<commit_message>
Make: Class diagram, Sequence diagram, EK diagram, Package diagram, Bean classes and DataBase Schema
</commit_message>
<xml_diff>
--- a/documents/Vida_Csarda_Projektterv_2017.docx
+++ b/documents/Vida_Csarda_Projektterv_2017.docx
@@ -1,6 +1,6 @@
 
 <file path=word/document.xml><?xml version="1.0" encoding="utf-8"?>
-<w:document xmlns:wpc="http://schemas.microsoft.com/office/word/2010/wordprocessingCanvas" xmlns:mc="http://schemas.openxmlformats.org/markup-compatibility/2006" xmlns:o="urn:schemas-microsoft-com:office:office" xmlns:r="http://schemas.openxmlformats.org/officeDocument/2006/relationships" xmlns:m="http://schemas.openxmlformats.org/officeDocument/2006/math" xmlns:v="urn:schemas-microsoft-com:vml" xmlns:wp14="http://schemas.microsoft.com/office/word/2010/wordprocessingDrawing" xmlns:wp="http://schemas.openxmlformats.org/drawingml/2006/wordprocessingDrawing" xmlns:w10="urn:schemas-microsoft-com:office:word" xmlns:w="http://schemas.openxmlformats.org/wordprocessingml/2006/main" xmlns:w14="http://schemas.microsoft.com/office/word/2010/wordml" xmlns:w15="http://schemas.microsoft.com/office/word/2012/wordml" xmlns:wpg="http://schemas.microsoft.com/office/word/2010/wordprocessingGroup" xmlns:wpi="http://schemas.microsoft.com/office/word/2010/wordprocessingInk" xmlns:wne="http://schemas.microsoft.com/office/word/2006/wordml" xmlns:wps="http://schemas.microsoft.com/office/word/2010/wordprocessingShape" mc:Ignorable="w14 w15 wp14">
+<w:document xmlns:wpc="http://schemas.microsoft.com/office/word/2010/wordprocessingCanvas" xmlns:mc="http://schemas.openxmlformats.org/markup-compatibility/2006" xmlns:o="urn:schemas-microsoft-com:office:office" xmlns:r="http://schemas.openxmlformats.org/officeDocument/2006/relationships" xmlns:m="http://schemas.openxmlformats.org/officeDocument/2006/math" xmlns:v="urn:schemas-microsoft-com:vml" xmlns:wp14="http://schemas.microsoft.com/office/word/2010/wordprocessingDrawing" xmlns:wp="http://schemas.openxmlformats.org/drawingml/2006/wordprocessingDrawing" xmlns:w10="urn:schemas-microsoft-com:office:word" xmlns:w="http://schemas.openxmlformats.org/wordprocessingml/2006/main" xmlns:w14="http://schemas.microsoft.com/office/word/2010/wordml" xmlns:wpg="http://schemas.microsoft.com/office/word/2010/wordprocessingGroup" xmlns:wpi="http://schemas.microsoft.com/office/word/2010/wordprocessingInk" xmlns:wne="http://schemas.microsoft.com/office/word/2006/wordml" xmlns:wps="http://schemas.microsoft.com/office/word/2010/wordprocessingShape" mc:Ignorable="w14 wp14">
   <w:body>
     <w:p>
       <w:pPr>
@@ -146,11 +146,11 @@
         <w:tblLook w:val="04A0" w:firstRow="1" w:lastRow="0" w:firstColumn="1" w:lastColumn="0" w:noHBand="0" w:noVBand="1"/>
       </w:tblPr>
       <w:tblGrid>
-        <w:gridCol w:w="987"/>
-        <w:gridCol w:w="1879"/>
+        <w:gridCol w:w="989"/>
+        <w:gridCol w:w="1889"/>
         <w:gridCol w:w="1274"/>
-        <w:gridCol w:w="1668"/>
-        <w:gridCol w:w="4093"/>
+        <w:gridCol w:w="1671"/>
+        <w:gridCol w:w="4114"/>
       </w:tblGrid>
       <w:tr>
         <w:tc>
@@ -1715,6 +1715,265 @@
           </w:p>
         </w:tc>
       </w:tr>
+      <w:tr>
+        <w:tc>
+          <w:tcPr>
+            <w:tcW w:w="989" w:type="dxa"/>
+            <w:tcBorders>
+              <w:top w:val="single" w:sz="8" w:space="0" w:color="4F81BD"/>
+              <w:left w:val="single" w:sz="8" w:space="0" w:color="4F81BD"/>
+              <w:bottom w:val="single" w:sz="8" w:space="0" w:color="4F81BD"/>
+              <w:right w:val="single" w:sz="8" w:space="0" w:color="4F81BD"/>
+            </w:tcBorders>
+            <w:shd w:val="clear" w:color="auto" w:fill="auto"/>
+            <w:tcMar>
+              <w:left w:w="107" w:type="dxa"/>
+            </w:tcMar>
+          </w:tcPr>
+          <w:p>
+            <w:pPr>
+              <w:spacing w:after="0"/>
+              <w:jc w:val="both"/>
+              <w:rPr>
+                <w:color w:val="000000" w:themeColor="text1"/>
+                <w:lang w:bidi="hu-HU"/>
+              </w:rPr>
+            </w:pPr>
+            <w:r>
+              <w:rPr>
+                <w:color w:val="000000" w:themeColor="text1"/>
+                <w:lang w:bidi="hu-HU"/>
+              </w:rPr>
+              <w:t>1.4</w:t>
+            </w:r>
+          </w:p>
+        </w:tc>
+        <w:tc>
+          <w:tcPr>
+            <w:tcW w:w="1889" w:type="dxa"/>
+            <w:tcBorders>
+              <w:top w:val="single" w:sz="8" w:space="0" w:color="4F81BD"/>
+              <w:left w:val="single" w:sz="8" w:space="0" w:color="4F81BD"/>
+              <w:bottom w:val="single" w:sz="8" w:space="0" w:color="4F81BD"/>
+              <w:right w:val="single" w:sz="8" w:space="0" w:color="4F81BD"/>
+            </w:tcBorders>
+            <w:shd w:val="clear" w:color="auto" w:fill="auto"/>
+            <w:tcMar>
+              <w:left w:w="107" w:type="dxa"/>
+            </w:tcMar>
+          </w:tcPr>
+          <w:p>
+            <w:pPr>
+              <w:spacing w:after="0"/>
+              <w:jc w:val="both"/>
+              <w:rPr>
+                <w:color w:val="000000" w:themeColor="text1"/>
+                <w:lang w:bidi="hu-HU"/>
+              </w:rPr>
+            </w:pPr>
+            <w:r>
+              <w:rPr>
+                <w:color w:val="000000" w:themeColor="text1"/>
+                <w:lang w:bidi="hu-HU"/>
+              </w:rPr>
+              <w:t>Barta Bence</w:t>
+            </w:r>
+          </w:p>
+        </w:tc>
+        <w:tc>
+          <w:tcPr>
+            <w:tcW w:w="1260" w:type="dxa"/>
+            <w:tcBorders>
+              <w:top w:val="single" w:sz="8" w:space="0" w:color="4F81BD"/>
+              <w:left w:val="single" w:sz="8" w:space="0" w:color="4F81BD"/>
+              <w:bottom w:val="single" w:sz="8" w:space="0" w:color="4F81BD"/>
+              <w:right w:val="single" w:sz="8" w:space="0" w:color="4F81BD"/>
+            </w:tcBorders>
+            <w:shd w:val="clear" w:color="auto" w:fill="auto"/>
+            <w:tcMar>
+              <w:left w:w="107" w:type="dxa"/>
+            </w:tcMar>
+          </w:tcPr>
+          <w:p>
+            <w:pPr>
+              <w:spacing w:after="0"/>
+              <w:jc w:val="both"/>
+              <w:rPr>
+                <w:color w:val="000000" w:themeColor="text1"/>
+                <w:lang w:bidi="hu-HU"/>
+              </w:rPr>
+            </w:pPr>
+            <w:r>
+              <w:rPr>
+                <w:color w:val="000000" w:themeColor="text1"/>
+                <w:lang w:bidi="hu-HU"/>
+              </w:rPr>
+              <w:t>2017.10.12.</w:t>
+            </w:r>
+          </w:p>
+        </w:tc>
+        <w:tc>
+          <w:tcPr>
+            <w:tcW w:w="1671" w:type="dxa"/>
+            <w:tcBorders>
+              <w:top w:val="single" w:sz="8" w:space="0" w:color="4F81BD"/>
+              <w:left w:val="single" w:sz="8" w:space="0" w:color="4F81BD"/>
+              <w:bottom w:val="single" w:sz="8" w:space="0" w:color="4F81BD"/>
+              <w:right w:val="single" w:sz="8" w:space="0" w:color="4F81BD"/>
+            </w:tcBorders>
+            <w:shd w:val="clear" w:color="auto" w:fill="auto"/>
+            <w:tcMar>
+              <w:left w:w="107" w:type="dxa"/>
+            </w:tcMar>
+          </w:tcPr>
+          <w:p>
+            <w:pPr>
+              <w:spacing w:after="0"/>
+              <w:jc w:val="both"/>
+              <w:rPr>
+                <w:color w:val="000000" w:themeColor="text1"/>
+                <w:lang w:bidi="hu-HU"/>
+              </w:rPr>
+            </w:pPr>
+            <w:r>
+              <w:rPr>
+                <w:color w:val="000000" w:themeColor="text1"/>
+                <w:lang w:bidi="hu-HU"/>
+              </w:rPr>
+              <w:t>Tervezet</w:t>
+            </w:r>
+          </w:p>
+        </w:tc>
+        <w:tc>
+          <w:tcPr>
+            <w:tcW w:w="4114" w:type="dxa"/>
+            <w:tcBorders>
+              <w:top w:val="single" w:sz="8" w:space="0" w:color="4F81BD"/>
+              <w:left w:val="single" w:sz="8" w:space="0" w:color="4F81BD"/>
+              <w:bottom w:val="single" w:sz="8" w:space="0" w:color="4F81BD"/>
+              <w:right w:val="single" w:sz="8" w:space="0" w:color="4F81BD"/>
+            </w:tcBorders>
+            <w:shd w:val="clear" w:color="auto" w:fill="auto"/>
+            <w:tcMar>
+              <w:left w:w="107" w:type="dxa"/>
+            </w:tcMar>
+          </w:tcPr>
+          <w:p>
+            <w:pPr>
+              <w:spacing w:after="0"/>
+              <w:jc w:val="both"/>
+              <w:rPr>
+                <w:color w:val="000000" w:themeColor="text1"/>
+                <w:lang w:bidi="hu-HU"/>
+              </w:rPr>
+            </w:pPr>
+            <w:r>
+              <w:rPr>
+                <w:color w:val="000000" w:themeColor="text1"/>
+                <w:lang w:bidi="hu-HU"/>
+              </w:rPr>
+              <w:t xml:space="preserve">UML és adatbázistervek: </w:t>
+            </w:r>
+          </w:p>
+          <w:p>
+            <w:pPr>
+              <w:spacing w:after="0"/>
+              <w:jc w:val="both"/>
+            </w:pPr>
+            <w:r>
+              <w:rPr>
+                <w:color w:val="000000" w:themeColor="text1"/>
+                <w:lang w:bidi="hu-HU"/>
+              </w:rPr>
+              <w:tab/>
+            </w:r>
+            <w:proofErr w:type="spellStart"/>
+            <w:r>
+              <w:t>Use</w:t>
+            </w:r>
+            <w:proofErr w:type="spellEnd"/>
+            <w:r>
+              <w:t xml:space="preserve"> </w:t>
+            </w:r>
+            <w:proofErr w:type="spellStart"/>
+            <w:r>
+              <w:t>Case</w:t>
+            </w:r>
+            <w:proofErr w:type="spellEnd"/>
+            <w:r>
+              <w:t xml:space="preserve"> </w:t>
+            </w:r>
+            <w:proofErr w:type="spellStart"/>
+            <w:r>
+              <w:t>diagam</w:t>
+            </w:r>
+            <w:proofErr w:type="spellEnd"/>
+          </w:p>
+          <w:p>
+            <w:pPr>
+              <w:spacing w:after="0"/>
+              <w:jc w:val="both"/>
+            </w:pPr>
+            <w:r>
+              <w:tab/>
+            </w:r>
+            <w:proofErr w:type="spellStart"/>
+            <w:r>
+              <w:t>Class</w:t>
+            </w:r>
+            <w:proofErr w:type="spellEnd"/>
+            <w:r>
+              <w:t xml:space="preserve"> diagram</w:t>
+            </w:r>
+          </w:p>
+          <w:p>
+            <w:pPr>
+              <w:spacing w:after="0"/>
+              <w:jc w:val="both"/>
+            </w:pPr>
+            <w:r>
+              <w:tab/>
+            </w:r>
+            <w:proofErr w:type="spellStart"/>
+            <w:r>
+              <w:t>Sequence</w:t>
+            </w:r>
+            <w:proofErr w:type="spellEnd"/>
+            <w:r>
+              <w:t xml:space="preserve"> diagram</w:t>
+            </w:r>
+          </w:p>
+          <w:p>
+            <w:pPr>
+              <w:spacing w:after="0"/>
+              <w:jc w:val="both"/>
+            </w:pPr>
+            <w:r>
+              <w:tab/>
+              <w:t>E-K diagram</w:t>
+            </w:r>
+          </w:p>
+          <w:p>
+            <w:pPr>
+              <w:spacing w:after="0"/>
+              <w:jc w:val="both"/>
+            </w:pPr>
+            <w:r>
+              <w:tab/>
+            </w:r>
+            <w:proofErr w:type="spellStart"/>
+            <w:r>
+              <w:t>Package</w:t>
+            </w:r>
+            <w:proofErr w:type="spellEnd"/>
+            <w:r>
+              <w:t xml:space="preserve"> diagram</w:t>
+            </w:r>
+          </w:p>
+        </w:tc>
+        <w:bookmarkStart w:id="4" w:name="_GoBack"/>
+        <w:bookmarkEnd w:id="4"/>
+      </w:tr>
     </w:tbl>
     <w:p>
       <w:pPr>
@@ -1728,11 +1987,19 @@
           <w:lang w:bidi="hu-HU"/>
         </w:rPr>
       </w:pPr>
-      <w:r>
-        <w:rPr>
-          <w:lang w:bidi="hu-HU"/>
-        </w:rPr>
-        <w:t>Státusz osztályozás:</w:t>
+      <w:proofErr w:type="gramStart"/>
+      <w:r>
+        <w:rPr>
+          <w:lang w:bidi="hu-HU"/>
+        </w:rPr>
+        <w:t>Státusz osztályozás</w:t>
+      </w:r>
+      <w:proofErr w:type="gramEnd"/>
+      <w:r>
+        <w:rPr>
+          <w:lang w:bidi="hu-HU"/>
+        </w:rPr>
+        <w:t>:</w:t>
       </w:r>
     </w:p>
     <w:p>
@@ -1768,6 +2035,7 @@
         <w:rPr>
           <w:lang w:bidi="hu-HU"/>
         </w:rPr>
+        <w:lastRenderedPageBreak/>
         <w:tab/>
         <w:t>Előterjesztés</w:t>
       </w:r>
@@ -1826,7 +2094,7 @@
           <w:rStyle w:val="Cmsor1Char"/>
         </w:rPr>
       </w:pPr>
-      <w:bookmarkStart w:id="4" w:name="_Toc494438665"/>
+      <w:bookmarkStart w:id="5" w:name="_Toc494438665"/>
       <w:r>
         <w:rPr>
           <w:rStyle w:val="Cmsor1Char"/>
@@ -1834,7 +2102,7 @@
         <w:lastRenderedPageBreak/>
         <w:t>Tartalom</w:t>
       </w:r>
-      <w:bookmarkEnd w:id="4"/>
+      <w:bookmarkEnd w:id="5"/>
     </w:p>
     <w:p>
       <w:pPr>
@@ -5213,14 +5481,14 @@
         <w:pStyle w:val="Cmsor1"/>
         <w:pageBreakBefore/>
       </w:pPr>
-      <w:bookmarkStart w:id="5" w:name="_Toc303605470"/>
-      <w:bookmarkStart w:id="6" w:name="_Toc494438666"/>
-      <w:bookmarkEnd w:id="5"/>
+      <w:bookmarkStart w:id="6" w:name="_Toc303605470"/>
+      <w:bookmarkStart w:id="7" w:name="_Toc494438666"/>
+      <w:bookmarkEnd w:id="6"/>
       <w:r>
         <w:lastRenderedPageBreak/>
         <w:t>A projekt bemutatása</w:t>
       </w:r>
-      <w:bookmarkEnd w:id="6"/>
+      <w:bookmarkEnd w:id="7"/>
     </w:p>
     <w:p>
       <w:pPr>
@@ -5296,16 +5564,16 @@
           <w:lang w:bidi="hu-HU"/>
         </w:rPr>
       </w:pPr>
-      <w:bookmarkStart w:id="7" w:name="_Toc303605472"/>
-      <w:bookmarkStart w:id="8" w:name="_Toc494438667"/>
-      <w:bookmarkEnd w:id="7"/>
+      <w:bookmarkStart w:id="8" w:name="_Toc303605472"/>
+      <w:bookmarkStart w:id="9" w:name="_Toc494438667"/>
+      <w:bookmarkEnd w:id="8"/>
       <w:r>
         <w:rPr>
           <w:lang w:bidi="hu-HU"/>
         </w:rPr>
         <w:t>Rendszerspecifikáció</w:t>
       </w:r>
-      <w:bookmarkEnd w:id="8"/>
+      <w:bookmarkEnd w:id="9"/>
     </w:p>
     <w:p>
       <w:pPr>
@@ -5498,14 +5766,14 @@
           <w:lang w:bidi="hu-HU"/>
         </w:rPr>
       </w:pPr>
-      <w:bookmarkStart w:id="9" w:name="_Toc494438668"/>
+      <w:bookmarkStart w:id="10" w:name="_Toc494438668"/>
       <w:r>
         <w:rPr>
           <w:lang w:bidi="hu-HU"/>
         </w:rPr>
         <w:t>Funkcionális követelmények</w:t>
       </w:r>
-      <w:bookmarkEnd w:id="9"/>
+      <w:bookmarkEnd w:id="10"/>
     </w:p>
     <w:p>
       <w:pPr>
@@ -5787,14 +6055,14 @@
           <w:lang w:bidi="hu-HU"/>
         </w:rPr>
       </w:pPr>
-      <w:bookmarkStart w:id="10" w:name="_Toc494438669"/>
+      <w:bookmarkStart w:id="11" w:name="_Toc494438669"/>
       <w:r>
         <w:rPr>
           <w:lang w:bidi="hu-HU"/>
         </w:rPr>
         <w:t>Nem funkcionális követelmények</w:t>
       </w:r>
-      <w:bookmarkEnd w:id="10"/>
+      <w:bookmarkEnd w:id="11"/>
     </w:p>
     <w:p>
       <w:pPr>
@@ -5950,16 +6218,16 @@
           <w:lang w:bidi="hu-HU"/>
         </w:rPr>
       </w:pPr>
-      <w:bookmarkStart w:id="11" w:name="_Toc303605473"/>
-      <w:bookmarkStart w:id="12" w:name="_Toc494438670"/>
-      <w:bookmarkEnd w:id="11"/>
+      <w:bookmarkStart w:id="12" w:name="_Toc303605473"/>
+      <w:bookmarkStart w:id="13" w:name="_Toc494438670"/>
+      <w:bookmarkEnd w:id="12"/>
       <w:r>
         <w:rPr>
           <w:lang w:bidi="hu-HU"/>
         </w:rPr>
         <w:t>Költség- és erőforrás-szükségletek</w:t>
       </w:r>
-      <w:bookmarkEnd w:id="12"/>
+      <w:bookmarkEnd w:id="13"/>
     </w:p>
     <w:p>
       <w:pPr>
@@ -6033,7 +6301,7 @@
           <w:lang w:bidi="hu-HU"/>
         </w:rPr>
       </w:pPr>
-      <w:bookmarkStart w:id="13" w:name="_Toc494438671"/>
+      <w:bookmarkStart w:id="14" w:name="_Toc494438671"/>
       <w:r>
         <w:rPr>
           <w:lang w:bidi="hu-HU"/>
@@ -6048,7 +6316,7 @@
         </w:rPr>
         <w:t>felelősségmegosztás</w:t>
       </w:r>
-      <w:bookmarkEnd w:id="13"/>
+      <w:bookmarkEnd w:id="14"/>
       <w:proofErr w:type="spellEnd"/>
     </w:p>
     <w:p>
@@ -6173,16 +6441,16 @@
           <w:lang w:bidi="hu-HU"/>
         </w:rPr>
       </w:pPr>
-      <w:bookmarkStart w:id="14" w:name="_Toc303605475"/>
-      <w:bookmarkStart w:id="15" w:name="_Toc494438672"/>
-      <w:bookmarkEnd w:id="14"/>
+      <w:bookmarkStart w:id="15" w:name="_Toc303605475"/>
+      <w:bookmarkStart w:id="16" w:name="_Toc494438672"/>
+      <w:bookmarkEnd w:id="15"/>
       <w:r>
         <w:rPr>
           <w:lang w:bidi="hu-HU"/>
         </w:rPr>
         <w:t>Projektcsapat</w:t>
       </w:r>
-      <w:bookmarkEnd w:id="15"/>
+      <w:bookmarkEnd w:id="16"/>
     </w:p>
     <w:p>
       <w:pPr>
@@ -6215,9 +6483,9 @@
         <w:tblLook w:val="04A0" w:firstRow="1" w:lastRow="0" w:firstColumn="1" w:lastColumn="0" w:noHBand="0" w:noVBand="1"/>
       </w:tblPr>
       <w:tblGrid>
-        <w:gridCol w:w="2260"/>
-        <w:gridCol w:w="2397"/>
-        <w:gridCol w:w="5244"/>
+        <w:gridCol w:w="2268"/>
+        <w:gridCol w:w="2429"/>
+        <w:gridCol w:w="5334"/>
       </w:tblGrid>
       <w:tr>
         <w:tc>
@@ -7149,14 +7417,14 @@
           <w:lang w:bidi="hu-HU"/>
         </w:rPr>
       </w:pPr>
-      <w:bookmarkStart w:id="16" w:name="_Toc494438673"/>
+      <w:bookmarkStart w:id="17" w:name="_Toc494438673"/>
       <w:r>
         <w:rPr>
           <w:lang w:bidi="hu-HU"/>
         </w:rPr>
         <w:t>A munka feltételei</w:t>
       </w:r>
-      <w:bookmarkEnd w:id="16"/>
+      <w:bookmarkEnd w:id="17"/>
     </w:p>
     <w:p>
       <w:pPr>
@@ -7170,16 +7438,16 @@
           <w:lang w:bidi="hu-HU"/>
         </w:rPr>
       </w:pPr>
-      <w:bookmarkStart w:id="17" w:name="_Toc303605477"/>
-      <w:bookmarkStart w:id="18" w:name="_Toc494438674"/>
-      <w:bookmarkEnd w:id="17"/>
+      <w:bookmarkStart w:id="18" w:name="_Toc303605477"/>
+      <w:bookmarkStart w:id="19" w:name="_Toc494438674"/>
+      <w:bookmarkEnd w:id="18"/>
       <w:r>
         <w:rPr>
           <w:lang w:bidi="hu-HU"/>
         </w:rPr>
         <w:t>Munkakörnyezet</w:t>
       </w:r>
-      <w:bookmarkEnd w:id="18"/>
+      <w:bookmarkEnd w:id="19"/>
     </w:p>
     <w:p>
       <w:pPr>
@@ -7365,16 +7633,16 @@
           <w:lang w:bidi="hu-HU"/>
         </w:rPr>
       </w:pPr>
-      <w:bookmarkStart w:id="19" w:name="_Toc303605478"/>
-      <w:bookmarkStart w:id="20" w:name="_Toc494438675"/>
-      <w:bookmarkEnd w:id="19"/>
+      <w:bookmarkStart w:id="20" w:name="_Toc303605478"/>
+      <w:bookmarkStart w:id="21" w:name="_Toc494438675"/>
+      <w:bookmarkEnd w:id="20"/>
       <w:r>
         <w:rPr>
           <w:lang w:bidi="hu-HU"/>
         </w:rPr>
         <w:t>Rizikómenedzsment</w:t>
       </w:r>
-      <w:bookmarkEnd w:id="20"/>
+      <w:bookmarkEnd w:id="21"/>
     </w:p>
     <w:p>
       <w:pPr>
@@ -7424,14 +7692,14 @@
           <w:lang w:bidi="hu-HU"/>
         </w:rPr>
       </w:pPr>
-      <w:bookmarkStart w:id="21" w:name="_Toc494438676"/>
+      <w:bookmarkStart w:id="22" w:name="_Toc494438676"/>
       <w:r>
         <w:rPr>
           <w:lang w:bidi="hu-HU"/>
         </w:rPr>
         <w:t>Jelentések</w:t>
       </w:r>
-      <w:bookmarkEnd w:id="21"/>
+      <w:bookmarkEnd w:id="22"/>
     </w:p>
     <w:p>
       <w:pPr>
@@ -7445,16 +7713,16 @@
           <w:lang w:bidi="hu-HU"/>
         </w:rPr>
       </w:pPr>
-      <w:bookmarkStart w:id="22" w:name="_Toc303605480"/>
-      <w:bookmarkStart w:id="23" w:name="_Toc494438677"/>
-      <w:bookmarkEnd w:id="22"/>
+      <w:bookmarkStart w:id="23" w:name="_Toc303605480"/>
+      <w:bookmarkStart w:id="24" w:name="_Toc494438677"/>
+      <w:bookmarkEnd w:id="23"/>
       <w:r>
         <w:rPr>
           <w:lang w:bidi="hu-HU"/>
         </w:rPr>
         <w:t>Munka menedzsment</w:t>
       </w:r>
-      <w:bookmarkEnd w:id="23"/>
+      <w:bookmarkEnd w:id="24"/>
     </w:p>
     <w:p>
       <w:pPr>
@@ -7540,7 +7808,7 @@
         </w:rPr>
         <w:t xml:space="preserve"> vezettük, ahol mindenki a feladatok státuszát állíthatta át (</w:t>
       </w:r>
-      <w:hyperlink r:id="rId8" w:history="1">
+      <w:hyperlink r:id="rId9" w:history="1">
         <w:r>
           <w:rPr>
             <w:rStyle w:val="Hiperhivatkozs"/>
@@ -7762,16 +8030,16 @@
           <w:lang w:bidi="hu-HU"/>
         </w:rPr>
       </w:pPr>
-      <w:bookmarkStart w:id="24" w:name="_Toc303605481"/>
-      <w:bookmarkStart w:id="25" w:name="_Toc494438678"/>
-      <w:bookmarkEnd w:id="24"/>
+      <w:bookmarkStart w:id="25" w:name="_Toc303605481"/>
+      <w:bookmarkStart w:id="26" w:name="_Toc494438678"/>
+      <w:bookmarkEnd w:id="25"/>
       <w:r>
         <w:rPr>
           <w:lang w:bidi="hu-HU"/>
         </w:rPr>
         <w:t>Csoportgyűlések</w:t>
       </w:r>
-      <w:bookmarkEnd w:id="25"/>
+      <w:bookmarkEnd w:id="26"/>
     </w:p>
     <w:p>
       <w:pPr>
@@ -7782,7 +8050,7 @@
           <w:lang w:bidi="hu-HU"/>
         </w:rPr>
       </w:pPr>
-      <w:bookmarkStart w:id="26" w:name="_Hlk494437901"/>
+      <w:bookmarkStart w:id="27" w:name="_Hlk494437901"/>
       <w:r>
         <w:rPr>
           <w:b/>
@@ -7791,7 +8059,7 @@
         <w:t>1. csoportgyűlés</w:t>
       </w:r>
     </w:p>
-    <w:bookmarkEnd w:id="26"/>
+    <w:bookmarkEnd w:id="27"/>
     <w:p>
       <w:pPr>
         <w:pStyle w:val="Listaszerbekezds"/>
@@ -8113,16 +8381,16 @@
           <w:lang w:bidi="hu-HU"/>
         </w:rPr>
       </w:pPr>
-      <w:bookmarkStart w:id="27" w:name="_Toc303605482"/>
-      <w:bookmarkStart w:id="28" w:name="_Toc494438679"/>
-      <w:bookmarkEnd w:id="27"/>
+      <w:bookmarkStart w:id="28" w:name="_Toc303605482"/>
+      <w:bookmarkStart w:id="29" w:name="_Toc494438679"/>
+      <w:bookmarkEnd w:id="28"/>
       <w:r>
         <w:rPr>
           <w:lang w:bidi="hu-HU"/>
         </w:rPr>
         <w:t>Minőségbiztosítás</w:t>
       </w:r>
-      <w:bookmarkEnd w:id="28"/>
+      <w:bookmarkEnd w:id="29"/>
     </w:p>
     <w:p>
       <w:pPr>
@@ -8284,16 +8552,16 @@
           <w:lang w:bidi="hu-HU"/>
         </w:rPr>
       </w:pPr>
-      <w:bookmarkStart w:id="29" w:name="_Toc303605483"/>
-      <w:bookmarkStart w:id="30" w:name="_Toc494438680"/>
-      <w:bookmarkEnd w:id="29"/>
+      <w:bookmarkStart w:id="30" w:name="_Toc303605483"/>
+      <w:bookmarkStart w:id="31" w:name="_Toc494438680"/>
+      <w:bookmarkEnd w:id="30"/>
       <w:r>
         <w:rPr>
           <w:lang w:bidi="hu-HU"/>
         </w:rPr>
         <w:t>Átadás, eredmények elfogadása</w:t>
       </w:r>
-      <w:bookmarkEnd w:id="30"/>
+      <w:bookmarkEnd w:id="31"/>
     </w:p>
     <w:p>
       <w:pPr>
@@ -8407,16 +8675,16 @@
           <w:lang w:bidi="hu-HU"/>
         </w:rPr>
       </w:pPr>
-      <w:bookmarkStart w:id="31" w:name="_Toc303605484"/>
-      <w:bookmarkStart w:id="32" w:name="_Toc494438681"/>
-      <w:bookmarkEnd w:id="31"/>
+      <w:bookmarkStart w:id="32" w:name="_Toc303605484"/>
+      <w:bookmarkStart w:id="33" w:name="_Toc494438681"/>
+      <w:bookmarkEnd w:id="32"/>
       <w:r>
         <w:rPr>
           <w:lang w:bidi="hu-HU"/>
         </w:rPr>
         <w:t>Státuszjelentés</w:t>
       </w:r>
-      <w:bookmarkEnd w:id="32"/>
+      <w:bookmarkEnd w:id="33"/>
     </w:p>
     <w:p>
       <w:pPr>
@@ -8439,14 +8707,14 @@
           <w:lang w:bidi="hu-HU"/>
         </w:rPr>
       </w:pPr>
-      <w:bookmarkStart w:id="33" w:name="_Toc494438682"/>
+      <w:bookmarkStart w:id="34" w:name="_Toc494438682"/>
       <w:r>
         <w:rPr>
           <w:lang w:bidi="hu-HU"/>
         </w:rPr>
         <w:t>A munka tartalma</w:t>
       </w:r>
-      <w:bookmarkEnd w:id="33"/>
+      <w:bookmarkEnd w:id="34"/>
     </w:p>
     <w:p>
       <w:pPr>
@@ -8460,16 +8728,16 @@
           <w:lang w:bidi="hu-HU"/>
         </w:rPr>
       </w:pPr>
-      <w:bookmarkStart w:id="34" w:name="_Toc303605486"/>
-      <w:bookmarkStart w:id="35" w:name="_Toc494438683"/>
-      <w:bookmarkEnd w:id="34"/>
+      <w:bookmarkStart w:id="35" w:name="_Toc303605486"/>
+      <w:bookmarkStart w:id="36" w:name="_Toc494438683"/>
+      <w:bookmarkEnd w:id="35"/>
       <w:r>
         <w:rPr>
           <w:lang w:bidi="hu-HU"/>
         </w:rPr>
         <w:t>Tervezett szoftverfolyamat modell és architektúra</w:t>
       </w:r>
-      <w:bookmarkEnd w:id="35"/>
+      <w:bookmarkEnd w:id="36"/>
     </w:p>
     <w:p>
       <w:pPr>
@@ -9011,16 +9279,16 @@
           <w:lang w:bidi="hu-HU"/>
         </w:rPr>
       </w:pPr>
-      <w:bookmarkStart w:id="36" w:name="_Toc303605487"/>
-      <w:bookmarkStart w:id="37" w:name="_Toc494438684"/>
-      <w:bookmarkEnd w:id="36"/>
+      <w:bookmarkStart w:id="37" w:name="_Toc303605487"/>
+      <w:bookmarkStart w:id="38" w:name="_Toc494438684"/>
+      <w:bookmarkEnd w:id="37"/>
       <w:r>
         <w:rPr>
           <w:lang w:bidi="hu-HU"/>
         </w:rPr>
         <w:t>Átadandók és határidők</w:t>
       </w:r>
-      <w:bookmarkEnd w:id="37"/>
+      <w:bookmarkEnd w:id="38"/>
     </w:p>
     <w:p>
       <w:pPr>
@@ -9053,9 +9321,9 @@
         <w:tblLook w:val="04A0" w:firstRow="1" w:lastRow="0" w:firstColumn="1" w:lastColumn="0" w:noHBand="0" w:noVBand="1"/>
       </w:tblPr>
       <w:tblGrid>
-        <w:gridCol w:w="1653"/>
-        <w:gridCol w:w="4975"/>
-        <w:gridCol w:w="3283"/>
+        <w:gridCol w:w="1667"/>
+        <w:gridCol w:w="5103"/>
+        <w:gridCol w:w="3355"/>
       </w:tblGrid>
       <w:tr>
         <w:tc>
@@ -9557,14 +9825,14 @@
           <w:lang w:bidi="hu-HU"/>
         </w:rPr>
       </w:pPr>
-      <w:bookmarkStart w:id="38" w:name="_Toc494438685"/>
+      <w:bookmarkStart w:id="39" w:name="_Toc494438685"/>
       <w:r>
         <w:rPr>
           <w:lang w:bidi="hu-HU"/>
         </w:rPr>
         <w:t>Feladatlista</w:t>
       </w:r>
-      <w:bookmarkEnd w:id="38"/>
+      <w:bookmarkEnd w:id="39"/>
     </w:p>
     <w:p>
       <w:pPr>
@@ -9604,14 +9872,14 @@
           <w:lang w:bidi="hu-HU"/>
         </w:rPr>
       </w:pPr>
-      <w:bookmarkStart w:id="39" w:name="_Toc494438686"/>
+      <w:bookmarkStart w:id="40" w:name="_Toc494438686"/>
       <w:r>
         <w:rPr>
           <w:lang w:bidi="hu-HU"/>
         </w:rPr>
         <w:t>Projektterv</w:t>
       </w:r>
-      <w:bookmarkEnd w:id="39"/>
+      <w:bookmarkEnd w:id="40"/>
     </w:p>
     <w:p>
       <w:pPr>
@@ -9662,6 +9930,7 @@
         <w:rPr>
           <w:lang w:bidi="hu-HU"/>
         </w:rPr>
+        <w:lastRenderedPageBreak/>
         <w:t xml:space="preserve">Felelősök: </w:t>
       </w:r>
       <w:proofErr w:type="spellStart"/>
@@ -9693,7 +9962,6 @@
           <w:iCs/>
           <w:lang w:bidi="hu-HU"/>
         </w:rPr>
-        <w:lastRenderedPageBreak/>
         <w:t>Tartam:</w:t>
       </w:r>
       <w:r>
@@ -9741,11 +10009,11 @@
         </w:numPr>
         <w:jc w:val="both"/>
       </w:pPr>
-      <w:bookmarkStart w:id="40" w:name="_Toc494438687"/>
+      <w:bookmarkStart w:id="41" w:name="_Toc494438687"/>
       <w:r>
         <w:t>UML és adatbázis tervek</w:t>
       </w:r>
-      <w:bookmarkEnd w:id="40"/>
+      <w:bookmarkEnd w:id="41"/>
     </w:p>
     <w:p>
       <w:pPr>
@@ -9799,7 +10067,7 @@
           <w:lang w:bidi="hu-HU"/>
         </w:rPr>
       </w:pPr>
-      <w:bookmarkStart w:id="41" w:name="_Toc494438688"/>
+      <w:bookmarkStart w:id="42" w:name="_Toc494438688"/>
       <w:proofErr w:type="spellStart"/>
       <w:r>
         <w:rPr>
@@ -9828,7 +10096,7 @@
         </w:rPr>
         <w:t xml:space="preserve"> diagram</w:t>
       </w:r>
-      <w:bookmarkEnd w:id="41"/>
+      <w:bookmarkEnd w:id="42"/>
     </w:p>
     <w:p>
       <w:pPr>
@@ -9894,56 +10162,18 @@
       </w:pPr>
       <w:r>
         <w:rPr>
-          <w:i/>
-          <w:iCs/>
-          <w:lang w:bidi="hu-HU"/>
-        </w:rPr>
-        <w:t>Erőforrásigény:</w:t>
-      </w:r>
-      <w:r>
-        <w:rPr>
-          <w:lang w:bidi="hu-HU"/>
-        </w:rPr>
-        <w:t xml:space="preserve"> 0,5</w:t>
-      </w:r>
-      <w:r>
-        <w:rPr>
-          <w:lang w:bidi="hu-HU"/>
-        </w:rPr>
-        <w:t xml:space="preserve"> személy-</w:t>
-      </w:r>
-      <w:r>
-        <w:rPr>
-          <w:lang w:bidi="hu-HU"/>
-        </w:rPr>
-        <w:t>nap</w:t>
-      </w:r>
-    </w:p>
-    <w:p>
-      <w:pPr>
-        <w:ind w:left="708"/>
-        <w:jc w:val="both"/>
-        <w:rPr>
-          <w:lang w:bidi="hu-HU"/>
-        </w:rPr>
-      </w:pPr>
-      <w:bookmarkStart w:id="42" w:name="_GoBack"/>
-      <w:bookmarkEnd w:id="42"/>
-      <w:r>
-        <w:rPr>
-          <w:noProof/>
-        </w:rPr>
-        <w:lastRenderedPageBreak/>
+          <w:noProof/>
+        </w:rPr>
         <w:drawing>
-          <wp:anchor distT="0" distB="0" distL="114300" distR="114300" simplePos="0" relativeHeight="251658240" behindDoc="1" locked="0" layoutInCell="1" allowOverlap="1" wp14:anchorId="3BCDA105" wp14:editId="33A7ECC9">
+          <wp:anchor distT="0" distB="0" distL="114300" distR="114300" simplePos="0" relativeHeight="251658240" behindDoc="1" locked="0" layoutInCell="1" allowOverlap="1" wp14:anchorId="3BCDA105" wp14:editId="31C2A114">
             <wp:simplePos x="0" y="0"/>
             <wp:positionH relativeFrom="margin">
-              <wp:posOffset>-53340</wp:posOffset>
+              <wp:posOffset>-129540</wp:posOffset>
             </wp:positionH>
             <wp:positionV relativeFrom="paragraph">
-              <wp:posOffset>0</wp:posOffset>
+              <wp:posOffset>330835</wp:posOffset>
             </wp:positionV>
-            <wp:extent cx="6267600" cy="5259600"/>
+            <wp:extent cx="6267450" cy="5259070"/>
             <wp:effectExtent l="0" t="0" r="0" b="0"/>
             <wp:wrapTight wrapText="bothSides">
               <wp:wrapPolygon edited="0">
@@ -9966,7 +10196,7 @@
                     <pic:cNvPicPr/>
                   </pic:nvPicPr>
                   <pic:blipFill>
-                    <a:blip r:embed="rId9">
+                    <a:blip r:embed="rId10">
                       <a:extLst>
                         <a:ext uri="{28A0092B-C50C-407E-A947-70E740481C1C}">
                           <a14:useLocalDpi xmlns:a14="http://schemas.microsoft.com/office/drawing/2010/main" val="0"/>
@@ -9980,7 +10210,7 @@
                   <pic:spPr>
                     <a:xfrm>
                       <a:off x="0" y="0"/>
-                      <a:ext cx="6267600" cy="5259600"/>
+                      <a:ext cx="6267450" cy="5259070"/>
                     </a:xfrm>
                     <a:prstGeom prst="rect">
                       <a:avLst/>
@@ -9998,6 +10228,32 @@
           </wp:anchor>
         </w:drawing>
       </w:r>
+      <w:r>
+        <w:rPr>
+          <w:i/>
+          <w:iCs/>
+          <w:lang w:bidi="hu-HU"/>
+        </w:rPr>
+        <w:t>Erőforrásigény:</w:t>
+      </w:r>
+      <w:r>
+        <w:rPr>
+          <w:lang w:bidi="hu-HU"/>
+        </w:rPr>
+        <w:t xml:space="preserve"> 0,5</w:t>
+      </w:r>
+      <w:r>
+        <w:rPr>
+          <w:lang w:bidi="hu-HU"/>
+        </w:rPr>
+        <w:t xml:space="preserve"> személy-</w:t>
+      </w:r>
+      <w:r>
+        <w:rPr>
+          <w:lang w:bidi="hu-HU"/>
+        </w:rPr>
+        <w:t>nap</w:t>
+      </w:r>
     </w:p>
     <w:p>
       <w:pPr>
@@ -10017,6 +10273,7 @@
         <w:rPr>
           <w:lang w:bidi="hu-HU"/>
         </w:rPr>
+        <w:lastRenderedPageBreak/>
         <w:t>Class</w:t>
       </w:r>
       <w:proofErr w:type="spellEnd"/>
@@ -10027,6 +10284,62 @@
         <w:t xml:space="preserve"> diagram</w:t>
       </w:r>
       <w:bookmarkEnd w:id="43"/>
+    </w:p>
+    <w:p>
+      <w:pPr>
+        <w:pStyle w:val="Cmsor3"/>
+        <w:ind w:left="0" w:hanging="851"/>
+        <w:jc w:val="both"/>
+        <w:rPr>
+          <w:lang w:bidi="hu-HU"/>
+        </w:rPr>
+      </w:pPr>
+      <w:r>
+        <w:rPr>
+          <w:noProof/>
+        </w:rPr>
+        <w:drawing>
+          <wp:inline distT="0" distB="0" distL="0" distR="0" wp14:anchorId="73840C86" wp14:editId="2BE163B2">
+            <wp:extent cx="7362825" cy="6257925"/>
+            <wp:effectExtent l="0" t="0" r="0" b="0"/>
+            <wp:docPr id="6" name="Kép 6"/>
+            <wp:cNvGraphicFramePr>
+              <a:graphicFrameLocks xmlns:a="http://schemas.openxmlformats.org/drawingml/2006/main" noChangeAspect="1"/>
+            </wp:cNvGraphicFramePr>
+            <a:graphic xmlns:a="http://schemas.openxmlformats.org/drawingml/2006/main">
+              <a:graphicData uri="http://schemas.openxmlformats.org/drawingml/2006/picture">
+                <pic:pic xmlns:pic="http://schemas.openxmlformats.org/drawingml/2006/picture">
+                  <pic:nvPicPr>
+                    <pic:cNvPr id="0" name="ClassDiagram2.png"/>
+                    <pic:cNvPicPr/>
+                  </pic:nvPicPr>
+                  <pic:blipFill>
+                    <a:blip r:embed="rId11">
+                      <a:extLst>
+                        <a:ext uri="{28A0092B-C50C-407E-A947-70E740481C1C}">
+                          <a14:useLocalDpi xmlns:a14="http://schemas.microsoft.com/office/drawing/2010/main" val="0"/>
+                        </a:ext>
+                      </a:extLst>
+                    </a:blip>
+                    <a:stretch>
+                      <a:fillRect/>
+                    </a:stretch>
+                  </pic:blipFill>
+                  <pic:spPr>
+                    <a:xfrm>
+                      <a:off x="0" y="0"/>
+                      <a:ext cx="7362825" cy="6257925"/>
+                    </a:xfrm>
+                    <a:prstGeom prst="rect">
+                      <a:avLst/>
+                    </a:prstGeom>
+                  </pic:spPr>
+                </pic:pic>
+              </a:graphicData>
+            </a:graphic>
+          </wp:inline>
+        </w:drawing>
+      </w:r>
     </w:p>
     <w:p>
       <w:pPr>
@@ -10120,6 +10433,7 @@
       <w:bookmarkStart w:id="44" w:name="_Toc494438690"/>
       <w:proofErr w:type="spellStart"/>
       <w:r>
+        <w:lastRenderedPageBreak/>
         <w:t>Sequence</w:t>
       </w:r>
       <w:proofErr w:type="spellEnd"/>
@@ -10133,6 +10447,62 @@
         <w:t>diagram</w:t>
       </w:r>
       <w:bookmarkEnd w:id="44"/>
+    </w:p>
+    <w:p>
+      <w:pPr>
+        <w:pStyle w:val="Cmsor3"/>
+        <w:ind w:left="0" w:firstLine="0"/>
+        <w:jc w:val="both"/>
+        <w:rPr>
+          <w:lang w:bidi="hu-HU"/>
+        </w:rPr>
+      </w:pPr>
+      <w:r>
+        <w:rPr>
+          <w:noProof/>
+        </w:rPr>
+        <w:drawing>
+          <wp:inline distT="0" distB="0" distL="0" distR="0" wp14:anchorId="7DD1CA47" wp14:editId="53C13CD1">
+            <wp:extent cx="6299835" cy="6144895"/>
+            <wp:effectExtent l="0" t="0" r="0" b="0"/>
+            <wp:docPr id="5" name="Kép 5"/>
+            <wp:cNvGraphicFramePr>
+              <a:graphicFrameLocks xmlns:a="http://schemas.openxmlformats.org/drawingml/2006/main" noChangeAspect="1"/>
+            </wp:cNvGraphicFramePr>
+            <a:graphic xmlns:a="http://schemas.openxmlformats.org/drawingml/2006/main">
+              <a:graphicData uri="http://schemas.openxmlformats.org/drawingml/2006/picture">
+                <pic:pic xmlns:pic="http://schemas.openxmlformats.org/drawingml/2006/picture">
+                  <pic:nvPicPr>
+                    <pic:cNvPr id="0" name="SequenceDiagram2.png"/>
+                    <pic:cNvPicPr/>
+                  </pic:nvPicPr>
+                  <pic:blipFill>
+                    <a:blip r:embed="rId12">
+                      <a:extLst>
+                        <a:ext uri="{28A0092B-C50C-407E-A947-70E740481C1C}">
+                          <a14:useLocalDpi xmlns:a14="http://schemas.microsoft.com/office/drawing/2010/main" val="0"/>
+                        </a:ext>
+                      </a:extLst>
+                    </a:blip>
+                    <a:stretch>
+                      <a:fillRect/>
+                    </a:stretch>
+                  </pic:blipFill>
+                  <pic:spPr>
+                    <a:xfrm>
+                      <a:off x="0" y="0"/>
+                      <a:ext cx="6299835" cy="6144895"/>
+                    </a:xfrm>
+                    <a:prstGeom prst="rect">
+                      <a:avLst/>
+                    </a:prstGeom>
+                  </pic:spPr>
+                </pic:pic>
+              </a:graphicData>
+            </a:graphic>
+          </wp:inline>
+        </w:drawing>
+      </w:r>
     </w:p>
     <w:p>
       <w:pPr>
@@ -10196,7 +10566,6 @@
           <w:iCs/>
           <w:lang w:bidi="hu-HU"/>
         </w:rPr>
-        <w:lastRenderedPageBreak/>
         <w:t>Erőforrásigény:</w:t>
       </w:r>
       <w:r>
@@ -10226,6 +10595,7 @@
       </w:pPr>
       <w:bookmarkStart w:id="45" w:name="_Toc494438691"/>
       <w:r>
+        <w:lastRenderedPageBreak/>
         <w:t xml:space="preserve">Egyed-kapcsolat </w:t>
       </w:r>
       <w:r>
@@ -10235,6 +10605,62 @@
         <w:t>diagram (adatbázishoz)</w:t>
       </w:r>
       <w:bookmarkEnd w:id="45"/>
+    </w:p>
+    <w:p>
+      <w:pPr>
+        <w:pStyle w:val="Cmsor3"/>
+        <w:ind w:left="0" w:firstLine="0"/>
+        <w:jc w:val="both"/>
+        <w:rPr>
+          <w:lang w:bidi="hu-HU"/>
+        </w:rPr>
+      </w:pPr>
+      <w:r>
+        <w:rPr>
+          <w:noProof/>
+        </w:rPr>
+        <w:drawing>
+          <wp:inline distT="0" distB="0" distL="0" distR="0" wp14:anchorId="61C257D7" wp14:editId="4DE7913B">
+            <wp:extent cx="6299835" cy="3494405"/>
+            <wp:effectExtent l="0" t="0" r="5715" b="0"/>
+            <wp:docPr id="3" name="Kép 3"/>
+            <wp:cNvGraphicFramePr>
+              <a:graphicFrameLocks xmlns:a="http://schemas.openxmlformats.org/drawingml/2006/main" noChangeAspect="1"/>
+            </wp:cNvGraphicFramePr>
+            <a:graphic xmlns:a="http://schemas.openxmlformats.org/drawingml/2006/main">
+              <a:graphicData uri="http://schemas.openxmlformats.org/drawingml/2006/picture">
+                <pic:pic xmlns:pic="http://schemas.openxmlformats.org/drawingml/2006/picture">
+                  <pic:nvPicPr>
+                    <pic:cNvPr id="0" name="EKdiagram2.png"/>
+                    <pic:cNvPicPr/>
+                  </pic:nvPicPr>
+                  <pic:blipFill>
+                    <a:blip r:embed="rId13">
+                      <a:extLst>
+                        <a:ext uri="{28A0092B-C50C-407E-A947-70E740481C1C}">
+                          <a14:useLocalDpi xmlns:a14="http://schemas.microsoft.com/office/drawing/2010/main" val="0"/>
+                        </a:ext>
+                      </a:extLst>
+                    </a:blip>
+                    <a:stretch>
+                      <a:fillRect/>
+                    </a:stretch>
+                  </pic:blipFill>
+                  <pic:spPr>
+                    <a:xfrm>
+                      <a:off x="0" y="0"/>
+                      <a:ext cx="6299835" cy="3494405"/>
+                    </a:xfrm>
+                    <a:prstGeom prst="rect">
+                      <a:avLst/>
+                    </a:prstGeom>
+                  </pic:spPr>
+                </pic:pic>
+              </a:graphicData>
+            </a:graphic>
+          </wp:inline>
+        </w:drawing>
+      </w:r>
     </w:p>
     <w:p>
       <w:pPr>
@@ -10340,6 +10766,7 @@
       <w:bookmarkStart w:id="46" w:name="_Toc494438692"/>
       <w:proofErr w:type="spellStart"/>
       <w:r>
+        <w:lastRenderedPageBreak/>
         <w:t>Package</w:t>
       </w:r>
       <w:proofErr w:type="spellEnd"/>
@@ -10350,6 +10777,62 @@
         <w:t xml:space="preserve"> diagram</w:t>
       </w:r>
       <w:bookmarkEnd w:id="46"/>
+    </w:p>
+    <w:p>
+      <w:pPr>
+        <w:pStyle w:val="Cmsor3"/>
+        <w:ind w:left="0" w:firstLine="0"/>
+        <w:jc w:val="both"/>
+        <w:rPr>
+          <w:lang w:bidi="hu-HU"/>
+        </w:rPr>
+      </w:pPr>
+      <w:r>
+        <w:rPr>
+          <w:noProof/>
+        </w:rPr>
+        <w:drawing>
+          <wp:inline distT="0" distB="0" distL="0" distR="0" wp14:anchorId="38992471" wp14:editId="29757075">
+            <wp:extent cx="5486400" cy="4038600"/>
+            <wp:effectExtent l="0" t="0" r="0" b="0"/>
+            <wp:docPr id="7" name="Kép 7"/>
+            <wp:cNvGraphicFramePr>
+              <a:graphicFrameLocks xmlns:a="http://schemas.openxmlformats.org/drawingml/2006/main" noChangeAspect="1"/>
+            </wp:cNvGraphicFramePr>
+            <a:graphic xmlns:a="http://schemas.openxmlformats.org/drawingml/2006/main">
+              <a:graphicData uri="http://schemas.openxmlformats.org/drawingml/2006/picture">
+                <pic:pic xmlns:pic="http://schemas.openxmlformats.org/drawingml/2006/picture">
+                  <pic:nvPicPr>
+                    <pic:cNvPr id="0" name="PackageDiagram.png"/>
+                    <pic:cNvPicPr/>
+                  </pic:nvPicPr>
+                  <pic:blipFill>
+                    <a:blip r:embed="rId14">
+                      <a:extLst>
+                        <a:ext uri="{28A0092B-C50C-407E-A947-70E740481C1C}">
+                          <a14:useLocalDpi xmlns:a14="http://schemas.microsoft.com/office/drawing/2010/main" val="0"/>
+                        </a:ext>
+                      </a:extLst>
+                    </a:blip>
+                    <a:stretch>
+                      <a:fillRect/>
+                    </a:stretch>
+                  </pic:blipFill>
+                  <pic:spPr>
+                    <a:xfrm>
+                      <a:off x="0" y="0"/>
+                      <a:ext cx="5486400" cy="4038600"/>
+                    </a:xfrm>
+                    <a:prstGeom prst="rect">
+                      <a:avLst/>
+                    </a:prstGeom>
+                  </pic:spPr>
+                </pic:pic>
+              </a:graphicData>
+            </a:graphic>
+          </wp:inline>
+        </w:drawing>
+      </w:r>
     </w:p>
     <w:p>
       <w:pPr>
@@ -10665,6 +11148,7 @@
       </w:pPr>
       <w:bookmarkStart w:id="49" w:name="_Toc494438695"/>
       <w:r>
+        <w:lastRenderedPageBreak/>
         <w:t>Bemutató elkészítése és bemutatása</w:t>
       </w:r>
       <w:bookmarkEnd w:id="49"/>
@@ -10879,7 +11363,6 @@
         <w:contextualSpacing/>
       </w:pPr>
       <w:r>
-        <w:lastRenderedPageBreak/>
         <w:t>Felelősök: Karácsonyi Ágnes, Rádi Gábor István</w:t>
       </w:r>
     </w:p>
@@ -11248,6 +11731,7 @@
         <w:rPr>
           <w:lang w:bidi="hu-HU"/>
         </w:rPr>
+        <w:lastRenderedPageBreak/>
         <w:t>Prototípus II.</w:t>
       </w:r>
       <w:bookmarkEnd w:id="54"/>
@@ -11446,7 +11930,6 @@
         <w:rPr>
           <w:lang w:bidi="hu-HU"/>
         </w:rPr>
-        <w:lastRenderedPageBreak/>
         <w:t>Tesztelési dokumentum új funkciókhoz</w:t>
       </w:r>
       <w:bookmarkEnd w:id="57"/>
@@ -11584,8 +12067,8 @@
           <w:lang w:bidi="hu-HU"/>
         </w:rPr>
         <w:sectPr>
-          <w:headerReference w:type="default" r:id="rId10"/>
-          <w:footerReference w:type="default" r:id="rId11"/>
+          <w:headerReference w:type="default" r:id="rId15"/>
+          <w:footerReference w:type="default" r:id="rId16"/>
           <w:pgSz w:w="11906" w:h="16838"/>
           <w:pgMar w:top="1259" w:right="851" w:bottom="1588" w:left="1134" w:header="567" w:footer="567" w:gutter="0"/>
           <w:cols w:space="708"/>
@@ -11630,8 +12113,8 @@
           <w:lang w:bidi="hu-HU"/>
         </w:rPr>
         <w:sectPr>
-          <w:headerReference w:type="default" r:id="rId12"/>
-          <w:footerReference w:type="default" r:id="rId13"/>
+          <w:headerReference w:type="default" r:id="rId17"/>
+          <w:footerReference w:type="default" r:id="rId18"/>
           <w:pgSz w:w="16838" w:h="11906" w:orient="landscape"/>
           <w:pgMar w:top="1134" w:right="1259" w:bottom="851" w:left="1588" w:header="567" w:footer="567" w:gutter="0"/>
           <w:cols w:space="708"/>
@@ -11661,7 +12144,7 @@
                     <pic:cNvPicPr/>
                   </pic:nvPicPr>
                   <pic:blipFill>
-                    <a:blip r:embed="rId14">
+                    <a:blip r:embed="rId19">
                       <a:extLst>
                         <a:ext uri="{28A0092B-C50C-407E-A947-70E740481C1C}">
                           <a14:useLocalDpi xmlns:a14="http://schemas.microsoft.com/office/drawing/2010/main" val="0"/>
@@ -14615,8 +15098,8 @@
       </w:r>
     </w:p>
     <w:sectPr>
-      <w:headerReference w:type="default" r:id="rId15"/>
-      <w:footerReference w:type="default" r:id="rId16"/>
+      <w:headerReference w:type="default" r:id="rId20"/>
+      <w:footerReference w:type="default" r:id="rId21"/>
       <w:pgSz w:w="11906" w:h="16838"/>
       <w:pgMar w:top="1259" w:right="851" w:bottom="1588" w:left="1134" w:header="567" w:footer="567" w:gutter="0"/>
       <w:cols w:space="708"/>
@@ -14628,7 +15111,7 @@
 </file>
 
 <file path=word/endnotes.xml><?xml version="1.0" encoding="utf-8"?>
-<w:endnotes xmlns:wpc="http://schemas.microsoft.com/office/word/2010/wordprocessingCanvas" xmlns:mc="http://schemas.openxmlformats.org/markup-compatibility/2006" xmlns:o="urn:schemas-microsoft-com:office:office" xmlns:r="http://schemas.openxmlformats.org/officeDocument/2006/relationships" xmlns:m="http://schemas.openxmlformats.org/officeDocument/2006/math" xmlns:v="urn:schemas-microsoft-com:vml" xmlns:wp14="http://schemas.microsoft.com/office/word/2010/wordprocessingDrawing" xmlns:wp="http://schemas.openxmlformats.org/drawingml/2006/wordprocessingDrawing" xmlns:w10="urn:schemas-microsoft-com:office:word" xmlns:w="http://schemas.openxmlformats.org/wordprocessingml/2006/main" xmlns:w14="http://schemas.microsoft.com/office/word/2010/wordml" xmlns:w15="http://schemas.microsoft.com/office/word/2012/wordml" xmlns:wpg="http://schemas.microsoft.com/office/word/2010/wordprocessingGroup" xmlns:wpi="http://schemas.microsoft.com/office/word/2010/wordprocessingInk" xmlns:wne="http://schemas.microsoft.com/office/word/2006/wordml" xmlns:wps="http://schemas.microsoft.com/office/word/2010/wordprocessingShape" mc:Ignorable="w14 w15 wp14">
+<w:endnotes xmlns:wpc="http://schemas.microsoft.com/office/word/2010/wordprocessingCanvas" xmlns:mc="http://schemas.openxmlformats.org/markup-compatibility/2006" xmlns:o="urn:schemas-microsoft-com:office:office" xmlns:r="http://schemas.openxmlformats.org/officeDocument/2006/relationships" xmlns:m="http://schemas.openxmlformats.org/officeDocument/2006/math" xmlns:v="urn:schemas-microsoft-com:vml" xmlns:wp14="http://schemas.microsoft.com/office/word/2010/wordprocessingDrawing" xmlns:wp="http://schemas.openxmlformats.org/drawingml/2006/wordprocessingDrawing" xmlns:w10="urn:schemas-microsoft-com:office:word" xmlns:w="http://schemas.openxmlformats.org/wordprocessingml/2006/main" xmlns:w14="http://schemas.microsoft.com/office/word/2010/wordml" xmlns:wpg="http://schemas.microsoft.com/office/word/2010/wordprocessingGroup" xmlns:wpi="http://schemas.microsoft.com/office/word/2010/wordprocessingInk" xmlns:wne="http://schemas.microsoft.com/office/word/2006/wordml" xmlns:wps="http://schemas.microsoft.com/office/word/2010/wordprocessingShape" mc:Ignorable="w14 wp14">
   <w:endnote w:type="separator" w:id="-1">
     <w:p>
       <w:pPr>
@@ -14653,7 +15136,7 @@
 </file>
 
 <file path=word/footer1.xml><?xml version="1.0" encoding="utf-8"?>
-<w:ftr xmlns:wpc="http://schemas.microsoft.com/office/word/2010/wordprocessingCanvas" xmlns:mc="http://schemas.openxmlformats.org/markup-compatibility/2006" xmlns:o="urn:schemas-microsoft-com:office:office" xmlns:r="http://schemas.openxmlformats.org/officeDocument/2006/relationships" xmlns:m="http://schemas.openxmlformats.org/officeDocument/2006/math" xmlns:v="urn:schemas-microsoft-com:vml" xmlns:wp14="http://schemas.microsoft.com/office/word/2010/wordprocessingDrawing" xmlns:wp="http://schemas.openxmlformats.org/drawingml/2006/wordprocessingDrawing" xmlns:w10="urn:schemas-microsoft-com:office:word" xmlns:w="http://schemas.openxmlformats.org/wordprocessingml/2006/main" xmlns:w14="http://schemas.microsoft.com/office/word/2010/wordml" xmlns:w15="http://schemas.microsoft.com/office/word/2012/wordml" xmlns:wpg="http://schemas.microsoft.com/office/word/2010/wordprocessingGroup" xmlns:wpi="http://schemas.microsoft.com/office/word/2010/wordprocessingInk" xmlns:wne="http://schemas.microsoft.com/office/word/2006/wordml" xmlns:wps="http://schemas.microsoft.com/office/word/2010/wordprocessingShape" mc:Ignorable="w14 w15 wp14">
+<w:ftr xmlns:wpc="http://schemas.microsoft.com/office/word/2010/wordprocessingCanvas" xmlns:mc="http://schemas.openxmlformats.org/markup-compatibility/2006" xmlns:o="urn:schemas-microsoft-com:office:office" xmlns:r="http://schemas.openxmlformats.org/officeDocument/2006/relationships" xmlns:m="http://schemas.openxmlformats.org/officeDocument/2006/math" xmlns:v="urn:schemas-microsoft-com:vml" xmlns:wp14="http://schemas.microsoft.com/office/word/2010/wordprocessingDrawing" xmlns:wp="http://schemas.openxmlformats.org/drawingml/2006/wordprocessingDrawing" xmlns:w10="urn:schemas-microsoft-com:office:word" xmlns:w="http://schemas.openxmlformats.org/wordprocessingml/2006/main" xmlns:w14="http://schemas.microsoft.com/office/word/2010/wordml" xmlns:wpg="http://schemas.microsoft.com/office/word/2010/wordprocessingGroup" xmlns:wpi="http://schemas.microsoft.com/office/word/2010/wordprocessingInk" xmlns:wne="http://schemas.microsoft.com/office/word/2006/wordml" xmlns:wps="http://schemas.microsoft.com/office/word/2010/wordprocessingShape" mc:Ignorable="w14 wp14">
   <w:tbl>
     <w:tblPr>
       <w:tblW w:w="0" w:type="auto"/>
@@ -14669,9 +15152,9 @@
       <w:tblLook w:val="04A0" w:firstRow="1" w:lastRow="0" w:firstColumn="1" w:lastColumn="0" w:noHBand="0" w:noVBand="1"/>
     </w:tblPr>
     <w:tblGrid>
-      <w:gridCol w:w="3436"/>
-      <w:gridCol w:w="3093"/>
-      <w:gridCol w:w="3283"/>
+      <w:gridCol w:w="3465"/>
+      <w:gridCol w:w="3127"/>
+      <w:gridCol w:w="3308"/>
     </w:tblGrid>
     <w:tr>
       <w:trPr>
@@ -14748,7 +15231,7 @@
 </file>
 
 <file path=word/footer2.xml><?xml version="1.0" encoding="utf-8"?>
-<w:ftr xmlns:wpc="http://schemas.microsoft.com/office/word/2010/wordprocessingCanvas" xmlns:mc="http://schemas.openxmlformats.org/markup-compatibility/2006" xmlns:o="urn:schemas-microsoft-com:office:office" xmlns:r="http://schemas.openxmlformats.org/officeDocument/2006/relationships" xmlns:m="http://schemas.openxmlformats.org/officeDocument/2006/math" xmlns:v="urn:schemas-microsoft-com:vml" xmlns:wp14="http://schemas.microsoft.com/office/word/2010/wordprocessingDrawing" xmlns:wp="http://schemas.openxmlformats.org/drawingml/2006/wordprocessingDrawing" xmlns:w10="urn:schemas-microsoft-com:office:word" xmlns:w="http://schemas.openxmlformats.org/wordprocessingml/2006/main" xmlns:w14="http://schemas.microsoft.com/office/word/2010/wordml" xmlns:w15="http://schemas.microsoft.com/office/word/2012/wordml" xmlns:wpg="http://schemas.microsoft.com/office/word/2010/wordprocessingGroup" xmlns:wpi="http://schemas.microsoft.com/office/word/2010/wordprocessingInk" xmlns:wne="http://schemas.microsoft.com/office/word/2006/wordml" xmlns:wps="http://schemas.microsoft.com/office/word/2010/wordprocessingShape" mc:Ignorable="w14 w15 wp14">
+<w:ftr xmlns:wpc="http://schemas.microsoft.com/office/word/2010/wordprocessingCanvas" xmlns:mc="http://schemas.openxmlformats.org/markup-compatibility/2006" xmlns:o="urn:schemas-microsoft-com:office:office" xmlns:r="http://schemas.openxmlformats.org/officeDocument/2006/relationships" xmlns:m="http://schemas.openxmlformats.org/officeDocument/2006/math" xmlns:v="urn:schemas-microsoft-com:vml" xmlns:wp14="http://schemas.microsoft.com/office/word/2010/wordprocessingDrawing" xmlns:wp="http://schemas.openxmlformats.org/drawingml/2006/wordprocessingDrawing" xmlns:w10="urn:schemas-microsoft-com:office:word" xmlns:w="http://schemas.openxmlformats.org/wordprocessingml/2006/main" xmlns:w14="http://schemas.microsoft.com/office/word/2010/wordml" xmlns:wpg="http://schemas.microsoft.com/office/word/2010/wordprocessingGroup" xmlns:wpi="http://schemas.microsoft.com/office/word/2010/wordprocessingInk" xmlns:wne="http://schemas.microsoft.com/office/word/2006/wordml" xmlns:wps="http://schemas.microsoft.com/office/word/2010/wordprocessingShape" mc:Ignorable="w14 wp14">
   <w:p>
     <w:pPr>
       <w:pStyle w:val="llb"/>
@@ -14758,7 +15241,7 @@
 </file>
 
 <file path=word/footer3.xml><?xml version="1.0" encoding="utf-8"?>
-<w:ftr xmlns:wpc="http://schemas.microsoft.com/office/word/2010/wordprocessingCanvas" xmlns:mc="http://schemas.openxmlformats.org/markup-compatibility/2006" xmlns:o="urn:schemas-microsoft-com:office:office" xmlns:r="http://schemas.openxmlformats.org/officeDocument/2006/relationships" xmlns:m="http://schemas.openxmlformats.org/officeDocument/2006/math" xmlns:v="urn:schemas-microsoft-com:vml" xmlns:wp14="http://schemas.microsoft.com/office/word/2010/wordprocessingDrawing" xmlns:wp="http://schemas.openxmlformats.org/drawingml/2006/wordprocessingDrawing" xmlns:w10="urn:schemas-microsoft-com:office:word" xmlns:w="http://schemas.openxmlformats.org/wordprocessingml/2006/main" xmlns:w14="http://schemas.microsoft.com/office/word/2010/wordml" xmlns:w15="http://schemas.microsoft.com/office/word/2012/wordml" xmlns:wpg="http://schemas.microsoft.com/office/word/2010/wordprocessingGroup" xmlns:wpi="http://schemas.microsoft.com/office/word/2010/wordprocessingInk" xmlns:wne="http://schemas.microsoft.com/office/word/2006/wordml" xmlns:wps="http://schemas.microsoft.com/office/word/2010/wordprocessingShape" mc:Ignorable="w14 w15 wp14">
+<w:ftr xmlns:wpc="http://schemas.microsoft.com/office/word/2010/wordprocessingCanvas" xmlns:mc="http://schemas.openxmlformats.org/markup-compatibility/2006" xmlns:o="urn:schemas-microsoft-com:office:office" xmlns:r="http://schemas.openxmlformats.org/officeDocument/2006/relationships" xmlns:m="http://schemas.openxmlformats.org/officeDocument/2006/math" xmlns:v="urn:schemas-microsoft-com:vml" xmlns:wp14="http://schemas.microsoft.com/office/word/2010/wordprocessingDrawing" xmlns:wp="http://schemas.openxmlformats.org/drawingml/2006/wordprocessingDrawing" xmlns:w10="urn:schemas-microsoft-com:office:word" xmlns:w="http://schemas.openxmlformats.org/wordprocessingml/2006/main" xmlns:w14="http://schemas.microsoft.com/office/word/2010/wordml" xmlns:wpg="http://schemas.microsoft.com/office/word/2010/wordprocessingGroup" xmlns:wpi="http://schemas.microsoft.com/office/word/2010/wordprocessingInk" xmlns:wne="http://schemas.microsoft.com/office/word/2006/wordml" xmlns:wps="http://schemas.microsoft.com/office/word/2010/wordprocessingShape" mc:Ignorable="w14 wp14">
   <w:p>
     <w:pPr>
       <w:pStyle w:val="llb"/>
@@ -14768,7 +15251,7 @@
 </file>
 
 <file path=word/footnotes.xml><?xml version="1.0" encoding="utf-8"?>
-<w:footnotes xmlns:wpc="http://schemas.microsoft.com/office/word/2010/wordprocessingCanvas" xmlns:mc="http://schemas.openxmlformats.org/markup-compatibility/2006" xmlns:o="urn:schemas-microsoft-com:office:office" xmlns:r="http://schemas.openxmlformats.org/officeDocument/2006/relationships" xmlns:m="http://schemas.openxmlformats.org/officeDocument/2006/math" xmlns:v="urn:schemas-microsoft-com:vml" xmlns:wp14="http://schemas.microsoft.com/office/word/2010/wordprocessingDrawing" xmlns:wp="http://schemas.openxmlformats.org/drawingml/2006/wordprocessingDrawing" xmlns:w10="urn:schemas-microsoft-com:office:word" xmlns:w="http://schemas.openxmlformats.org/wordprocessingml/2006/main" xmlns:w14="http://schemas.microsoft.com/office/word/2010/wordml" xmlns:w15="http://schemas.microsoft.com/office/word/2012/wordml" xmlns:wpg="http://schemas.microsoft.com/office/word/2010/wordprocessingGroup" xmlns:wpi="http://schemas.microsoft.com/office/word/2010/wordprocessingInk" xmlns:wne="http://schemas.microsoft.com/office/word/2006/wordml" xmlns:wps="http://schemas.microsoft.com/office/word/2010/wordprocessingShape" mc:Ignorable="w14 w15 wp14">
+<w:footnotes xmlns:wpc="http://schemas.microsoft.com/office/word/2010/wordprocessingCanvas" xmlns:mc="http://schemas.openxmlformats.org/markup-compatibility/2006" xmlns:o="urn:schemas-microsoft-com:office:office" xmlns:r="http://schemas.openxmlformats.org/officeDocument/2006/relationships" xmlns:m="http://schemas.openxmlformats.org/officeDocument/2006/math" xmlns:v="urn:schemas-microsoft-com:vml" xmlns:wp14="http://schemas.microsoft.com/office/word/2010/wordprocessingDrawing" xmlns:wp="http://schemas.openxmlformats.org/drawingml/2006/wordprocessingDrawing" xmlns:w10="urn:schemas-microsoft-com:office:word" xmlns:w="http://schemas.openxmlformats.org/wordprocessingml/2006/main" xmlns:w14="http://schemas.microsoft.com/office/word/2010/wordml" xmlns:wpg="http://schemas.microsoft.com/office/word/2010/wordprocessingGroup" xmlns:wpi="http://schemas.microsoft.com/office/word/2010/wordprocessingInk" xmlns:wne="http://schemas.microsoft.com/office/word/2006/wordml" xmlns:wps="http://schemas.microsoft.com/office/word/2010/wordprocessingShape" mc:Ignorable="w14 wp14">
   <w:footnote w:type="separator" w:id="-1">
     <w:p>
       <w:pPr>
@@ -14793,7 +15276,7 @@
 </file>
 
 <file path=word/header1.xml><?xml version="1.0" encoding="utf-8"?>
-<w:hdr xmlns:wpc="http://schemas.microsoft.com/office/word/2010/wordprocessingCanvas" xmlns:mc="http://schemas.openxmlformats.org/markup-compatibility/2006" xmlns:o="urn:schemas-microsoft-com:office:office" xmlns:r="http://schemas.openxmlformats.org/officeDocument/2006/relationships" xmlns:m="http://schemas.openxmlformats.org/officeDocument/2006/math" xmlns:v="urn:schemas-microsoft-com:vml" xmlns:wp14="http://schemas.microsoft.com/office/word/2010/wordprocessingDrawing" xmlns:wp="http://schemas.openxmlformats.org/drawingml/2006/wordprocessingDrawing" xmlns:w10="urn:schemas-microsoft-com:office:word" xmlns:w="http://schemas.openxmlformats.org/wordprocessingml/2006/main" xmlns:w14="http://schemas.microsoft.com/office/word/2010/wordml" xmlns:w15="http://schemas.microsoft.com/office/word/2012/wordml" xmlns:wpg="http://schemas.microsoft.com/office/word/2010/wordprocessingGroup" xmlns:wpi="http://schemas.microsoft.com/office/word/2010/wordprocessingInk" xmlns:wne="http://schemas.microsoft.com/office/word/2006/wordml" xmlns:wps="http://schemas.microsoft.com/office/word/2010/wordprocessingShape" mc:Ignorable="w14 w15 wp14">
+<w:hdr xmlns:wpc="http://schemas.microsoft.com/office/word/2010/wordprocessingCanvas" xmlns:mc="http://schemas.openxmlformats.org/markup-compatibility/2006" xmlns:o="urn:schemas-microsoft-com:office:office" xmlns:r="http://schemas.openxmlformats.org/officeDocument/2006/relationships" xmlns:m="http://schemas.openxmlformats.org/officeDocument/2006/math" xmlns:v="urn:schemas-microsoft-com:vml" xmlns:wp14="http://schemas.microsoft.com/office/word/2010/wordprocessingDrawing" xmlns:wp="http://schemas.openxmlformats.org/drawingml/2006/wordprocessingDrawing" xmlns:w10="urn:schemas-microsoft-com:office:word" xmlns:w="http://schemas.openxmlformats.org/wordprocessingml/2006/main" xmlns:w14="http://schemas.microsoft.com/office/word/2010/wordml" xmlns:wpg="http://schemas.microsoft.com/office/word/2010/wordprocessingGroup" xmlns:wpi="http://schemas.microsoft.com/office/word/2010/wordprocessingInk" xmlns:wne="http://schemas.microsoft.com/office/word/2006/wordml" xmlns:wps="http://schemas.microsoft.com/office/word/2010/wordprocessingShape" mc:Ignorable="w14 wp14">
   <w:tbl>
     <w:tblPr>
       <w:tblW w:w="0" w:type="auto"/>
@@ -14809,9 +15292,9 @@
       <w:tblLook w:val="04A0" w:firstRow="1" w:lastRow="0" w:firstColumn="1" w:lastColumn="0" w:noHBand="0" w:noVBand="1"/>
     </w:tblPr>
     <w:tblGrid>
-      <w:gridCol w:w="4007"/>
-      <w:gridCol w:w="3127"/>
-      <w:gridCol w:w="2678"/>
+      <w:gridCol w:w="4049"/>
+      <w:gridCol w:w="3149"/>
+      <w:gridCol w:w="2702"/>
     </w:tblGrid>
     <w:tr>
       <w:trPr>
@@ -14897,7 +15380,7 @@
             <w:rPr>
               <w:noProof/>
             </w:rPr>
-            <w:t>11</w:t>
+            <w:t>1</w:t>
           </w:r>
           <w:r>
             <w:fldChar w:fldCharType="end"/>
@@ -14926,7 +15409,7 @@
             <w:rPr>
               <w:noProof/>
             </w:rPr>
-            <w:t>16</w:t>
+            <w:t>19</w:t>
           </w:r>
           <w:r>
             <w:fldChar w:fldCharType="end"/>
@@ -15015,15 +15498,23 @@
             <w:rPr>
               <w:lang w:val="de-DE"/>
             </w:rPr>
-            <w:t>Csuvik</w:t>
+            <w:t>Barta</w:t>
           </w:r>
           <w:proofErr w:type="spellEnd"/>
           <w:r>
             <w:rPr>
               <w:lang w:val="de-DE"/>
             </w:rPr>
-            <w:t xml:space="preserve"> Viktor</w:t>
+            <w:t xml:space="preserve"> </w:t>
           </w:r>
+          <w:proofErr w:type="spellStart"/>
+          <w:r>
+            <w:rPr>
+              <w:lang w:val="de-DE"/>
+            </w:rPr>
+            <w:t>Bence</w:t>
+          </w:r>
+          <w:proofErr w:type="spellEnd"/>
         </w:p>
       </w:tc>
       <w:tc>
@@ -15039,7 +15530,13 @@
         </w:tcPr>
         <w:p>
           <w:r>
-            <w:t>2017.09.29</w:t>
+            <w:t>2017.10</w:t>
+          </w:r>
+          <w:r>
+            <w:t>.</w:t>
+          </w:r>
+          <w:r>
+            <w:t>12</w:t>
           </w:r>
           <w:r>
             <w:t>.</w:t>
@@ -15062,7 +15559,7 @@
             <w:t>1</w:t>
           </w:r>
           <w:r>
-            <w:t>.0</w:t>
+            <w:t>.4</w:t>
           </w:r>
         </w:p>
       </w:tc>
@@ -15080,7 +15577,7 @@
 </file>
 
 <file path=word/header2.xml><?xml version="1.0" encoding="utf-8"?>
-<w:hdr xmlns:wpc="http://schemas.microsoft.com/office/word/2010/wordprocessingCanvas" xmlns:mc="http://schemas.openxmlformats.org/markup-compatibility/2006" xmlns:o="urn:schemas-microsoft-com:office:office" xmlns:r="http://schemas.openxmlformats.org/officeDocument/2006/relationships" xmlns:m="http://schemas.openxmlformats.org/officeDocument/2006/math" xmlns:v="urn:schemas-microsoft-com:vml" xmlns:wp14="http://schemas.microsoft.com/office/word/2010/wordprocessingDrawing" xmlns:wp="http://schemas.openxmlformats.org/drawingml/2006/wordprocessingDrawing" xmlns:w10="urn:schemas-microsoft-com:office:word" xmlns:w="http://schemas.openxmlformats.org/wordprocessingml/2006/main" xmlns:w14="http://schemas.microsoft.com/office/word/2010/wordml" xmlns:w15="http://schemas.microsoft.com/office/word/2012/wordml" xmlns:wpg="http://schemas.microsoft.com/office/word/2010/wordprocessingGroup" xmlns:wpi="http://schemas.microsoft.com/office/word/2010/wordprocessingInk" xmlns:wne="http://schemas.microsoft.com/office/word/2006/wordml" xmlns:wps="http://schemas.microsoft.com/office/word/2010/wordprocessingShape" mc:Ignorable="w14 w15 wp14">
+<w:hdr xmlns:wpc="http://schemas.microsoft.com/office/word/2010/wordprocessingCanvas" xmlns:mc="http://schemas.openxmlformats.org/markup-compatibility/2006" xmlns:o="urn:schemas-microsoft-com:office:office" xmlns:r="http://schemas.openxmlformats.org/officeDocument/2006/relationships" xmlns:m="http://schemas.openxmlformats.org/officeDocument/2006/math" xmlns:v="urn:schemas-microsoft-com:vml" xmlns:wp14="http://schemas.microsoft.com/office/word/2010/wordprocessingDrawing" xmlns:wp="http://schemas.openxmlformats.org/drawingml/2006/wordprocessingDrawing" xmlns:w10="urn:schemas-microsoft-com:office:word" xmlns:w="http://schemas.openxmlformats.org/wordprocessingml/2006/main" xmlns:w14="http://schemas.microsoft.com/office/word/2010/wordml" xmlns:wpg="http://schemas.microsoft.com/office/word/2010/wordprocessingGroup" xmlns:wpi="http://schemas.microsoft.com/office/word/2010/wordprocessingInk" xmlns:wne="http://schemas.microsoft.com/office/word/2006/wordml" xmlns:wps="http://schemas.microsoft.com/office/word/2010/wordprocessingShape" mc:Ignorable="w14 wp14">
   <w:p>
     <w:pPr>
       <w:pStyle w:val="lfej"/>
@@ -15090,7 +15587,7 @@
 </file>
 
 <file path=word/header3.xml><?xml version="1.0" encoding="utf-8"?>
-<w:hdr xmlns:wpc="http://schemas.microsoft.com/office/word/2010/wordprocessingCanvas" xmlns:mc="http://schemas.openxmlformats.org/markup-compatibility/2006" xmlns:o="urn:schemas-microsoft-com:office:office" xmlns:r="http://schemas.openxmlformats.org/officeDocument/2006/relationships" xmlns:m="http://schemas.openxmlformats.org/officeDocument/2006/math" xmlns:v="urn:schemas-microsoft-com:vml" xmlns:wp14="http://schemas.microsoft.com/office/word/2010/wordprocessingDrawing" xmlns:wp="http://schemas.openxmlformats.org/drawingml/2006/wordprocessingDrawing" xmlns:w10="urn:schemas-microsoft-com:office:word" xmlns:w="http://schemas.openxmlformats.org/wordprocessingml/2006/main" xmlns:w14="http://schemas.microsoft.com/office/word/2010/wordml" xmlns:w15="http://schemas.microsoft.com/office/word/2012/wordml" xmlns:wpg="http://schemas.microsoft.com/office/word/2010/wordprocessingGroup" xmlns:wpi="http://schemas.microsoft.com/office/word/2010/wordprocessingInk" xmlns:wne="http://schemas.microsoft.com/office/word/2006/wordml" xmlns:wps="http://schemas.microsoft.com/office/word/2010/wordprocessingShape" mc:Ignorable="w14 w15 wp14">
+<w:hdr xmlns:wpc="http://schemas.microsoft.com/office/word/2010/wordprocessingCanvas" xmlns:mc="http://schemas.openxmlformats.org/markup-compatibility/2006" xmlns:o="urn:schemas-microsoft-com:office:office" xmlns:r="http://schemas.openxmlformats.org/officeDocument/2006/relationships" xmlns:m="http://schemas.openxmlformats.org/officeDocument/2006/math" xmlns:v="urn:schemas-microsoft-com:vml" xmlns:wp14="http://schemas.microsoft.com/office/word/2010/wordprocessingDrawing" xmlns:wp="http://schemas.openxmlformats.org/drawingml/2006/wordprocessingDrawing" xmlns:w10="urn:schemas-microsoft-com:office:word" xmlns:w="http://schemas.openxmlformats.org/wordprocessingml/2006/main" xmlns:w14="http://schemas.microsoft.com/office/word/2010/wordml" xmlns:wpg="http://schemas.microsoft.com/office/word/2010/wordprocessingGroup" xmlns:wpi="http://schemas.microsoft.com/office/word/2010/wordprocessingInk" xmlns:wne="http://schemas.microsoft.com/office/word/2006/wordml" xmlns:wps="http://schemas.microsoft.com/office/word/2010/wordprocessingShape" mc:Ignorable="w14 wp14">
   <w:p>
     <w:pPr>
       <w:pStyle w:val="lfej"/>
@@ -15100,7 +15597,7 @@
 </file>
 
 <file path=word/numbering.xml><?xml version="1.0" encoding="utf-8"?>
-<w:numbering xmlns:wpc="http://schemas.microsoft.com/office/word/2010/wordprocessingCanvas" xmlns:mc="http://schemas.openxmlformats.org/markup-compatibility/2006" xmlns:o="urn:schemas-microsoft-com:office:office" xmlns:r="http://schemas.openxmlformats.org/officeDocument/2006/relationships" xmlns:m="http://schemas.openxmlformats.org/officeDocument/2006/math" xmlns:v="urn:schemas-microsoft-com:vml" xmlns:wp14="http://schemas.microsoft.com/office/word/2010/wordprocessingDrawing" xmlns:wp="http://schemas.openxmlformats.org/drawingml/2006/wordprocessingDrawing" xmlns:w10="urn:schemas-microsoft-com:office:word" xmlns:w="http://schemas.openxmlformats.org/wordprocessingml/2006/main" xmlns:w14="http://schemas.microsoft.com/office/word/2010/wordml" xmlns:w15="http://schemas.microsoft.com/office/word/2012/wordml" xmlns:wpg="http://schemas.microsoft.com/office/word/2010/wordprocessingGroup" xmlns:wpi="http://schemas.microsoft.com/office/word/2010/wordprocessingInk" xmlns:wne="http://schemas.microsoft.com/office/word/2006/wordml" xmlns:wps="http://schemas.microsoft.com/office/word/2010/wordprocessingShape" mc:Ignorable="w14 w15 wp14">
+<w:numbering xmlns:wpc="http://schemas.microsoft.com/office/word/2010/wordprocessingCanvas" xmlns:mc="http://schemas.openxmlformats.org/markup-compatibility/2006" xmlns:o="urn:schemas-microsoft-com:office:office" xmlns:r="http://schemas.openxmlformats.org/officeDocument/2006/relationships" xmlns:m="http://schemas.openxmlformats.org/officeDocument/2006/math" xmlns:v="urn:schemas-microsoft-com:vml" xmlns:wp14="http://schemas.microsoft.com/office/word/2010/wordprocessingDrawing" xmlns:wp="http://schemas.openxmlformats.org/drawingml/2006/wordprocessingDrawing" xmlns:w10="urn:schemas-microsoft-com:office:word" xmlns:w="http://schemas.openxmlformats.org/wordprocessingml/2006/main" xmlns:w14="http://schemas.microsoft.com/office/word/2010/wordml" xmlns:wpg="http://schemas.microsoft.com/office/word/2010/wordprocessingGroup" xmlns:wpi="http://schemas.microsoft.com/office/word/2010/wordprocessingInk" xmlns:wne="http://schemas.microsoft.com/office/word/2006/wordml" xmlns:wps="http://schemas.microsoft.com/office/word/2010/wordprocessingShape" mc:Ignorable="w14 wp14">
   <w:abstractNum w:abstractNumId="0">
     <w:nsid w:val="01B80D83"/>
     <w:multiLevelType w:val="hybridMultilevel"/>
@@ -16454,7 +16951,7 @@
 </file>
 
 <file path=word/styles.xml><?xml version="1.0" encoding="utf-8"?>
-<w:styles xmlns:mc="http://schemas.openxmlformats.org/markup-compatibility/2006" xmlns:r="http://schemas.openxmlformats.org/officeDocument/2006/relationships" xmlns:w="http://schemas.openxmlformats.org/wordprocessingml/2006/main" xmlns:w14="http://schemas.microsoft.com/office/word/2010/wordml" xmlns:w15="http://schemas.microsoft.com/office/word/2012/wordml" mc:Ignorable="w14 w15">
+<w:styles xmlns:mc="http://schemas.openxmlformats.org/markup-compatibility/2006" xmlns:r="http://schemas.openxmlformats.org/officeDocument/2006/relationships" xmlns:w="http://schemas.openxmlformats.org/wordprocessingml/2006/main" xmlns:w14="http://schemas.microsoft.com/office/word/2010/wordml" mc:Ignorable="w14">
   <w:docDefaults>
     <w:rPrDefault>
       <w:rPr>
@@ -16470,378 +16967,144 @@
       </w:pPr>
     </w:pPrDefault>
   </w:docDefaults>
-  <w:latentStyles w:defLockedState="0" w:defUIPriority="99" w:defSemiHidden="0" w:defUnhideWhenUsed="0" w:defQFormat="0" w:count="371">
-    <w:lsdException w:name="Normal" w:uiPriority="0" w:qFormat="1"/>
-    <w:lsdException w:name="heading 1" w:uiPriority="9" w:qFormat="1"/>
-    <w:lsdException w:name="heading 2" w:semiHidden="1" w:uiPriority="9" w:unhideWhenUsed="1" w:qFormat="1"/>
-    <w:lsdException w:name="heading 3" w:semiHidden="1" w:uiPriority="9" w:unhideWhenUsed="1" w:qFormat="1"/>
-    <w:lsdException w:name="heading 4" w:semiHidden="1" w:uiPriority="9" w:unhideWhenUsed="1" w:qFormat="1"/>
-    <w:lsdException w:name="heading 5" w:semiHidden="1" w:uiPriority="9" w:unhideWhenUsed="1" w:qFormat="1"/>
-    <w:lsdException w:name="heading 6" w:semiHidden="1" w:uiPriority="9" w:unhideWhenUsed="1" w:qFormat="1"/>
-    <w:lsdException w:name="heading 7" w:semiHidden="1" w:uiPriority="9" w:unhideWhenUsed="1" w:qFormat="1"/>
-    <w:lsdException w:name="heading 8" w:semiHidden="1" w:uiPriority="9" w:unhideWhenUsed="1" w:qFormat="1"/>
-    <w:lsdException w:name="heading 9" w:semiHidden="1" w:uiPriority="9" w:unhideWhenUsed="1" w:qFormat="1"/>
-    <w:lsdException w:name="index 1" w:semiHidden="1" w:unhideWhenUsed="1"/>
-    <w:lsdException w:name="index 2" w:semiHidden="1" w:unhideWhenUsed="1"/>
-    <w:lsdException w:name="index 3" w:semiHidden="1" w:unhideWhenUsed="1"/>
-    <w:lsdException w:name="index 4" w:semiHidden="1" w:unhideWhenUsed="1"/>
-    <w:lsdException w:name="index 5" w:semiHidden="1" w:unhideWhenUsed="1"/>
-    <w:lsdException w:name="index 6" w:semiHidden="1" w:unhideWhenUsed="1"/>
-    <w:lsdException w:name="index 7" w:semiHidden="1" w:unhideWhenUsed="1"/>
-    <w:lsdException w:name="index 8" w:semiHidden="1" w:unhideWhenUsed="1"/>
-    <w:lsdException w:name="index 9" w:semiHidden="1" w:unhideWhenUsed="1"/>
-    <w:lsdException w:name="toc 1" w:semiHidden="1" w:uiPriority="39" w:unhideWhenUsed="1"/>
-    <w:lsdException w:name="toc 2" w:semiHidden="1" w:uiPriority="39" w:unhideWhenUsed="1"/>
-    <w:lsdException w:name="toc 3" w:semiHidden="1" w:uiPriority="39" w:unhideWhenUsed="1"/>
-    <w:lsdException w:name="toc 4" w:semiHidden="1" w:uiPriority="39" w:unhideWhenUsed="1"/>
-    <w:lsdException w:name="toc 5" w:semiHidden="1" w:uiPriority="39" w:unhideWhenUsed="1"/>
-    <w:lsdException w:name="toc 6" w:semiHidden="1" w:uiPriority="39" w:unhideWhenUsed="1"/>
-    <w:lsdException w:name="toc 7" w:semiHidden="1" w:uiPriority="39" w:unhideWhenUsed="1"/>
-    <w:lsdException w:name="toc 8" w:semiHidden="1" w:uiPriority="39" w:unhideWhenUsed="1"/>
-    <w:lsdException w:name="toc 9" w:semiHidden="1" w:uiPriority="39" w:unhideWhenUsed="1"/>
-    <w:lsdException w:name="Normal Indent" w:semiHidden="1" w:unhideWhenUsed="1"/>
-    <w:lsdException w:name="footnote text" w:semiHidden="1" w:unhideWhenUsed="1"/>
-    <w:lsdException w:name="annotation text" w:semiHidden="1" w:unhideWhenUsed="1"/>
-    <w:lsdException w:name="header" w:semiHidden="1" w:unhideWhenUsed="1"/>
-    <w:lsdException w:name="footer" w:semiHidden="1" w:unhideWhenUsed="1"/>
-    <w:lsdException w:name="index heading" w:semiHidden="1" w:unhideWhenUsed="1"/>
-    <w:lsdException w:name="caption" w:semiHidden="1" w:uiPriority="35" w:unhideWhenUsed="1" w:qFormat="1"/>
-    <w:lsdException w:name="table of figures" w:semiHidden="1" w:unhideWhenUsed="1"/>
-    <w:lsdException w:name="envelope address" w:semiHidden="1" w:unhideWhenUsed="1"/>
-    <w:lsdException w:name="envelope return" w:semiHidden="1" w:unhideWhenUsed="1"/>
-    <w:lsdException w:name="footnote reference" w:semiHidden="1" w:unhideWhenUsed="1"/>
-    <w:lsdException w:name="annotation reference" w:semiHidden="1" w:unhideWhenUsed="1"/>
-    <w:lsdException w:name="line number" w:semiHidden="1" w:unhideWhenUsed="1"/>
-    <w:lsdException w:name="page number" w:semiHidden="1" w:unhideWhenUsed="1"/>
-    <w:lsdException w:name="endnote reference" w:semiHidden="1" w:unhideWhenUsed="1"/>
-    <w:lsdException w:name="endnote text" w:semiHidden="1" w:unhideWhenUsed="1"/>
-    <w:lsdException w:name="table of authorities" w:semiHidden="1" w:unhideWhenUsed="1"/>
-    <w:lsdException w:name="macro" w:semiHidden="1" w:unhideWhenUsed="1"/>
-    <w:lsdException w:name="toa heading" w:semiHidden="1" w:unhideWhenUsed="1"/>
-    <w:lsdException w:name="List" w:semiHidden="1" w:unhideWhenUsed="1"/>
-    <w:lsdException w:name="List Bullet" w:semiHidden="1" w:unhideWhenUsed="1"/>
-    <w:lsdException w:name="List Number" w:semiHidden="1" w:unhideWhenUsed="1"/>
-    <w:lsdException w:name="List 2" w:semiHidden="1" w:unhideWhenUsed="1"/>
-    <w:lsdException w:name="List 3" w:semiHidden="1" w:unhideWhenUsed="1"/>
-    <w:lsdException w:name="List 4" w:semiHidden="1" w:unhideWhenUsed="1"/>
-    <w:lsdException w:name="List 5" w:semiHidden="1" w:unhideWhenUsed="1"/>
-    <w:lsdException w:name="List Bullet 2" w:semiHidden="1" w:unhideWhenUsed="1"/>
-    <w:lsdException w:name="List Bullet 3" w:semiHidden="1" w:unhideWhenUsed="1"/>
-    <w:lsdException w:name="List Bullet 4" w:semiHidden="1" w:unhideWhenUsed="1"/>
-    <w:lsdException w:name="List Bullet 5" w:semiHidden="1" w:unhideWhenUsed="1"/>
-    <w:lsdException w:name="List Number 2" w:semiHidden="1" w:unhideWhenUsed="1"/>
-    <w:lsdException w:name="List Number 3" w:semiHidden="1" w:unhideWhenUsed="1"/>
-    <w:lsdException w:name="List Number 4" w:semiHidden="1" w:unhideWhenUsed="1"/>
-    <w:lsdException w:name="List Number 5" w:semiHidden="1" w:unhideWhenUsed="1"/>
-    <w:lsdException w:name="Title" w:uiPriority="10" w:qFormat="1"/>
-    <w:lsdException w:name="Closing" w:semiHidden="1" w:unhideWhenUsed="1"/>
-    <w:lsdException w:name="Signature" w:semiHidden="1" w:unhideWhenUsed="1"/>
-    <w:lsdException w:name="Default Paragraph Font" w:semiHidden="1" w:uiPriority="1" w:unhideWhenUsed="1"/>
-    <w:lsdException w:name="Body Text" w:semiHidden="1" w:unhideWhenUsed="1"/>
-    <w:lsdException w:name="Body Text Indent" w:semiHidden="1" w:unhideWhenUsed="1"/>
-    <w:lsdException w:name="List Continue" w:semiHidden="1" w:unhideWhenUsed="1"/>
-    <w:lsdException w:name="List Continue 2" w:semiHidden="1" w:unhideWhenUsed="1"/>
-    <w:lsdException w:name="List Continue 3" w:semiHidden="1" w:unhideWhenUsed="1"/>
-    <w:lsdException w:name="List Continue 4" w:semiHidden="1" w:unhideWhenUsed="1"/>
-    <w:lsdException w:name="List Continue 5" w:semiHidden="1" w:unhideWhenUsed="1"/>
-    <w:lsdException w:name="Message Header" w:semiHidden="1" w:unhideWhenUsed="1"/>
-    <w:lsdException w:name="Subtitle" w:uiPriority="11" w:qFormat="1"/>
-    <w:lsdException w:name="Salutation" w:semiHidden="1" w:unhideWhenUsed="1"/>
-    <w:lsdException w:name="Date" w:semiHidden="1" w:unhideWhenUsed="1"/>
-    <w:lsdException w:name="Body Text First Indent" w:semiHidden="1" w:unhideWhenUsed="1"/>
-    <w:lsdException w:name="Body Text First Indent 2" w:semiHidden="1" w:unhideWhenUsed="1"/>
-    <w:lsdException w:name="Note Heading" w:semiHidden="1" w:unhideWhenUsed="1"/>
-    <w:lsdException w:name="Body Text 2" w:semiHidden="1" w:unhideWhenUsed="1"/>
-    <w:lsdException w:name="Body Text 3" w:semiHidden="1" w:unhideWhenUsed="1"/>
-    <w:lsdException w:name="Body Text Indent 2" w:semiHidden="1" w:unhideWhenUsed="1"/>
-    <w:lsdException w:name="Body Text Indent 3" w:semiHidden="1" w:unhideWhenUsed="1"/>
-    <w:lsdException w:name="Block Text" w:semiHidden="1" w:unhideWhenUsed="1"/>
-    <w:lsdException w:name="Hyperlink" w:semiHidden="1" w:unhideWhenUsed="1"/>
-    <w:lsdException w:name="FollowedHyperlink" w:semiHidden="1" w:unhideWhenUsed="1"/>
-    <w:lsdException w:name="Strong" w:uiPriority="22" w:qFormat="1"/>
-    <w:lsdException w:name="Emphasis" w:uiPriority="20" w:qFormat="1"/>
-    <w:lsdException w:name="Document Map" w:semiHidden="1" w:unhideWhenUsed="1"/>
-    <w:lsdException w:name="Plain Text" w:semiHidden="1" w:unhideWhenUsed="1"/>
-    <w:lsdException w:name="E-mail Signature" w:semiHidden="1" w:unhideWhenUsed="1"/>
-    <w:lsdException w:name="HTML Top of Form" w:semiHidden="1" w:unhideWhenUsed="1"/>
-    <w:lsdException w:name="HTML Bottom of Form" w:semiHidden="1" w:unhideWhenUsed="1"/>
-    <w:lsdException w:name="Normal (Web)" w:semiHidden="1" w:unhideWhenUsed="1"/>
-    <w:lsdException w:name="HTML Acronym" w:semiHidden="1" w:unhideWhenUsed="1"/>
-    <w:lsdException w:name="HTML Address" w:semiHidden="1" w:unhideWhenUsed="1"/>
-    <w:lsdException w:name="HTML Cite" w:semiHidden="1" w:unhideWhenUsed="1"/>
-    <w:lsdException w:name="HTML Code" w:semiHidden="1" w:unhideWhenUsed="1"/>
-    <w:lsdException w:name="HTML Definition" w:semiHidden="1" w:unhideWhenUsed="1"/>
-    <w:lsdException w:name="HTML Keyboard" w:semiHidden="1" w:unhideWhenUsed="1"/>
-    <w:lsdException w:name="HTML Preformatted" w:semiHidden="1" w:unhideWhenUsed="1"/>
-    <w:lsdException w:name="HTML Sample" w:semiHidden="1" w:unhideWhenUsed="1"/>
-    <w:lsdException w:name="HTML Typewriter" w:semiHidden="1" w:unhideWhenUsed="1"/>
-    <w:lsdException w:name="HTML Variable" w:semiHidden="1" w:unhideWhenUsed="1"/>
-    <w:lsdException w:name="Normal Table" w:semiHidden="1" w:unhideWhenUsed="1"/>
-    <w:lsdException w:name="annotation subject" w:semiHidden="1" w:unhideWhenUsed="1"/>
-    <w:lsdException w:name="No List" w:semiHidden="1" w:unhideWhenUsed="1"/>
-    <w:lsdException w:name="Outline List 1" w:semiHidden="1" w:unhideWhenUsed="1"/>
-    <w:lsdException w:name="Outline List 2" w:semiHidden="1" w:unhideWhenUsed="1"/>
-    <w:lsdException w:name="Outline List 3" w:semiHidden="1" w:unhideWhenUsed="1"/>
-    <w:lsdException w:name="Table Simple 1" w:semiHidden="1" w:unhideWhenUsed="1"/>
-    <w:lsdException w:name="Table Simple 2" w:semiHidden="1" w:unhideWhenUsed="1"/>
-    <w:lsdException w:name="Table Simple 3" w:semiHidden="1" w:unhideWhenUsed="1"/>
-    <w:lsdException w:name="Table Classic 1" w:semiHidden="1" w:unhideWhenUsed="1"/>
-    <w:lsdException w:name="Table Classic 2" w:semiHidden="1" w:unhideWhenUsed="1"/>
-    <w:lsdException w:name="Table Classic 3" w:semiHidden="1" w:unhideWhenUsed="1"/>
-    <w:lsdException w:name="Table Classic 4" w:semiHidden="1" w:unhideWhenUsed="1"/>
-    <w:lsdException w:name="Table Colorful 1" w:semiHidden="1" w:unhideWhenUsed="1"/>
-    <w:lsdException w:name="Table Colorful 2" w:semiHidden="1" w:unhideWhenUsed="1"/>
-    <w:lsdException w:name="Table Colorful 3" w:semiHidden="1" w:unhideWhenUsed="1"/>
-    <w:lsdException w:name="Table Columns 1" w:semiHidden="1" w:unhideWhenUsed="1"/>
-    <w:lsdException w:name="Table Columns 2" w:semiHidden="1" w:unhideWhenUsed="1"/>
-    <w:lsdException w:name="Table Columns 3" w:semiHidden="1" w:unhideWhenUsed="1"/>
-    <w:lsdException w:name="Table Columns 4" w:semiHidden="1" w:unhideWhenUsed="1"/>
-    <w:lsdException w:name="Table Columns 5" w:semiHidden="1" w:unhideWhenUsed="1"/>
-    <w:lsdException w:name="Table Grid 1" w:semiHidden="1" w:unhideWhenUsed="1"/>
-    <w:lsdException w:name="Table Grid 2" w:semiHidden="1" w:unhideWhenUsed="1"/>
-    <w:lsdException w:name="Table Grid 3" w:semiHidden="1" w:unhideWhenUsed="1"/>
-    <w:lsdException w:name="Table Grid 4" w:semiHidden="1" w:unhideWhenUsed="1"/>
-    <w:lsdException w:name="Table Grid 5" w:semiHidden="1" w:unhideWhenUsed="1"/>
-    <w:lsdException w:name="Table Grid 6" w:semiHidden="1" w:unhideWhenUsed="1"/>
-    <w:lsdException w:name="Table Grid 7" w:semiHidden="1" w:unhideWhenUsed="1"/>
-    <w:lsdException w:name="Table Grid 8" w:semiHidden="1" w:unhideWhenUsed="1"/>
-    <w:lsdException w:name="Table List 1" w:semiHidden="1" w:unhideWhenUsed="1"/>
-    <w:lsdException w:name="Table List 2" w:semiHidden="1" w:unhideWhenUsed="1"/>
-    <w:lsdException w:name="Table List 3" w:semiHidden="1" w:unhideWhenUsed="1"/>
-    <w:lsdException w:name="Table List 4" w:semiHidden="1" w:unhideWhenUsed="1"/>
-    <w:lsdException w:name="Table List 5" w:semiHidden="1" w:unhideWhenUsed="1"/>
-    <w:lsdException w:name="Table List 6" w:semiHidden="1" w:unhideWhenUsed="1"/>
-    <w:lsdException w:name="Table List 7" w:semiHidden="1" w:unhideWhenUsed="1"/>
-    <w:lsdException w:name="Table List 8" w:semiHidden="1" w:unhideWhenUsed="1"/>
-    <w:lsdException w:name="Table 3D effects 1" w:semiHidden="1" w:unhideWhenUsed="1"/>
-    <w:lsdException w:name="Table 3D effects 2" w:semiHidden="1" w:unhideWhenUsed="1"/>
-    <w:lsdException w:name="Table 3D effects 3" w:semiHidden="1" w:unhideWhenUsed="1"/>
-    <w:lsdException w:name="Table Contemporary" w:semiHidden="1" w:unhideWhenUsed="1"/>
-    <w:lsdException w:name="Table Elegant" w:semiHidden="1" w:unhideWhenUsed="1"/>
-    <w:lsdException w:name="Table Professional" w:semiHidden="1" w:unhideWhenUsed="1"/>
-    <w:lsdException w:name="Table Subtle 1" w:semiHidden="1" w:unhideWhenUsed="1"/>
-    <w:lsdException w:name="Table Subtle 2" w:semiHidden="1" w:unhideWhenUsed="1"/>
-    <w:lsdException w:name="Table Web 1" w:semiHidden="1" w:unhideWhenUsed="1"/>
-    <w:lsdException w:name="Table Web 2" w:semiHidden="1" w:unhideWhenUsed="1"/>
-    <w:lsdException w:name="Table Web 3" w:semiHidden="1" w:unhideWhenUsed="1"/>
-    <w:lsdException w:name="Balloon Text" w:semiHidden="1" w:unhideWhenUsed="1"/>
-    <w:lsdException w:name="Table Grid" w:uiPriority="59"/>
-    <w:lsdException w:name="Table Theme" w:semiHidden="1" w:unhideWhenUsed="1"/>
-    <w:lsdException w:name="Placeholder Text" w:semiHidden="1"/>
-    <w:lsdException w:name="No Spacing" w:uiPriority="1" w:qFormat="1"/>
-    <w:lsdException w:name="Light Shading" w:uiPriority="60"/>
-    <w:lsdException w:name="Light List" w:uiPriority="61"/>
-    <w:lsdException w:name="Light Grid" w:uiPriority="62"/>
-    <w:lsdException w:name="Medium Shading 1" w:uiPriority="63"/>
-    <w:lsdException w:name="Medium Shading 2" w:uiPriority="64"/>
-    <w:lsdException w:name="Medium List 1" w:uiPriority="65"/>
-    <w:lsdException w:name="Medium List 2" w:uiPriority="66"/>
-    <w:lsdException w:name="Medium Grid 1" w:uiPriority="67"/>
-    <w:lsdException w:name="Medium Grid 2" w:uiPriority="68"/>
-    <w:lsdException w:name="Medium Grid 3" w:uiPriority="69"/>
-    <w:lsdException w:name="Dark List" w:uiPriority="70"/>
-    <w:lsdException w:name="Colorful Shading" w:uiPriority="71"/>
-    <w:lsdException w:name="Colorful List" w:uiPriority="72"/>
-    <w:lsdException w:name="Colorful Grid" w:uiPriority="73"/>
-    <w:lsdException w:name="Light Shading Accent 1" w:uiPriority="60"/>
-    <w:lsdException w:name="Light List Accent 1" w:uiPriority="61"/>
-    <w:lsdException w:name="Light Grid Accent 1" w:uiPriority="62"/>
-    <w:lsdException w:name="Medium Shading 1 Accent 1" w:uiPriority="63"/>
-    <w:lsdException w:name="Medium Shading 2 Accent 1" w:uiPriority="64"/>
-    <w:lsdException w:name="Medium List 1 Accent 1" w:uiPriority="65"/>
-    <w:lsdException w:name="Revision" w:semiHidden="1"/>
-    <w:lsdException w:name="List Paragraph" w:uiPriority="34" w:qFormat="1"/>
-    <w:lsdException w:name="Quote" w:uiPriority="29" w:qFormat="1"/>
-    <w:lsdException w:name="Intense Quote" w:uiPriority="30" w:qFormat="1"/>
-    <w:lsdException w:name="Medium List 2 Accent 1" w:uiPriority="66"/>
-    <w:lsdException w:name="Medium Grid 1 Accent 1" w:uiPriority="67"/>
-    <w:lsdException w:name="Medium Grid 2 Accent 1" w:uiPriority="68"/>
-    <w:lsdException w:name="Medium Grid 3 Accent 1" w:uiPriority="69"/>
-    <w:lsdException w:name="Dark List Accent 1" w:uiPriority="70"/>
-    <w:lsdException w:name="Colorful Shading Accent 1" w:uiPriority="71"/>
-    <w:lsdException w:name="Colorful List Accent 1" w:uiPriority="72"/>
-    <w:lsdException w:name="Colorful Grid Accent 1" w:uiPriority="73"/>
-    <w:lsdException w:name="Light Shading Accent 2" w:uiPriority="60"/>
-    <w:lsdException w:name="Light List Accent 2" w:uiPriority="61"/>
-    <w:lsdException w:name="Light Grid Accent 2" w:uiPriority="62"/>
-    <w:lsdException w:name="Medium Shading 1 Accent 2" w:uiPriority="63"/>
-    <w:lsdException w:name="Medium Shading 2 Accent 2" w:uiPriority="64"/>
-    <w:lsdException w:name="Medium List 1 Accent 2" w:uiPriority="65"/>
-    <w:lsdException w:name="Medium List 2 Accent 2" w:uiPriority="66"/>
-    <w:lsdException w:name="Medium Grid 1 Accent 2" w:uiPriority="67"/>
-    <w:lsdException w:name="Medium Grid 2 Accent 2" w:uiPriority="68"/>
-    <w:lsdException w:name="Medium Grid 3 Accent 2" w:uiPriority="69"/>
-    <w:lsdException w:name="Dark List Accent 2" w:uiPriority="70"/>
-    <w:lsdException w:name="Colorful Shading Accent 2" w:uiPriority="71"/>
-    <w:lsdException w:name="Colorful List Accent 2" w:uiPriority="72"/>
-    <w:lsdException w:name="Colorful Grid Accent 2" w:uiPriority="73"/>
-    <w:lsdException w:name="Light Shading Accent 3" w:uiPriority="60"/>
-    <w:lsdException w:name="Light List Accent 3" w:uiPriority="61"/>
-    <w:lsdException w:name="Light Grid Accent 3" w:uiPriority="62"/>
-    <w:lsdException w:name="Medium Shading 1 Accent 3" w:uiPriority="63"/>
-    <w:lsdException w:name="Medium Shading 2 Accent 3" w:uiPriority="64"/>
-    <w:lsdException w:name="Medium List 1 Accent 3" w:uiPriority="65"/>
-    <w:lsdException w:name="Medium List 2 Accent 3" w:uiPriority="66"/>
-    <w:lsdException w:name="Medium Grid 1 Accent 3" w:uiPriority="67"/>
-    <w:lsdException w:name="Medium Grid 2 Accent 3" w:uiPriority="68"/>
-    <w:lsdException w:name="Medium Grid 3 Accent 3" w:uiPriority="69"/>
-    <w:lsdException w:name="Dark List Accent 3" w:uiPriority="70"/>
-    <w:lsdException w:name="Colorful Shading Accent 3" w:uiPriority="71"/>
-    <w:lsdException w:name="Colorful List Accent 3" w:uiPriority="72"/>
-    <w:lsdException w:name="Colorful Grid Accent 3" w:uiPriority="73"/>
-    <w:lsdException w:name="Light Shading Accent 4" w:uiPriority="60"/>
-    <w:lsdException w:name="Light List Accent 4" w:uiPriority="61"/>
-    <w:lsdException w:name="Light Grid Accent 4" w:uiPriority="62"/>
-    <w:lsdException w:name="Medium Shading 1 Accent 4" w:uiPriority="63"/>
-    <w:lsdException w:name="Medium Shading 2 Accent 4" w:uiPriority="64"/>
-    <w:lsdException w:name="Medium List 1 Accent 4" w:uiPriority="65"/>
-    <w:lsdException w:name="Medium List 2 Accent 4" w:uiPriority="66"/>
-    <w:lsdException w:name="Medium Grid 1 Accent 4" w:uiPriority="67"/>
-    <w:lsdException w:name="Medium Grid 2 Accent 4" w:uiPriority="68"/>
-    <w:lsdException w:name="Medium Grid 3 Accent 4" w:uiPriority="69"/>
-    <w:lsdException w:name="Dark List Accent 4" w:uiPriority="70"/>
-    <w:lsdException w:name="Colorful Shading Accent 4" w:uiPriority="71"/>
-    <w:lsdException w:name="Colorful List Accent 4" w:uiPriority="72"/>
-    <w:lsdException w:name="Colorful Grid Accent 4" w:uiPriority="73"/>
-    <w:lsdException w:name="Light Shading Accent 5" w:uiPriority="60"/>
-    <w:lsdException w:name="Light List Accent 5" w:uiPriority="61"/>
-    <w:lsdException w:name="Light Grid Accent 5" w:uiPriority="62"/>
-    <w:lsdException w:name="Medium Shading 1 Accent 5" w:uiPriority="63"/>
-    <w:lsdException w:name="Medium Shading 2 Accent 5" w:uiPriority="64"/>
-    <w:lsdException w:name="Medium List 1 Accent 5" w:uiPriority="65"/>
-    <w:lsdException w:name="Medium List 2 Accent 5" w:uiPriority="66"/>
-    <w:lsdException w:name="Medium Grid 1 Accent 5" w:uiPriority="67"/>
-    <w:lsdException w:name="Medium Grid 2 Accent 5" w:uiPriority="68"/>
-    <w:lsdException w:name="Medium Grid 3 Accent 5" w:uiPriority="69"/>
-    <w:lsdException w:name="Dark List Accent 5" w:uiPriority="70"/>
-    <w:lsdException w:name="Colorful Shading Accent 5" w:uiPriority="71"/>
-    <w:lsdException w:name="Colorful List Accent 5" w:uiPriority="72"/>
-    <w:lsdException w:name="Colorful Grid Accent 5" w:uiPriority="73"/>
-    <w:lsdException w:name="Light Shading Accent 6" w:uiPriority="60"/>
-    <w:lsdException w:name="Light List Accent 6" w:uiPriority="61"/>
-    <w:lsdException w:name="Light Grid Accent 6" w:uiPriority="62"/>
-    <w:lsdException w:name="Medium Shading 1 Accent 6" w:uiPriority="63"/>
-    <w:lsdException w:name="Medium Shading 2 Accent 6" w:uiPriority="64"/>
-    <w:lsdException w:name="Medium List 1 Accent 6" w:uiPriority="65"/>
-    <w:lsdException w:name="Medium List 2 Accent 6" w:uiPriority="66"/>
-    <w:lsdException w:name="Medium Grid 1 Accent 6" w:uiPriority="67"/>
-    <w:lsdException w:name="Medium Grid 2 Accent 6" w:uiPriority="68"/>
-    <w:lsdException w:name="Medium Grid 3 Accent 6" w:uiPriority="69"/>
-    <w:lsdException w:name="Dark List Accent 6" w:uiPriority="70"/>
-    <w:lsdException w:name="Colorful Shading Accent 6" w:uiPriority="71"/>
-    <w:lsdException w:name="Colorful List Accent 6" w:uiPriority="72"/>
-    <w:lsdException w:name="Colorful Grid Accent 6" w:uiPriority="73"/>
-    <w:lsdException w:name="Subtle Emphasis" w:uiPriority="19" w:qFormat="1"/>
-    <w:lsdException w:name="Intense Emphasis" w:uiPriority="21" w:qFormat="1"/>
-    <w:lsdException w:name="Subtle Reference" w:uiPriority="31" w:qFormat="1"/>
-    <w:lsdException w:name="Intense Reference" w:uiPriority="32" w:qFormat="1"/>
-    <w:lsdException w:name="Book Title" w:uiPriority="33" w:qFormat="1"/>
-    <w:lsdException w:name="Bibliography" w:semiHidden="1" w:uiPriority="37" w:unhideWhenUsed="1"/>
-    <w:lsdException w:name="TOC Heading" w:semiHidden="1" w:uiPriority="39" w:unhideWhenUsed="1" w:qFormat="1"/>
-    <w:lsdException w:name="Plain Table 1" w:uiPriority="41"/>
-    <w:lsdException w:name="Plain Table 2" w:uiPriority="42"/>
-    <w:lsdException w:name="Plain Table 3" w:uiPriority="43"/>
-    <w:lsdException w:name="Plain Table 4" w:uiPriority="44"/>
-    <w:lsdException w:name="Plain Table 5" w:uiPriority="45"/>
-    <w:lsdException w:name="Grid Table Light" w:uiPriority="40"/>
-    <w:lsdException w:name="Grid Table 1 Light" w:uiPriority="46"/>
-    <w:lsdException w:name="Grid Table 2" w:uiPriority="47"/>
-    <w:lsdException w:name="Grid Table 3" w:uiPriority="48"/>
-    <w:lsdException w:name="Grid Table 4" w:uiPriority="49"/>
-    <w:lsdException w:name="Grid Table 5 Dark" w:uiPriority="50"/>
-    <w:lsdException w:name="Grid Table 6 Colorful" w:uiPriority="51"/>
-    <w:lsdException w:name="Grid Table 7 Colorful" w:uiPriority="52"/>
-    <w:lsdException w:name="Grid Table 1 Light Accent 1" w:uiPriority="46"/>
-    <w:lsdException w:name="Grid Table 2 Accent 1" w:uiPriority="47"/>
-    <w:lsdException w:name="Grid Table 3 Accent 1" w:uiPriority="48"/>
-    <w:lsdException w:name="Grid Table 4 Accent 1" w:uiPriority="49"/>
-    <w:lsdException w:name="Grid Table 5 Dark Accent 1" w:uiPriority="50"/>
-    <w:lsdException w:name="Grid Table 6 Colorful Accent 1" w:uiPriority="51"/>
-    <w:lsdException w:name="Grid Table 7 Colorful Accent 1" w:uiPriority="52"/>
-    <w:lsdException w:name="Grid Table 1 Light Accent 2" w:uiPriority="46"/>
-    <w:lsdException w:name="Grid Table 2 Accent 2" w:uiPriority="47"/>
-    <w:lsdException w:name="Grid Table 3 Accent 2" w:uiPriority="48"/>
-    <w:lsdException w:name="Grid Table 4 Accent 2" w:uiPriority="49"/>
-    <w:lsdException w:name="Grid Table 5 Dark Accent 2" w:uiPriority="50"/>
-    <w:lsdException w:name="Grid Table 6 Colorful Accent 2" w:uiPriority="51"/>
-    <w:lsdException w:name="Grid Table 7 Colorful Accent 2" w:uiPriority="52"/>
-    <w:lsdException w:name="Grid Table 1 Light Accent 3" w:uiPriority="46"/>
-    <w:lsdException w:name="Grid Table 2 Accent 3" w:uiPriority="47"/>
-    <w:lsdException w:name="Grid Table 3 Accent 3" w:uiPriority="48"/>
-    <w:lsdException w:name="Grid Table 4 Accent 3" w:uiPriority="49"/>
-    <w:lsdException w:name="Grid Table 5 Dark Accent 3" w:uiPriority="50"/>
-    <w:lsdException w:name="Grid Table 6 Colorful Accent 3" w:uiPriority="51"/>
-    <w:lsdException w:name="Grid Table 7 Colorful Accent 3" w:uiPriority="52"/>
-    <w:lsdException w:name="Grid Table 1 Light Accent 4" w:uiPriority="46"/>
-    <w:lsdException w:name="Grid Table 2 Accent 4" w:uiPriority="47"/>
-    <w:lsdException w:name="Grid Table 3 Accent 4" w:uiPriority="48"/>
-    <w:lsdException w:name="Grid Table 4 Accent 4" w:uiPriority="49"/>
-    <w:lsdException w:name="Grid Table 5 Dark Accent 4" w:uiPriority="50"/>
-    <w:lsdException w:name="Grid Table 6 Colorful Accent 4" w:uiPriority="51"/>
-    <w:lsdException w:name="Grid Table 7 Colorful Accent 4" w:uiPriority="52"/>
-    <w:lsdException w:name="Grid Table 1 Light Accent 5" w:uiPriority="46"/>
-    <w:lsdException w:name="Grid Table 2 Accent 5" w:uiPriority="47"/>
-    <w:lsdException w:name="Grid Table 3 Accent 5" w:uiPriority="48"/>
-    <w:lsdException w:name="Grid Table 4 Accent 5" w:uiPriority="49"/>
-    <w:lsdException w:name="Grid Table 5 Dark Accent 5" w:uiPriority="50"/>
-    <w:lsdException w:name="Grid Table 6 Colorful Accent 5" w:uiPriority="51"/>
-    <w:lsdException w:name="Grid Table 7 Colorful Accent 5" w:uiPriority="52"/>
-    <w:lsdException w:name="Grid Table 1 Light Accent 6" w:uiPriority="46"/>
-    <w:lsdException w:name="Grid Table 2 Accent 6" w:uiPriority="47"/>
-    <w:lsdException w:name="Grid Table 3 Accent 6" w:uiPriority="48"/>
-    <w:lsdException w:name="Grid Table 4 Accent 6" w:uiPriority="49"/>
-    <w:lsdException w:name="Grid Table 5 Dark Accent 6" w:uiPriority="50"/>
-    <w:lsdException w:name="Grid Table 6 Colorful Accent 6" w:uiPriority="51"/>
-    <w:lsdException w:name="Grid Table 7 Colorful Accent 6" w:uiPriority="52"/>
-    <w:lsdException w:name="List Table 1 Light" w:uiPriority="46"/>
-    <w:lsdException w:name="List Table 2" w:uiPriority="47"/>
-    <w:lsdException w:name="List Table 3" w:uiPriority="48"/>
-    <w:lsdException w:name="List Table 4" w:uiPriority="49"/>
-    <w:lsdException w:name="List Table 5 Dark" w:uiPriority="50"/>
-    <w:lsdException w:name="List Table 6 Colorful" w:uiPriority="51"/>
-    <w:lsdException w:name="List Table 7 Colorful" w:uiPriority="52"/>
-    <w:lsdException w:name="List Table 1 Light Accent 1" w:uiPriority="46"/>
-    <w:lsdException w:name="List Table 2 Accent 1" w:uiPriority="47"/>
-    <w:lsdException w:name="List Table 3 Accent 1" w:uiPriority="48"/>
-    <w:lsdException w:name="List Table 4 Accent 1" w:uiPriority="49"/>
-    <w:lsdException w:name="List Table 5 Dark Accent 1" w:uiPriority="50"/>
-    <w:lsdException w:name="List Table 6 Colorful Accent 1" w:uiPriority="51"/>
-    <w:lsdException w:name="List Table 7 Colorful Accent 1" w:uiPriority="52"/>
-    <w:lsdException w:name="List Table 1 Light Accent 2" w:uiPriority="46"/>
-    <w:lsdException w:name="List Table 2 Accent 2" w:uiPriority="47"/>
-    <w:lsdException w:name="List Table 3 Accent 2" w:uiPriority="48"/>
-    <w:lsdException w:name="List Table 4 Accent 2" w:uiPriority="49"/>
-    <w:lsdException w:name="List Table 5 Dark Accent 2" w:uiPriority="50"/>
-    <w:lsdException w:name="List Table 6 Colorful Accent 2" w:uiPriority="51"/>
-    <w:lsdException w:name="List Table 7 Colorful Accent 2" w:uiPriority="52"/>
-    <w:lsdException w:name="List Table 1 Light Accent 3" w:uiPriority="46"/>
-    <w:lsdException w:name="List Table 2 Accent 3" w:uiPriority="47"/>
-    <w:lsdException w:name="List Table 3 Accent 3" w:uiPriority="48"/>
-    <w:lsdException w:name="List Table 4 Accent 3" w:uiPriority="49"/>
-    <w:lsdException w:name="List Table 5 Dark Accent 3" w:uiPriority="50"/>
-    <w:lsdException w:name="List Table 6 Colorful Accent 3" w:uiPriority="51"/>
-    <w:lsdException w:name="List Table 7 Colorful Accent 3" w:uiPriority="52"/>
-    <w:lsdException w:name="List Table 1 Light Accent 4" w:uiPriority="46"/>
-    <w:lsdException w:name="List Table 2 Accent 4" w:uiPriority="47"/>
-    <w:lsdException w:name="List Table 3 Accent 4" w:uiPriority="48"/>
-    <w:lsdException w:name="List Table 4 Accent 4" w:uiPriority="49"/>
-    <w:lsdException w:name="List Table 5 Dark Accent 4" w:uiPriority="50"/>
-    <w:lsdException w:name="List Table 6 Colorful Accent 4" w:uiPriority="51"/>
-    <w:lsdException w:name="List Table 7 Colorful Accent 4" w:uiPriority="52"/>
-    <w:lsdException w:name="List Table 1 Light Accent 5" w:uiPriority="46"/>
-    <w:lsdException w:name="List Table 2 Accent 5" w:uiPriority="47"/>
-    <w:lsdException w:name="List Table 3 Accent 5" w:uiPriority="48"/>
-    <w:lsdException w:name="List Table 4 Accent 5" w:uiPriority="49"/>
-    <w:lsdException w:name="List Table 5 Dark Accent 5" w:uiPriority="50"/>
-    <w:lsdException w:name="List Table 6 Colorful Accent 5" w:uiPriority="51"/>
-    <w:lsdException w:name="List Table 7 Colorful Accent 5" w:uiPriority="52"/>
-    <w:lsdException w:name="List Table 1 Light Accent 6" w:uiPriority="46"/>
-    <w:lsdException w:name="List Table 2 Accent 6" w:uiPriority="47"/>
-    <w:lsdException w:name="List Table 3 Accent 6" w:uiPriority="48"/>
-    <w:lsdException w:name="List Table 4 Accent 6" w:uiPriority="49"/>
-    <w:lsdException w:name="List Table 5 Dark Accent 6" w:uiPriority="50"/>
-    <w:lsdException w:name="List Table 6 Colorful Accent 6" w:uiPriority="51"/>
-    <w:lsdException w:name="List Table 7 Colorful Accent 6" w:uiPriority="52"/>
+  <w:latentStyles w:defLockedState="0" w:defUIPriority="99" w:defSemiHidden="1" w:defUnhideWhenUsed="1" w:defQFormat="0" w:count="267">
+    <w:lsdException w:name="Normal" w:semiHidden="0" w:uiPriority="0" w:unhideWhenUsed="0" w:qFormat="1"/>
+    <w:lsdException w:name="heading 1" w:semiHidden="0" w:uiPriority="9" w:unhideWhenUsed="0" w:qFormat="1"/>
+    <w:lsdException w:name="heading 2" w:uiPriority="9" w:qFormat="1"/>
+    <w:lsdException w:name="heading 3" w:uiPriority="9" w:qFormat="1"/>
+    <w:lsdException w:name="heading 4" w:uiPriority="9" w:qFormat="1"/>
+    <w:lsdException w:name="heading 5" w:uiPriority="9" w:qFormat="1"/>
+    <w:lsdException w:name="heading 6" w:uiPriority="9" w:qFormat="1"/>
+    <w:lsdException w:name="heading 7" w:uiPriority="9" w:qFormat="1"/>
+    <w:lsdException w:name="heading 8" w:uiPriority="9" w:qFormat="1"/>
+    <w:lsdException w:name="heading 9" w:uiPriority="9" w:qFormat="1"/>
+    <w:lsdException w:name="toc 1" w:uiPriority="39"/>
+    <w:lsdException w:name="toc 2" w:uiPriority="39"/>
+    <w:lsdException w:name="toc 3" w:uiPriority="39"/>
+    <w:lsdException w:name="toc 4" w:uiPriority="39"/>
+    <w:lsdException w:name="toc 5" w:uiPriority="39"/>
+    <w:lsdException w:name="toc 6" w:uiPriority="39"/>
+    <w:lsdException w:name="toc 7" w:uiPriority="39"/>
+    <w:lsdException w:name="toc 8" w:uiPriority="39"/>
+    <w:lsdException w:name="toc 9" w:uiPriority="39"/>
+    <w:lsdException w:name="caption" w:uiPriority="35" w:qFormat="1"/>
+    <w:lsdException w:name="Title" w:semiHidden="0" w:uiPriority="10" w:unhideWhenUsed="0" w:qFormat="1"/>
+    <w:lsdException w:name="Default Paragraph Font" w:uiPriority="1"/>
+    <w:lsdException w:name="Subtitle" w:semiHidden="0" w:uiPriority="11" w:unhideWhenUsed="0" w:qFormat="1"/>
+    <w:lsdException w:name="Strong" w:semiHidden="0" w:uiPriority="22" w:unhideWhenUsed="0" w:qFormat="1"/>
+    <w:lsdException w:name="Emphasis" w:semiHidden="0" w:uiPriority="20" w:unhideWhenUsed="0" w:qFormat="1"/>
+    <w:lsdException w:name="Table Grid" w:semiHidden="0" w:uiPriority="59" w:unhideWhenUsed="0"/>
+    <w:lsdException w:name="Placeholder Text" w:unhideWhenUsed="0"/>
+    <w:lsdException w:name="No Spacing" w:semiHidden="0" w:uiPriority="1" w:unhideWhenUsed="0" w:qFormat="1"/>
+    <w:lsdException w:name="Light Shading" w:semiHidden="0" w:uiPriority="60" w:unhideWhenUsed="0"/>
+    <w:lsdException w:name="Light List" w:semiHidden="0" w:uiPriority="61" w:unhideWhenUsed="0"/>
+    <w:lsdException w:name="Light Grid" w:semiHidden="0" w:uiPriority="62" w:unhideWhenUsed="0"/>
+    <w:lsdException w:name="Medium Shading 1" w:semiHidden="0" w:uiPriority="63" w:unhideWhenUsed="0"/>
+    <w:lsdException w:name="Medium Shading 2" w:semiHidden="0" w:uiPriority="64" w:unhideWhenUsed="0"/>
+    <w:lsdException w:name="Medium List 1" w:semiHidden="0" w:uiPriority="65" w:unhideWhenUsed="0"/>
+    <w:lsdException w:name="Medium List 2" w:semiHidden="0" w:uiPriority="66" w:unhideWhenUsed="0"/>
+    <w:lsdException w:name="Medium Grid 1" w:semiHidden="0" w:uiPriority="67" w:unhideWhenUsed="0"/>
+    <w:lsdException w:name="Medium Grid 2" w:semiHidden="0" w:uiPriority="68" w:unhideWhenUsed="0"/>
+    <w:lsdException w:name="Medium Grid 3" w:semiHidden="0" w:uiPriority="69" w:unhideWhenUsed="0"/>
+    <w:lsdException w:name="Dark List" w:semiHidden="0" w:uiPriority="70" w:unhideWhenUsed="0"/>
+    <w:lsdException w:name="Colorful Shading" w:semiHidden="0" w:uiPriority="71" w:unhideWhenUsed="0"/>
+    <w:lsdException w:name="Colorful List" w:semiHidden="0" w:uiPriority="72" w:unhideWhenUsed="0"/>
+    <w:lsdException w:name="Colorful Grid" w:semiHidden="0" w:uiPriority="73" w:unhideWhenUsed="0"/>
+    <w:lsdException w:name="Light Shading Accent 1" w:semiHidden="0" w:uiPriority="60" w:unhideWhenUsed="0"/>
+    <w:lsdException w:name="Light List Accent 1" w:semiHidden="0" w:uiPriority="61" w:unhideWhenUsed="0"/>
+    <w:lsdException w:name="Light Grid Accent 1" w:semiHidden="0" w:uiPriority="62" w:unhideWhenUsed="0"/>
+    <w:lsdException w:name="Medium Shading 1 Accent 1" w:semiHidden="0" w:uiPriority="63" w:unhideWhenUsed="0"/>
+    <w:lsdException w:name="Medium Shading 2 Accent 1" w:semiHidden="0" w:uiPriority="64" w:unhideWhenUsed="0"/>
+    <w:lsdException w:name="Medium List 1 Accent 1" w:semiHidden="0" w:uiPriority="65" w:unhideWhenUsed="0"/>
+    <w:lsdException w:name="Revision" w:unhideWhenUsed="0"/>
+    <w:lsdException w:name="List Paragraph" w:semiHidden="0" w:uiPriority="34" w:unhideWhenUsed="0" w:qFormat="1"/>
+    <w:lsdException w:name="Quote" w:semiHidden="0" w:uiPriority="29" w:unhideWhenUsed="0" w:qFormat="1"/>
+    <w:lsdException w:name="Intense Quote" w:semiHidden="0" w:uiPriority="30" w:unhideWhenUsed="0" w:qFormat="1"/>
+    <w:lsdException w:name="Medium List 2 Accent 1" w:semiHidden="0" w:uiPriority="66" w:unhideWhenUsed="0"/>
+    <w:lsdException w:name="Medium Grid 1 Accent 1" w:semiHidden="0" w:uiPriority="67" w:unhideWhenUsed="0"/>
+    <w:lsdException w:name="Medium Grid 2 Accent 1" w:semiHidden="0" w:uiPriority="68" w:unhideWhenUsed="0"/>
+    <w:lsdException w:name="Medium Grid 3 Accent 1" w:semiHidden="0" w:uiPriority="69" w:unhideWhenUsed="0"/>
+    <w:lsdException w:name="Dark List Accent 1" w:semiHidden="0" w:uiPriority="70" w:unhideWhenUsed="0"/>
+    <w:lsdException w:name="Colorful Shading Accent 1" w:semiHidden="0" w:uiPriority="71" w:unhideWhenUsed="0"/>
+    <w:lsdException w:name="Colorful List Accent 1" w:semiHidden="0" w:uiPriority="72" w:unhideWhenUsed="0"/>
+    <w:lsdException w:name="Colorful Grid Accent 1" w:semiHidden="0" w:uiPriority="73" w:unhideWhenUsed="0"/>
+    <w:lsdException w:name="Light Shading Accent 2" w:semiHidden="0" w:uiPriority="60" w:unhideWhenUsed="0"/>
+    <w:lsdException w:name="Light List Accent 2" w:semiHidden="0" w:uiPriority="61" w:unhideWhenUsed="0"/>
+    <w:lsdException w:name="Light Grid Accent 2" w:semiHidden="0" w:uiPriority="62" w:unhideWhenUsed="0"/>
+    <w:lsdException w:name="Medium Shading 1 Accent 2" w:semiHidden="0" w:uiPriority="63" w:unhideWhenUsed="0"/>
+    <w:lsdException w:name="Medium Shading 2 Accent 2" w:semiHidden="0" w:uiPriority="64" w:unhideWhenUsed="0"/>
+    <w:lsdException w:name="Medium List 1 Accent 2" w:semiHidden="0" w:uiPriority="65" w:unhideWhenUsed="0"/>
+    <w:lsdException w:name="Medium List 2 Accent 2" w:semiHidden="0" w:uiPriority="66" w:unhideWhenUsed="0"/>
+    <w:lsdException w:name="Medium Grid 1 Accent 2" w:semiHidden="0" w:uiPriority="67" w:unhideWhenUsed="0"/>
+    <w:lsdException w:name="Medium Grid 2 Accent 2" w:semiHidden="0" w:uiPriority="68" w:unhideWhenUsed="0"/>
+    <w:lsdException w:name="Medium Grid 3 Accent 2" w:semiHidden="0" w:uiPriority="69" w:unhideWhenUsed="0"/>
+    <w:lsdException w:name="Dark List Accent 2" w:semiHidden="0" w:uiPriority="70" w:unhideWhenUsed="0"/>
+    <w:lsdException w:name="Colorful Shading Accent 2" w:semiHidden="0" w:uiPriority="71" w:unhideWhenUsed="0"/>
+    <w:lsdException w:name="Colorful List Accent 2" w:semiHidden="0" w:uiPriority="72" w:unhideWhenUsed="0"/>
+    <w:lsdException w:name="Colorful Grid Accent 2" w:semiHidden="0" w:uiPriority="73" w:unhideWhenUsed="0"/>
+    <w:lsdException w:name="Light Shading Accent 3" w:semiHidden="0" w:uiPriority="60" w:unhideWhenUsed="0"/>
+    <w:lsdException w:name="Light List Accent 3" w:semiHidden="0" w:uiPriority="61" w:unhideWhenUsed="0"/>
+    <w:lsdException w:name="Light Grid Accent 3" w:semiHidden="0" w:uiPriority="62" w:unhideWhenUsed="0"/>
+    <w:lsdException w:name="Medium Shading 1 Accent 3" w:semiHidden="0" w:uiPriority="63" w:unhideWhenUsed="0"/>
+    <w:lsdException w:name="Medium Shading 2 Accent 3" w:semiHidden="0" w:uiPriority="64" w:unhideWhenUsed="0"/>
+    <w:lsdException w:name="Medium List 1 Accent 3" w:semiHidden="0" w:uiPriority="65" w:unhideWhenUsed="0"/>
+    <w:lsdException w:name="Medium List 2 Accent 3" w:semiHidden="0" w:uiPriority="66" w:unhideWhenUsed="0"/>
+    <w:lsdException w:name="Medium Grid 1 Accent 3" w:semiHidden="0" w:uiPriority="67" w:unhideWhenUsed="0"/>
+    <w:lsdException w:name="Medium Grid 2 Accent 3" w:semiHidden="0" w:uiPriority="68" w:unhideWhenUsed="0"/>
+    <w:lsdException w:name="Medium Grid 3 Accent 3" w:semiHidden="0" w:uiPriority="69" w:unhideWhenUsed="0"/>
+    <w:lsdException w:name="Dark List Accent 3" w:semiHidden="0" w:uiPriority="70" w:unhideWhenUsed="0"/>
+    <w:lsdException w:name="Colorful Shading Accent 3" w:semiHidden="0" w:uiPriority="71" w:unhideWhenUsed="0"/>
+    <w:lsdException w:name="Colorful List Accent 3" w:semiHidden="0" w:uiPriority="72" w:unhideWhenUsed="0"/>
+    <w:lsdException w:name="Colorful Grid Accent 3" w:semiHidden="0" w:uiPriority="73" w:unhideWhenUsed="0"/>
+    <w:lsdException w:name="Light Shading Accent 4" w:semiHidden="0" w:uiPriority="60" w:unhideWhenUsed="0"/>
+    <w:lsdException w:name="Light List Accent 4" w:semiHidden="0" w:uiPriority="61" w:unhideWhenUsed="0"/>
+    <w:lsdException w:name="Light Grid Accent 4" w:semiHidden="0" w:uiPriority="62" w:unhideWhenUsed="0"/>
+    <w:lsdException w:name="Medium Shading 1 Accent 4" w:semiHidden="0" w:uiPriority="63" w:unhideWhenUsed="0"/>
+    <w:lsdException w:name="Medium Shading 2 Accent 4" w:semiHidden="0" w:uiPriority="64" w:unhideWhenUsed="0"/>
+    <w:lsdException w:name="Medium List 1 Accent 4" w:semiHidden="0" w:uiPriority="65" w:unhideWhenUsed="0"/>
+    <w:lsdException w:name="Medium List 2 Accent 4" w:semiHidden="0" w:uiPriority="66" w:unhideWhenUsed="0"/>
+    <w:lsdException w:name="Medium Grid 1 Accent 4" w:semiHidden="0" w:uiPriority="67" w:unhideWhenUsed="0"/>
+    <w:lsdException w:name="Medium Grid 2 Accent 4" w:semiHidden="0" w:uiPriority="68" w:unhideWhenUsed="0"/>
+    <w:lsdException w:name="Medium Grid 3 Accent 4" w:semiHidden="0" w:uiPriority="69" w:unhideWhenUsed="0"/>
+    <w:lsdException w:name="Dark List Accent 4" w:semiHidden="0" w:uiPriority="70" w:unhideWhenUsed="0"/>
+    <w:lsdException w:name="Colorful Shading Accent 4" w:semiHidden="0" w:uiPriority="71" w:unhideWhenUsed="0"/>
+    <w:lsdException w:name="Colorful List Accent 4" w:semiHidden="0" w:uiPriority="72" w:unhideWhenUsed="0"/>
+    <w:lsdException w:name="Colorful Grid Accent 4" w:semiHidden="0" w:uiPriority="73" w:unhideWhenUsed="0"/>
+    <w:lsdException w:name="Light Shading Accent 5" w:semiHidden="0" w:uiPriority="60" w:unhideWhenUsed="0"/>
+    <w:lsdException w:name="Light List Accent 5" w:semiHidden="0" w:uiPriority="61" w:unhideWhenUsed="0"/>
+    <w:lsdException w:name="Light Grid Accent 5" w:semiHidden="0" w:uiPriority="62" w:unhideWhenUsed="0"/>
+    <w:lsdException w:name="Medium Shading 1 Accent 5" w:semiHidden="0" w:uiPriority="63" w:unhideWhenUsed="0"/>
+    <w:lsdException w:name="Medium Shading 2 Accent 5" w:semiHidden="0" w:uiPriority="64" w:unhideWhenUsed="0"/>
+    <w:lsdException w:name="Medium List 1 Accent 5" w:semiHidden="0" w:uiPriority="65" w:unhideWhenUsed="0"/>
+    <w:lsdException w:name="Medium List 2 Accent 5" w:semiHidden="0" w:uiPriority="66" w:unhideWhenUsed="0"/>
+    <w:lsdException w:name="Medium Grid 1 Accent 5" w:semiHidden="0" w:uiPriority="67" w:unhideWhenUsed="0"/>
+    <w:lsdException w:name="Medium Grid 2 Accent 5" w:semiHidden="0" w:uiPriority="68" w:unhideWhenUsed="0"/>
+    <w:lsdException w:name="Medium Grid 3 Accent 5" w:semiHidden="0" w:uiPriority="69" w:unhideWhenUsed="0"/>
+    <w:lsdException w:name="Dark List Accent 5" w:semiHidden="0" w:uiPriority="70" w:unhideWhenUsed="0"/>
+    <w:lsdException w:name="Colorful Shading Accent 5" w:semiHidden="0" w:uiPriority="71" w:unhideWhenUsed="0"/>
+    <w:lsdException w:name="Colorful List Accent 5" w:semiHidden="0" w:uiPriority="72" w:unhideWhenUsed="0"/>
+    <w:lsdException w:name="Colorful Grid Accent 5" w:semiHidden="0" w:uiPriority="73" w:unhideWhenUsed="0"/>
+    <w:lsdException w:name="Light Shading Accent 6" w:semiHidden="0" w:uiPriority="60" w:unhideWhenUsed="0"/>
+    <w:lsdException w:name="Light List Accent 6" w:semiHidden="0" w:uiPriority="61" w:unhideWhenUsed="0"/>
+    <w:lsdException w:name="Light Grid Accent 6" w:semiHidden="0" w:uiPriority="62" w:unhideWhenUsed="0"/>
+    <w:lsdException w:name="Medium Shading 1 Accent 6" w:semiHidden="0" w:uiPriority="63" w:unhideWhenUsed="0"/>
+    <w:lsdException w:name="Medium Shading 2 Accent 6" w:semiHidden="0" w:uiPriority="64" w:unhideWhenUsed="0"/>
+    <w:lsdException w:name="Medium List 1 Accent 6" w:semiHidden="0" w:uiPriority="65" w:unhideWhenUsed="0"/>
+    <w:lsdException w:name="Medium List 2 Accent 6" w:semiHidden="0" w:uiPriority="66" w:unhideWhenUsed="0"/>
+    <w:lsdException w:name="Medium Grid 1 Accent 6" w:semiHidden="0" w:uiPriority="67" w:unhideWhenUsed="0"/>
+    <w:lsdException w:name="Medium Grid 2 Accent 6" w:semiHidden="0" w:uiPriority="68" w:unhideWhenUsed="0"/>
+    <w:lsdException w:name="Medium Grid 3 Accent 6" w:semiHidden="0" w:uiPriority="69" w:unhideWhenUsed="0"/>
+    <w:lsdException w:name="Dark List Accent 6" w:semiHidden="0" w:uiPriority="70" w:unhideWhenUsed="0"/>
+    <w:lsdException w:name="Colorful Shading Accent 6" w:semiHidden="0" w:uiPriority="71" w:unhideWhenUsed="0"/>
+    <w:lsdException w:name="Colorful List Accent 6" w:semiHidden="0" w:uiPriority="72" w:unhideWhenUsed="0"/>
+    <w:lsdException w:name="Colorful Grid Accent 6" w:semiHidden="0" w:uiPriority="73" w:unhideWhenUsed="0"/>
+    <w:lsdException w:name="Subtle Emphasis" w:semiHidden="0" w:uiPriority="19" w:unhideWhenUsed="0" w:qFormat="1"/>
+    <w:lsdException w:name="Intense Emphasis" w:semiHidden="0" w:uiPriority="21" w:unhideWhenUsed="0" w:qFormat="1"/>
+    <w:lsdException w:name="Subtle Reference" w:semiHidden="0" w:uiPriority="31" w:unhideWhenUsed="0" w:qFormat="1"/>
+    <w:lsdException w:name="Intense Reference" w:semiHidden="0" w:uiPriority="32" w:unhideWhenUsed="0" w:qFormat="1"/>
+    <w:lsdException w:name="Book Title" w:semiHidden="0" w:uiPriority="33" w:unhideWhenUsed="0" w:qFormat="1"/>
+    <w:lsdException w:name="Bibliography" w:uiPriority="37"/>
+    <w:lsdException w:name="TOC Heading" w:uiPriority="39" w:qFormat="1"/>
   </w:latentStyles>
   <w:style w:type="paragraph" w:default="1" w:styleId="Norml">
     <w:name w:val="Normal"/>
@@ -17066,7 +17329,6 @@
   <w:style w:type="character" w:default="1" w:styleId="Bekezdsalapbettpusa">
     <w:name w:val="Default Paragraph Font"/>
     <w:uiPriority w:val="1"/>
-    <w:semiHidden/>
     <w:unhideWhenUsed/>
   </w:style>
   <w:style w:type="table" w:default="1" w:styleId="Normltblzat">
@@ -17627,7 +17889,6 @@
       <w:spacing w:line="240" w:lineRule="auto"/>
     </w:pPr>
     <w:tblPr>
-      <w:tblInd w:w="0" w:type="dxa"/>
       <w:tblBorders>
         <w:top w:val="single" w:sz="4" w:space="0" w:color="auto"/>
         <w:left w:val="single" w:sz="4" w:space="0" w:color="auto"/>
@@ -17636,12 +17897,6 @@
         <w:insideH w:val="single" w:sz="4" w:space="0" w:color="auto"/>
         <w:insideV w:val="single" w:sz="4" w:space="0" w:color="auto"/>
       </w:tblBorders>
-      <w:tblCellMar>
-        <w:top w:w="0" w:type="dxa"/>
-        <w:left w:w="108" w:type="dxa"/>
-        <w:bottom w:w="0" w:type="dxa"/>
-        <w:right w:w="108" w:type="dxa"/>
-      </w:tblCellMar>
     </w:tblPr>
   </w:style>
   <w:style w:type="table" w:styleId="Vilgoslista1jellszn">
@@ -17655,19 +17910,12 @@
     <w:tblPr>
       <w:tblStyleRowBandSize w:val="1"/>
       <w:tblStyleColBandSize w:val="1"/>
-      <w:tblInd w:w="0" w:type="dxa"/>
       <w:tblBorders>
         <w:top w:val="single" w:sz="8" w:space="0" w:color="4F81BD" w:themeColor="accent1"/>
         <w:left w:val="single" w:sz="8" w:space="0" w:color="4F81BD" w:themeColor="accent1"/>
         <w:bottom w:val="single" w:sz="8" w:space="0" w:color="4F81BD" w:themeColor="accent1"/>
         <w:right w:val="single" w:sz="8" w:space="0" w:color="4F81BD" w:themeColor="accent1"/>
       </w:tblBorders>
-      <w:tblCellMar>
-        <w:top w:w="0" w:type="dxa"/>
-        <w:left w:w="108" w:type="dxa"/>
-        <w:bottom w:w="0" w:type="dxa"/>
-        <w:right w:w="108" w:type="dxa"/>
-      </w:tblCellMar>
     </w:tblPr>
     <w:tblStylePr w:type="firstRow">
       <w:pPr>
@@ -17744,6 +17992,482 @@
     <w:pPr>
       <w:spacing w:line="240" w:lineRule="auto"/>
     </w:pPr>
+    <w:tblPr/>
+  </w:style>
+  <w:style w:type="character" w:styleId="Hiperhivatkozs">
+    <w:name w:val="Hyperlink"/>
+    <w:basedOn w:val="Bekezdsalapbettpusa"/>
+    <w:uiPriority w:val="99"/>
+    <w:unhideWhenUsed/>
+    <w:rsid w:val="002B530B"/>
+    <w:rPr>
+      <w:color w:val="0000FF" w:themeColor="hyperlink"/>
+      <w:u w:val="single"/>
+    </w:rPr>
+  </w:style>
+  <w:style w:type="character" w:customStyle="1" w:styleId="UnresolvedMention1">
+    <w:name w:val="Unresolved Mention1"/>
+    <w:basedOn w:val="Bekezdsalapbettpusa"/>
+    <w:uiPriority w:val="99"/>
+    <w:semiHidden/>
+    <w:unhideWhenUsed/>
+    <w:rsid w:val="002B530B"/>
+    <w:rPr>
+      <w:color w:val="808080"/>
+      <w:shd w:val="clear" w:color="auto" w:fill="E6E6E6"/>
+    </w:rPr>
+  </w:style>
+  <w:style w:type="character" w:styleId="Mrltotthiperhivatkozs">
+    <w:name w:val="FollowedHyperlink"/>
+    <w:basedOn w:val="Bekezdsalapbettpusa"/>
+    <w:uiPriority w:val="99"/>
+    <w:semiHidden/>
+    <w:unhideWhenUsed/>
+    <w:rsid w:val="002B530B"/>
+    <w:rPr>
+      <w:color w:val="800080" w:themeColor="followedHyperlink"/>
+      <w:u w:val="single"/>
+    </w:rPr>
+  </w:style>
+  <w:style w:type="paragraph" w:styleId="TJ1">
+    <w:name w:val="toc 1"/>
+    <w:basedOn w:val="Norml"/>
+    <w:next w:val="Norml"/>
+    <w:autoRedefine/>
+    <w:uiPriority w:val="39"/>
+    <w:unhideWhenUsed/>
+    <w:rsid w:val="002B530B"/>
+    <w:pPr>
+      <w:spacing w:after="100"/>
+    </w:pPr>
+  </w:style>
+  <w:style w:type="paragraph" w:styleId="TJ2">
+    <w:name w:val="toc 2"/>
+    <w:basedOn w:val="Norml"/>
+    <w:next w:val="Norml"/>
+    <w:autoRedefine/>
+    <w:uiPriority w:val="39"/>
+    <w:unhideWhenUsed/>
+    <w:rsid w:val="002B530B"/>
+    <w:pPr>
+      <w:spacing w:after="100"/>
+      <w:ind w:left="220"/>
+    </w:pPr>
+  </w:style>
+  <w:style w:type="paragraph" w:styleId="TJ3">
+    <w:name w:val="toc 3"/>
+    <w:basedOn w:val="Norml"/>
+    <w:next w:val="Norml"/>
+    <w:autoRedefine/>
+    <w:uiPriority w:val="39"/>
+    <w:unhideWhenUsed/>
+    <w:rsid w:val="002B530B"/>
+    <w:pPr>
+      <w:spacing w:after="100"/>
+      <w:ind w:left="440"/>
+    </w:pPr>
+  </w:style>
+  <w:style w:type="character" w:customStyle="1" w:styleId="UnresolvedMention2">
+    <w:name w:val="Unresolved Mention2"/>
+    <w:basedOn w:val="Bekezdsalapbettpusa"/>
+    <w:uiPriority w:val="99"/>
+    <w:semiHidden/>
+    <w:unhideWhenUsed/>
+    <w:rsid w:val="00404A86"/>
+    <w:rPr>
+      <w:color w:val="808080"/>
+      <w:shd w:val="clear" w:color="auto" w:fill="E6E6E6"/>
+    </w:rPr>
+  </w:style>
+</w:styles>
+</file>
+
+<file path=word/stylesWithEffects.xml><?xml version="1.0" encoding="utf-8"?>
+<w:styles xmlns:wpc="http://schemas.microsoft.com/office/word/2010/wordprocessingCanvas" xmlns:mc="http://schemas.openxmlformats.org/markup-compatibility/2006" xmlns:o="urn:schemas-microsoft-com:office:office" xmlns:r="http://schemas.openxmlformats.org/officeDocument/2006/relationships" xmlns:m="http://schemas.openxmlformats.org/officeDocument/2006/math" xmlns:v="urn:schemas-microsoft-com:vml" xmlns:wp14="http://schemas.microsoft.com/office/word/2010/wordprocessingDrawing" xmlns:wp="http://schemas.openxmlformats.org/drawingml/2006/wordprocessingDrawing" xmlns:w10="urn:schemas-microsoft-com:office:word" xmlns:w="http://schemas.openxmlformats.org/wordprocessingml/2006/main" xmlns:w14="http://schemas.microsoft.com/office/word/2010/wordml" xmlns:wpg="http://schemas.microsoft.com/office/word/2010/wordprocessingGroup" xmlns:wpi="http://schemas.microsoft.com/office/word/2010/wordprocessingInk" xmlns:wne="http://schemas.microsoft.com/office/word/2006/wordml" xmlns:wps="http://schemas.microsoft.com/office/word/2010/wordprocessingShape" mc:Ignorable="w14 wp14">
+  <w:docDefaults>
+    <w:rPrDefault>
+      <w:rPr>
+        <w:rFonts w:ascii="Calibri" w:eastAsia="Droid Sans Fallback" w:hAnsi="Calibri" w:cs="Times New Roman"/>
+        <w:sz w:val="22"/>
+        <w:szCs w:val="22"/>
+        <w:lang w:val="hu-HU" w:eastAsia="hu-HU" w:bidi="ar-SA"/>
+      </w:rPr>
+    </w:rPrDefault>
+    <w:pPrDefault>
+      <w:pPr>
+        <w:spacing w:line="276" w:lineRule="auto"/>
+      </w:pPr>
+    </w:pPrDefault>
+  </w:docDefaults>
+  <w:latentStyles w:defLockedState="0" w:defUIPriority="99" w:defSemiHidden="1" w:defUnhideWhenUsed="1" w:defQFormat="0" w:count="267">
+    <w:lsdException w:name="Normal" w:semiHidden="0" w:uiPriority="0" w:unhideWhenUsed="0" w:qFormat="1"/>
+    <w:lsdException w:name="heading 1" w:semiHidden="0" w:uiPriority="9" w:unhideWhenUsed="0" w:qFormat="1"/>
+    <w:lsdException w:name="heading 2" w:uiPriority="9" w:qFormat="1"/>
+    <w:lsdException w:name="heading 3" w:uiPriority="9" w:qFormat="1"/>
+    <w:lsdException w:name="heading 4" w:uiPriority="9" w:qFormat="1"/>
+    <w:lsdException w:name="heading 5" w:uiPriority="9" w:qFormat="1"/>
+    <w:lsdException w:name="heading 6" w:uiPriority="9" w:qFormat="1"/>
+    <w:lsdException w:name="heading 7" w:uiPriority="9" w:qFormat="1"/>
+    <w:lsdException w:name="heading 8" w:uiPriority="9" w:qFormat="1"/>
+    <w:lsdException w:name="heading 9" w:uiPriority="9" w:qFormat="1"/>
+    <w:lsdException w:name="toc 1" w:uiPriority="39"/>
+    <w:lsdException w:name="toc 2" w:uiPriority="39"/>
+    <w:lsdException w:name="toc 3" w:uiPriority="39"/>
+    <w:lsdException w:name="toc 4" w:uiPriority="39"/>
+    <w:lsdException w:name="toc 5" w:uiPriority="39"/>
+    <w:lsdException w:name="toc 6" w:uiPriority="39"/>
+    <w:lsdException w:name="toc 7" w:uiPriority="39"/>
+    <w:lsdException w:name="toc 8" w:uiPriority="39"/>
+    <w:lsdException w:name="toc 9" w:uiPriority="39"/>
+    <w:lsdException w:name="caption" w:uiPriority="35" w:qFormat="1"/>
+    <w:lsdException w:name="Title" w:semiHidden="0" w:uiPriority="10" w:unhideWhenUsed="0" w:qFormat="1"/>
+    <w:lsdException w:name="Default Paragraph Font" w:uiPriority="1"/>
+    <w:lsdException w:name="Subtitle" w:semiHidden="0" w:uiPriority="11" w:unhideWhenUsed="0" w:qFormat="1"/>
+    <w:lsdException w:name="Strong" w:semiHidden="0" w:uiPriority="22" w:unhideWhenUsed="0" w:qFormat="1"/>
+    <w:lsdException w:name="Emphasis" w:semiHidden="0" w:uiPriority="20" w:unhideWhenUsed="0" w:qFormat="1"/>
+    <w:lsdException w:name="Table Grid" w:semiHidden="0" w:uiPriority="59" w:unhideWhenUsed="0"/>
+    <w:lsdException w:name="Placeholder Text" w:unhideWhenUsed="0"/>
+    <w:lsdException w:name="No Spacing" w:semiHidden="0" w:uiPriority="1" w:unhideWhenUsed="0" w:qFormat="1"/>
+    <w:lsdException w:name="Light Shading" w:semiHidden="0" w:uiPriority="60" w:unhideWhenUsed="0"/>
+    <w:lsdException w:name="Light List" w:semiHidden="0" w:uiPriority="61" w:unhideWhenUsed="0"/>
+    <w:lsdException w:name="Light Grid" w:semiHidden="0" w:uiPriority="62" w:unhideWhenUsed="0"/>
+    <w:lsdException w:name="Medium Shading 1" w:semiHidden="0" w:uiPriority="63" w:unhideWhenUsed="0"/>
+    <w:lsdException w:name="Medium Shading 2" w:semiHidden="0" w:uiPriority="64" w:unhideWhenUsed="0"/>
+    <w:lsdException w:name="Medium List 1" w:semiHidden="0" w:uiPriority="65" w:unhideWhenUsed="0"/>
+    <w:lsdException w:name="Medium List 2" w:semiHidden="0" w:uiPriority="66" w:unhideWhenUsed="0"/>
+    <w:lsdException w:name="Medium Grid 1" w:semiHidden="0" w:uiPriority="67" w:unhideWhenUsed="0"/>
+    <w:lsdException w:name="Medium Grid 2" w:semiHidden="0" w:uiPriority="68" w:unhideWhenUsed="0"/>
+    <w:lsdException w:name="Medium Grid 3" w:semiHidden="0" w:uiPriority="69" w:unhideWhenUsed="0"/>
+    <w:lsdException w:name="Dark List" w:semiHidden="0" w:uiPriority="70" w:unhideWhenUsed="0"/>
+    <w:lsdException w:name="Colorful Shading" w:semiHidden="0" w:uiPriority="71" w:unhideWhenUsed="0"/>
+    <w:lsdException w:name="Colorful List" w:semiHidden="0" w:uiPriority="72" w:unhideWhenUsed="0"/>
+    <w:lsdException w:name="Colorful Grid" w:semiHidden="0" w:uiPriority="73" w:unhideWhenUsed="0"/>
+    <w:lsdException w:name="Light Shading Accent 1" w:semiHidden="0" w:uiPriority="60" w:unhideWhenUsed="0"/>
+    <w:lsdException w:name="Light List Accent 1" w:semiHidden="0" w:uiPriority="61" w:unhideWhenUsed="0"/>
+    <w:lsdException w:name="Light Grid Accent 1" w:semiHidden="0" w:uiPriority="62" w:unhideWhenUsed="0"/>
+    <w:lsdException w:name="Medium Shading 1 Accent 1" w:semiHidden="0" w:uiPriority="63" w:unhideWhenUsed="0"/>
+    <w:lsdException w:name="Medium Shading 2 Accent 1" w:semiHidden="0" w:uiPriority="64" w:unhideWhenUsed="0"/>
+    <w:lsdException w:name="Medium List 1 Accent 1" w:semiHidden="0" w:uiPriority="65" w:unhideWhenUsed="0"/>
+    <w:lsdException w:name="Revision" w:unhideWhenUsed="0"/>
+    <w:lsdException w:name="List Paragraph" w:semiHidden="0" w:uiPriority="34" w:unhideWhenUsed="0" w:qFormat="1"/>
+    <w:lsdException w:name="Quote" w:semiHidden="0" w:uiPriority="29" w:unhideWhenUsed="0" w:qFormat="1"/>
+    <w:lsdException w:name="Intense Quote" w:semiHidden="0" w:uiPriority="30" w:unhideWhenUsed="0" w:qFormat="1"/>
+    <w:lsdException w:name="Medium List 2 Accent 1" w:semiHidden="0" w:uiPriority="66" w:unhideWhenUsed="0"/>
+    <w:lsdException w:name="Medium Grid 1 Accent 1" w:semiHidden="0" w:uiPriority="67" w:unhideWhenUsed="0"/>
+    <w:lsdException w:name="Medium Grid 2 Accent 1" w:semiHidden="0" w:uiPriority="68" w:unhideWhenUsed="0"/>
+    <w:lsdException w:name="Medium Grid 3 Accent 1" w:semiHidden="0" w:uiPriority="69" w:unhideWhenUsed="0"/>
+    <w:lsdException w:name="Dark List Accent 1" w:semiHidden="0" w:uiPriority="70" w:unhideWhenUsed="0"/>
+    <w:lsdException w:name="Colorful Shading Accent 1" w:semiHidden="0" w:uiPriority="71" w:unhideWhenUsed="0"/>
+    <w:lsdException w:name="Colorful List Accent 1" w:semiHidden="0" w:uiPriority="72" w:unhideWhenUsed="0"/>
+    <w:lsdException w:name="Colorful Grid Accent 1" w:semiHidden="0" w:uiPriority="73" w:unhideWhenUsed="0"/>
+    <w:lsdException w:name="Light Shading Accent 2" w:semiHidden="0" w:uiPriority="60" w:unhideWhenUsed="0"/>
+    <w:lsdException w:name="Light List Accent 2" w:semiHidden="0" w:uiPriority="61" w:unhideWhenUsed="0"/>
+    <w:lsdException w:name="Light Grid Accent 2" w:semiHidden="0" w:uiPriority="62" w:unhideWhenUsed="0"/>
+    <w:lsdException w:name="Medium Shading 1 Accent 2" w:semiHidden="0" w:uiPriority="63" w:unhideWhenUsed="0"/>
+    <w:lsdException w:name="Medium Shading 2 Accent 2" w:semiHidden="0" w:uiPriority="64" w:unhideWhenUsed="0"/>
+    <w:lsdException w:name="Medium List 1 Accent 2" w:semiHidden="0" w:uiPriority="65" w:unhideWhenUsed="0"/>
+    <w:lsdException w:name="Medium List 2 Accent 2" w:semiHidden="0" w:uiPriority="66" w:unhideWhenUsed="0"/>
+    <w:lsdException w:name="Medium Grid 1 Accent 2" w:semiHidden="0" w:uiPriority="67" w:unhideWhenUsed="0"/>
+    <w:lsdException w:name="Medium Grid 2 Accent 2" w:semiHidden="0" w:uiPriority="68" w:unhideWhenUsed="0"/>
+    <w:lsdException w:name="Medium Grid 3 Accent 2" w:semiHidden="0" w:uiPriority="69" w:unhideWhenUsed="0"/>
+    <w:lsdException w:name="Dark List Accent 2" w:semiHidden="0" w:uiPriority="70" w:unhideWhenUsed="0"/>
+    <w:lsdException w:name="Colorful Shading Accent 2" w:semiHidden="0" w:uiPriority="71" w:unhideWhenUsed="0"/>
+    <w:lsdException w:name="Colorful List Accent 2" w:semiHidden="0" w:uiPriority="72" w:unhideWhenUsed="0"/>
+    <w:lsdException w:name="Colorful Grid Accent 2" w:semiHidden="0" w:uiPriority="73" w:unhideWhenUsed="0"/>
+    <w:lsdException w:name="Light Shading Accent 3" w:semiHidden="0" w:uiPriority="60" w:unhideWhenUsed="0"/>
+    <w:lsdException w:name="Light List Accent 3" w:semiHidden="0" w:uiPriority="61" w:unhideWhenUsed="0"/>
+    <w:lsdException w:name="Light Grid Accent 3" w:semiHidden="0" w:uiPriority="62" w:unhideWhenUsed="0"/>
+    <w:lsdException w:name="Medium Shading 1 Accent 3" w:semiHidden="0" w:uiPriority="63" w:unhideWhenUsed="0"/>
+    <w:lsdException w:name="Medium Shading 2 Accent 3" w:semiHidden="0" w:uiPriority="64" w:unhideWhenUsed="0"/>
+    <w:lsdException w:name="Medium List 1 Accent 3" w:semiHidden="0" w:uiPriority="65" w:unhideWhenUsed="0"/>
+    <w:lsdException w:name="Medium List 2 Accent 3" w:semiHidden="0" w:uiPriority="66" w:unhideWhenUsed="0"/>
+    <w:lsdException w:name="Medium Grid 1 Accent 3" w:semiHidden="0" w:uiPriority="67" w:unhideWhenUsed="0"/>
+    <w:lsdException w:name="Medium Grid 2 Accent 3" w:semiHidden="0" w:uiPriority="68" w:unhideWhenUsed="0"/>
+    <w:lsdException w:name="Medium Grid 3 Accent 3" w:semiHidden="0" w:uiPriority="69" w:unhideWhenUsed="0"/>
+    <w:lsdException w:name="Dark List Accent 3" w:semiHidden="0" w:uiPriority="70" w:unhideWhenUsed="0"/>
+    <w:lsdException w:name="Colorful Shading Accent 3" w:semiHidden="0" w:uiPriority="71" w:unhideWhenUsed="0"/>
+    <w:lsdException w:name="Colorful List Accent 3" w:semiHidden="0" w:uiPriority="72" w:unhideWhenUsed="0"/>
+    <w:lsdException w:name="Colorful Grid Accent 3" w:semiHidden="0" w:uiPriority="73" w:unhideWhenUsed="0"/>
+    <w:lsdException w:name="Light Shading Accent 4" w:semiHidden="0" w:uiPriority="60" w:unhideWhenUsed="0"/>
+    <w:lsdException w:name="Light List Accent 4" w:semiHidden="0" w:uiPriority="61" w:unhideWhenUsed="0"/>
+    <w:lsdException w:name="Light Grid Accent 4" w:semiHidden="0" w:uiPriority="62" w:unhideWhenUsed="0"/>
+    <w:lsdException w:name="Medium Shading 1 Accent 4" w:semiHidden="0" w:uiPriority="63" w:unhideWhenUsed="0"/>
+    <w:lsdException w:name="Medium Shading 2 Accent 4" w:semiHidden="0" w:uiPriority="64" w:unhideWhenUsed="0"/>
+    <w:lsdException w:name="Medium List 1 Accent 4" w:semiHidden="0" w:uiPriority="65" w:unhideWhenUsed="0"/>
+    <w:lsdException w:name="Medium List 2 Accent 4" w:semiHidden="0" w:uiPriority="66" w:unhideWhenUsed="0"/>
+    <w:lsdException w:name="Medium Grid 1 Accent 4" w:semiHidden="0" w:uiPriority="67" w:unhideWhenUsed="0"/>
+    <w:lsdException w:name="Medium Grid 2 Accent 4" w:semiHidden="0" w:uiPriority="68" w:unhideWhenUsed="0"/>
+    <w:lsdException w:name="Medium Grid 3 Accent 4" w:semiHidden="0" w:uiPriority="69" w:unhideWhenUsed="0"/>
+    <w:lsdException w:name="Dark List Accent 4" w:semiHidden="0" w:uiPriority="70" w:unhideWhenUsed="0"/>
+    <w:lsdException w:name="Colorful Shading Accent 4" w:semiHidden="0" w:uiPriority="71" w:unhideWhenUsed="0"/>
+    <w:lsdException w:name="Colorful List Accent 4" w:semiHidden="0" w:uiPriority="72" w:unhideWhenUsed="0"/>
+    <w:lsdException w:name="Colorful Grid Accent 4" w:semiHidden="0" w:uiPriority="73" w:unhideWhenUsed="0"/>
+    <w:lsdException w:name="Light Shading Accent 5" w:semiHidden="0" w:uiPriority="60" w:unhideWhenUsed="0"/>
+    <w:lsdException w:name="Light List Accent 5" w:semiHidden="0" w:uiPriority="61" w:unhideWhenUsed="0"/>
+    <w:lsdException w:name="Light Grid Accent 5" w:semiHidden="0" w:uiPriority="62" w:unhideWhenUsed="0"/>
+    <w:lsdException w:name="Medium Shading 1 Accent 5" w:semiHidden="0" w:uiPriority="63" w:unhideWhenUsed="0"/>
+    <w:lsdException w:name="Medium Shading 2 Accent 5" w:semiHidden="0" w:uiPriority="64" w:unhideWhenUsed="0"/>
+    <w:lsdException w:name="Medium List 1 Accent 5" w:semiHidden="0" w:uiPriority="65" w:unhideWhenUsed="0"/>
+    <w:lsdException w:name="Medium List 2 Accent 5" w:semiHidden="0" w:uiPriority="66" w:unhideWhenUsed="0"/>
+    <w:lsdException w:name="Medium Grid 1 Accent 5" w:semiHidden="0" w:uiPriority="67" w:unhideWhenUsed="0"/>
+    <w:lsdException w:name="Medium Grid 2 Accent 5" w:semiHidden="0" w:uiPriority="68" w:unhideWhenUsed="0"/>
+    <w:lsdException w:name="Medium Grid 3 Accent 5" w:semiHidden="0" w:uiPriority="69" w:unhideWhenUsed="0"/>
+    <w:lsdException w:name="Dark List Accent 5" w:semiHidden="0" w:uiPriority="70" w:unhideWhenUsed="0"/>
+    <w:lsdException w:name="Colorful Shading Accent 5" w:semiHidden="0" w:uiPriority="71" w:unhideWhenUsed="0"/>
+    <w:lsdException w:name="Colorful List Accent 5" w:semiHidden="0" w:uiPriority="72" w:unhideWhenUsed="0"/>
+    <w:lsdException w:name="Colorful Grid Accent 5" w:semiHidden="0" w:uiPriority="73" w:unhideWhenUsed="0"/>
+    <w:lsdException w:name="Light Shading Accent 6" w:semiHidden="0" w:uiPriority="60" w:unhideWhenUsed="0"/>
+    <w:lsdException w:name="Light List Accent 6" w:semiHidden="0" w:uiPriority="61" w:unhideWhenUsed="0"/>
+    <w:lsdException w:name="Light Grid Accent 6" w:semiHidden="0" w:uiPriority="62" w:unhideWhenUsed="0"/>
+    <w:lsdException w:name="Medium Shading 1 Accent 6" w:semiHidden="0" w:uiPriority="63" w:unhideWhenUsed="0"/>
+    <w:lsdException w:name="Medium Shading 2 Accent 6" w:semiHidden="0" w:uiPriority="64" w:unhideWhenUsed="0"/>
+    <w:lsdException w:name="Medium List 1 Accent 6" w:semiHidden="0" w:uiPriority="65" w:unhideWhenUsed="0"/>
+    <w:lsdException w:name="Medium List 2 Accent 6" w:semiHidden="0" w:uiPriority="66" w:unhideWhenUsed="0"/>
+    <w:lsdException w:name="Medium Grid 1 Accent 6" w:semiHidden="0" w:uiPriority="67" w:unhideWhenUsed="0"/>
+    <w:lsdException w:name="Medium Grid 2 Accent 6" w:semiHidden="0" w:uiPriority="68" w:unhideWhenUsed="0"/>
+    <w:lsdException w:name="Medium Grid 3 Accent 6" w:semiHidden="0" w:uiPriority="69" w:unhideWhenUsed="0"/>
+    <w:lsdException w:name="Dark List Accent 6" w:semiHidden="0" w:uiPriority="70" w:unhideWhenUsed="0"/>
+    <w:lsdException w:name="Colorful Shading Accent 6" w:semiHidden="0" w:uiPriority="71" w:unhideWhenUsed="0"/>
+    <w:lsdException w:name="Colorful List Accent 6" w:semiHidden="0" w:uiPriority="72" w:unhideWhenUsed="0"/>
+    <w:lsdException w:name="Colorful Grid Accent 6" w:semiHidden="0" w:uiPriority="73" w:unhideWhenUsed="0"/>
+    <w:lsdException w:name="Subtle Emphasis" w:semiHidden="0" w:uiPriority="19" w:unhideWhenUsed="0" w:qFormat="1"/>
+    <w:lsdException w:name="Intense Emphasis" w:semiHidden="0" w:uiPriority="21" w:unhideWhenUsed="0" w:qFormat="1"/>
+    <w:lsdException w:name="Subtle Reference" w:semiHidden="0" w:uiPriority="31" w:unhideWhenUsed="0" w:qFormat="1"/>
+    <w:lsdException w:name="Intense Reference" w:semiHidden="0" w:uiPriority="32" w:unhideWhenUsed="0" w:qFormat="1"/>
+    <w:lsdException w:name="Book Title" w:semiHidden="0" w:uiPriority="33" w:unhideWhenUsed="0" w:qFormat="1"/>
+    <w:lsdException w:name="Bibliography" w:uiPriority="37"/>
+    <w:lsdException w:name="TOC Heading" w:uiPriority="39" w:qFormat="1"/>
+  </w:latentStyles>
+  <w:style w:type="paragraph" w:default="1" w:styleId="Norml">
+    <w:name w:val="Normal"/>
+    <w:qFormat/>
+    <w:rsid w:val="00C67D88"/>
+    <w:pPr>
+      <w:suppressAutoHyphens/>
+      <w:spacing w:after="200"/>
+    </w:pPr>
+  </w:style>
+  <w:style w:type="paragraph" w:styleId="Cmsor1">
+    <w:name w:val="heading 1"/>
+    <w:basedOn w:val="Norml"/>
+    <w:link w:val="Cmsor1Char"/>
+    <w:uiPriority w:val="9"/>
+    <w:qFormat/>
+    <w:rsid w:val="00CB7ACF"/>
+    <w:pPr>
+      <w:keepNext/>
+      <w:keepLines/>
+      <w:numPr>
+        <w:numId w:val="2"/>
+      </w:numPr>
+      <w:spacing w:before="480" w:after="0"/>
+      <w:jc w:val="both"/>
+      <w:outlineLvl w:val="0"/>
+    </w:pPr>
+    <w:rPr>
+      <w:rFonts w:ascii="Cambria" w:hAnsi="Cambria"/>
+      <w:b/>
+      <w:bCs/>
+      <w:color w:val="365F91"/>
+      <w:sz w:val="28"/>
+      <w:szCs w:val="28"/>
+    </w:rPr>
+  </w:style>
+  <w:style w:type="paragraph" w:styleId="Cmsor2">
+    <w:name w:val="heading 2"/>
+    <w:basedOn w:val="Norml"/>
+    <w:link w:val="Cmsor2Char"/>
+    <w:uiPriority w:val="9"/>
+    <w:unhideWhenUsed/>
+    <w:qFormat/>
+    <w:rsid w:val="00CB7ACF"/>
+    <w:pPr>
+      <w:keepNext/>
+      <w:keepLines/>
+      <w:spacing w:before="200" w:after="0"/>
+      <w:ind w:left="432" w:hanging="432"/>
+      <w:outlineLvl w:val="1"/>
+    </w:pPr>
+    <w:rPr>
+      <w:rFonts w:ascii="Cambria" w:hAnsi="Cambria"/>
+      <w:b/>
+      <w:bCs/>
+      <w:color w:val="4F81BD"/>
+      <w:sz w:val="26"/>
+      <w:szCs w:val="26"/>
+    </w:rPr>
+  </w:style>
+  <w:style w:type="paragraph" w:styleId="Cmsor3">
+    <w:name w:val="heading 3"/>
+    <w:basedOn w:val="Norml"/>
+    <w:link w:val="Cmsor3Char"/>
+    <w:uiPriority w:val="9"/>
+    <w:unhideWhenUsed/>
+    <w:qFormat/>
+    <w:rsid w:val="006C3365"/>
+    <w:pPr>
+      <w:keepNext/>
+      <w:keepLines/>
+      <w:spacing w:before="200" w:after="0"/>
+      <w:ind w:left="432" w:hanging="432"/>
+      <w:outlineLvl w:val="2"/>
+    </w:pPr>
+    <w:rPr>
+      <w:rFonts w:ascii="Cambria" w:hAnsi="Cambria"/>
+      <w:b/>
+      <w:bCs/>
+      <w:color w:val="4F81BD"/>
+    </w:rPr>
+  </w:style>
+  <w:style w:type="paragraph" w:styleId="Cmsor4">
+    <w:name w:val="heading 4"/>
+    <w:basedOn w:val="Norml"/>
+    <w:link w:val="Cmsor4Char"/>
+    <w:uiPriority w:val="9"/>
+    <w:unhideWhenUsed/>
+    <w:qFormat/>
+    <w:rsid w:val="006C3365"/>
+    <w:pPr>
+      <w:keepNext/>
+      <w:keepLines/>
+      <w:spacing w:before="200" w:after="0"/>
+      <w:ind w:left="432" w:hanging="432"/>
+      <w:outlineLvl w:val="3"/>
+    </w:pPr>
+    <w:rPr>
+      <w:rFonts w:ascii="Cambria" w:hAnsi="Cambria"/>
+      <w:b/>
+      <w:bCs/>
+      <w:i/>
+      <w:iCs/>
+      <w:color w:val="4F81BD"/>
+    </w:rPr>
+  </w:style>
+  <w:style w:type="paragraph" w:styleId="Cmsor5">
+    <w:name w:val="heading 5"/>
+    <w:basedOn w:val="Norml"/>
+    <w:link w:val="Cmsor5Char"/>
+    <w:uiPriority w:val="9"/>
+    <w:semiHidden/>
+    <w:unhideWhenUsed/>
+    <w:qFormat/>
+    <w:rsid w:val="006C3365"/>
+    <w:pPr>
+      <w:keepNext/>
+      <w:keepLines/>
+      <w:spacing w:before="200" w:after="0"/>
+      <w:ind w:left="432" w:hanging="432"/>
+      <w:outlineLvl w:val="4"/>
+    </w:pPr>
+    <w:rPr>
+      <w:rFonts w:ascii="Cambria" w:hAnsi="Cambria"/>
+      <w:color w:val="243F60"/>
+    </w:rPr>
+  </w:style>
+  <w:style w:type="paragraph" w:styleId="Cmsor6">
+    <w:name w:val="heading 6"/>
+    <w:basedOn w:val="Norml"/>
+    <w:link w:val="Cmsor6Char"/>
+    <w:uiPriority w:val="9"/>
+    <w:semiHidden/>
+    <w:unhideWhenUsed/>
+    <w:qFormat/>
+    <w:rsid w:val="006C3365"/>
+    <w:pPr>
+      <w:keepNext/>
+      <w:keepLines/>
+      <w:spacing w:before="200" w:after="0"/>
+      <w:ind w:left="432" w:hanging="432"/>
+      <w:outlineLvl w:val="5"/>
+    </w:pPr>
+    <w:rPr>
+      <w:rFonts w:ascii="Cambria" w:hAnsi="Cambria"/>
+      <w:i/>
+      <w:iCs/>
+      <w:color w:val="243F60"/>
+    </w:rPr>
+  </w:style>
+  <w:style w:type="paragraph" w:styleId="Cmsor7">
+    <w:name w:val="heading 7"/>
+    <w:basedOn w:val="Norml"/>
+    <w:link w:val="Cmsor7Char"/>
+    <w:uiPriority w:val="9"/>
+    <w:semiHidden/>
+    <w:unhideWhenUsed/>
+    <w:qFormat/>
+    <w:rsid w:val="006C3365"/>
+    <w:pPr>
+      <w:keepNext/>
+      <w:keepLines/>
+      <w:spacing w:before="200" w:after="0"/>
+      <w:ind w:left="432" w:hanging="432"/>
+      <w:outlineLvl w:val="6"/>
+    </w:pPr>
+    <w:rPr>
+      <w:rFonts w:ascii="Cambria" w:hAnsi="Cambria"/>
+      <w:i/>
+      <w:iCs/>
+      <w:color w:val="404040"/>
+    </w:rPr>
+  </w:style>
+  <w:style w:type="paragraph" w:styleId="Cmsor8">
+    <w:name w:val="heading 8"/>
+    <w:basedOn w:val="Norml"/>
+    <w:link w:val="Cmsor8Char"/>
+    <w:uiPriority w:val="9"/>
+    <w:semiHidden/>
+    <w:unhideWhenUsed/>
+    <w:qFormat/>
+    <w:rsid w:val="006C3365"/>
+    <w:pPr>
+      <w:keepNext/>
+      <w:keepLines/>
+      <w:spacing w:before="200" w:after="0"/>
+      <w:ind w:left="432" w:hanging="432"/>
+      <w:outlineLvl w:val="7"/>
+    </w:pPr>
+    <w:rPr>
+      <w:rFonts w:ascii="Cambria" w:hAnsi="Cambria"/>
+      <w:color w:val="404040"/>
+      <w:sz w:val="20"/>
+      <w:szCs w:val="20"/>
+    </w:rPr>
+  </w:style>
+  <w:style w:type="paragraph" w:styleId="Cmsor9">
+    <w:name w:val="heading 9"/>
+    <w:basedOn w:val="Norml"/>
+    <w:link w:val="Cmsor9Char"/>
+    <w:uiPriority w:val="9"/>
+    <w:semiHidden/>
+    <w:unhideWhenUsed/>
+    <w:qFormat/>
+    <w:rsid w:val="006C3365"/>
+    <w:pPr>
+      <w:keepNext/>
+      <w:keepLines/>
+      <w:spacing w:before="200" w:after="0"/>
+      <w:ind w:left="432" w:hanging="432"/>
+      <w:outlineLvl w:val="8"/>
+    </w:pPr>
+    <w:rPr>
+      <w:rFonts w:ascii="Cambria" w:hAnsi="Cambria"/>
+      <w:i/>
+      <w:iCs/>
+      <w:color w:val="404040"/>
+      <w:sz w:val="20"/>
+      <w:szCs w:val="20"/>
+    </w:rPr>
+  </w:style>
+  <w:style w:type="character" w:default="1" w:styleId="Bekezdsalapbettpusa">
+    <w:name w:val="Default Paragraph Font"/>
+    <w:uiPriority w:val="1"/>
+    <w:unhideWhenUsed/>
+  </w:style>
+  <w:style w:type="table" w:default="1" w:styleId="Normltblzat">
+    <w:name w:val="Normal Table"/>
+    <w:uiPriority w:val="99"/>
+    <w:semiHidden/>
+    <w:unhideWhenUsed/>
     <w:tblPr>
       <w:tblInd w:w="0" w:type="dxa"/>
       <w:tblCellMar>
@@ -17753,6 +18477,654 @@
         <w:right w:w="108" w:type="dxa"/>
       </w:tblCellMar>
     </w:tblPr>
+  </w:style>
+  <w:style w:type="numbering" w:default="1" w:styleId="Nemlista">
+    <w:name w:val="No List"/>
+    <w:uiPriority w:val="99"/>
+    <w:semiHidden/>
+    <w:unhideWhenUsed/>
+  </w:style>
+  <w:style w:type="character" w:customStyle="1" w:styleId="Cmsor1Char">
+    <w:name w:val="Címsor 1 Char"/>
+    <w:basedOn w:val="Bekezdsalapbettpusa"/>
+    <w:link w:val="Cmsor1"/>
+    <w:uiPriority w:val="9"/>
+    <w:rsid w:val="00CB7ACF"/>
+    <w:rPr>
+      <w:rFonts w:ascii="Cambria" w:hAnsi="Cambria"/>
+      <w:b/>
+      <w:bCs/>
+      <w:color w:val="365F91"/>
+      <w:sz w:val="28"/>
+      <w:szCs w:val="28"/>
+    </w:rPr>
+  </w:style>
+  <w:style w:type="character" w:customStyle="1" w:styleId="Cmsor2Char">
+    <w:name w:val="Címsor 2 Char"/>
+    <w:basedOn w:val="Bekezdsalapbettpusa"/>
+    <w:link w:val="Cmsor2"/>
+    <w:uiPriority w:val="9"/>
+    <w:rsid w:val="00CB7ACF"/>
+    <w:rPr>
+      <w:rFonts w:ascii="Cambria" w:hAnsi="Cambria"/>
+      <w:b/>
+      <w:bCs/>
+      <w:color w:val="4F81BD"/>
+      <w:sz w:val="26"/>
+      <w:szCs w:val="26"/>
+    </w:rPr>
+  </w:style>
+  <w:style w:type="character" w:customStyle="1" w:styleId="CmChar">
+    <w:name w:val="Cím Char"/>
+    <w:basedOn w:val="Bekezdsalapbettpusa"/>
+    <w:link w:val="Cm"/>
+    <w:uiPriority w:val="10"/>
+    <w:rsid w:val="00CB7ACF"/>
+    <w:rPr>
+      <w:rFonts w:ascii="Cambria" w:hAnsi="Cambria"/>
+      <w:color w:val="17365D"/>
+      <w:spacing w:val="5"/>
+      <w:sz w:val="52"/>
+      <w:szCs w:val="52"/>
+    </w:rPr>
+  </w:style>
+  <w:style w:type="character" w:customStyle="1" w:styleId="SorszmozottChar">
+    <w:name w:val="Sorszámozott Char"/>
+    <w:basedOn w:val="Cmsor2Char"/>
+    <w:link w:val="Sorszmozott"/>
+    <w:rsid w:val="00CB7ACF"/>
+    <w:rPr>
+      <w:rFonts w:ascii="Cambria" w:hAnsi="Cambria"/>
+      <w:b/>
+      <w:bCs/>
+      <w:color w:val="4F81BD"/>
+      <w:sz w:val="26"/>
+      <w:szCs w:val="26"/>
+      <w:lang w:eastAsia="en-US"/>
+    </w:rPr>
+  </w:style>
+  <w:style w:type="character" w:customStyle="1" w:styleId="Stlus2Char">
+    <w:name w:val="Stílus2 Char"/>
+    <w:basedOn w:val="Bekezdsalapbettpusa"/>
+    <w:link w:val="Stlus2"/>
+    <w:rsid w:val="00CB7ACF"/>
+    <w:rPr>
+      <w:rFonts w:ascii="Cambria" w:hAnsi="Cambria"/>
+      <w:b/>
+      <w:bCs/>
+      <w:color w:val="4F81BD"/>
+      <w:szCs w:val="26"/>
+      <w:lang w:eastAsia="en-US"/>
+    </w:rPr>
+  </w:style>
+  <w:style w:type="character" w:customStyle="1" w:styleId="InternetLink">
+    <w:name w:val="Internet Link"/>
+    <w:basedOn w:val="Bekezdsalapbettpusa"/>
+    <w:uiPriority w:val="99"/>
+    <w:unhideWhenUsed/>
+    <w:rsid w:val="006C3365"/>
+    <w:rPr>
+      <w:color w:val="0000FF"/>
+      <w:u w:val="single"/>
+    </w:rPr>
+  </w:style>
+  <w:style w:type="character" w:customStyle="1" w:styleId="BuborkszvegChar">
+    <w:name w:val="Buborékszöveg Char"/>
+    <w:basedOn w:val="Bekezdsalapbettpusa"/>
+    <w:link w:val="Buborkszveg"/>
+    <w:uiPriority w:val="99"/>
+    <w:semiHidden/>
+    <w:rsid w:val="006C3365"/>
+    <w:rPr>
+      <w:rFonts w:ascii="Tahoma" w:hAnsi="Tahoma" w:cs="Tahoma"/>
+      <w:sz w:val="16"/>
+      <w:szCs w:val="16"/>
+    </w:rPr>
+  </w:style>
+  <w:style w:type="character" w:customStyle="1" w:styleId="Cmsor3Char">
+    <w:name w:val="Címsor 3 Char"/>
+    <w:basedOn w:val="Bekezdsalapbettpusa"/>
+    <w:link w:val="Cmsor3"/>
+    <w:uiPriority w:val="9"/>
+    <w:rsid w:val="006C3365"/>
+    <w:rPr>
+      <w:rFonts w:ascii="Cambria" w:hAnsi="Cambria"/>
+      <w:b/>
+      <w:bCs/>
+      <w:color w:val="4F81BD"/>
+    </w:rPr>
+  </w:style>
+  <w:style w:type="character" w:customStyle="1" w:styleId="Cmsor4Char">
+    <w:name w:val="Címsor 4 Char"/>
+    <w:basedOn w:val="Bekezdsalapbettpusa"/>
+    <w:link w:val="Cmsor4"/>
+    <w:uiPriority w:val="9"/>
+    <w:rsid w:val="006C3365"/>
+    <w:rPr>
+      <w:rFonts w:ascii="Cambria" w:hAnsi="Cambria"/>
+      <w:b/>
+      <w:bCs/>
+      <w:i/>
+      <w:iCs/>
+      <w:color w:val="4F81BD"/>
+    </w:rPr>
+  </w:style>
+  <w:style w:type="character" w:customStyle="1" w:styleId="Cmsor5Char">
+    <w:name w:val="Címsor 5 Char"/>
+    <w:basedOn w:val="Bekezdsalapbettpusa"/>
+    <w:link w:val="Cmsor5"/>
+    <w:uiPriority w:val="9"/>
+    <w:semiHidden/>
+    <w:rsid w:val="006C3365"/>
+    <w:rPr>
+      <w:rFonts w:ascii="Cambria" w:hAnsi="Cambria"/>
+      <w:color w:val="243F60"/>
+    </w:rPr>
+  </w:style>
+  <w:style w:type="character" w:customStyle="1" w:styleId="Cmsor6Char">
+    <w:name w:val="Címsor 6 Char"/>
+    <w:basedOn w:val="Bekezdsalapbettpusa"/>
+    <w:link w:val="Cmsor6"/>
+    <w:uiPriority w:val="9"/>
+    <w:semiHidden/>
+    <w:rsid w:val="006C3365"/>
+    <w:rPr>
+      <w:rFonts w:ascii="Cambria" w:hAnsi="Cambria"/>
+      <w:i/>
+      <w:iCs/>
+      <w:color w:val="243F60"/>
+    </w:rPr>
+  </w:style>
+  <w:style w:type="character" w:customStyle="1" w:styleId="Cmsor7Char">
+    <w:name w:val="Címsor 7 Char"/>
+    <w:basedOn w:val="Bekezdsalapbettpusa"/>
+    <w:link w:val="Cmsor7"/>
+    <w:uiPriority w:val="9"/>
+    <w:semiHidden/>
+    <w:rsid w:val="006C3365"/>
+    <w:rPr>
+      <w:rFonts w:ascii="Cambria" w:hAnsi="Cambria"/>
+      <w:i/>
+      <w:iCs/>
+      <w:color w:val="404040"/>
+    </w:rPr>
+  </w:style>
+  <w:style w:type="character" w:customStyle="1" w:styleId="Cmsor8Char">
+    <w:name w:val="Címsor 8 Char"/>
+    <w:basedOn w:val="Bekezdsalapbettpusa"/>
+    <w:link w:val="Cmsor8"/>
+    <w:uiPriority w:val="9"/>
+    <w:semiHidden/>
+    <w:rsid w:val="006C3365"/>
+    <w:rPr>
+      <w:rFonts w:ascii="Cambria" w:hAnsi="Cambria"/>
+      <w:color w:val="404040"/>
+      <w:sz w:val="20"/>
+      <w:szCs w:val="20"/>
+    </w:rPr>
+  </w:style>
+  <w:style w:type="character" w:customStyle="1" w:styleId="Cmsor9Char">
+    <w:name w:val="Címsor 9 Char"/>
+    <w:basedOn w:val="Bekezdsalapbettpusa"/>
+    <w:link w:val="Cmsor9"/>
+    <w:uiPriority w:val="9"/>
+    <w:semiHidden/>
+    <w:rsid w:val="006C3365"/>
+    <w:rPr>
+      <w:rFonts w:ascii="Cambria" w:hAnsi="Cambria"/>
+      <w:i/>
+      <w:iCs/>
+      <w:color w:val="404040"/>
+      <w:sz w:val="20"/>
+      <w:szCs w:val="20"/>
+    </w:rPr>
+  </w:style>
+  <w:style w:type="character" w:styleId="Jegyzethivatkozs">
+    <w:name w:val="annotation reference"/>
+    <w:basedOn w:val="Bekezdsalapbettpusa"/>
+    <w:uiPriority w:val="99"/>
+    <w:semiHidden/>
+    <w:unhideWhenUsed/>
+    <w:rsid w:val="006C3365"/>
+    <w:rPr>
+      <w:sz w:val="16"/>
+      <w:szCs w:val="16"/>
+    </w:rPr>
+  </w:style>
+  <w:style w:type="character" w:customStyle="1" w:styleId="JegyzetszvegChar">
+    <w:name w:val="Jegyzetszöveg Char"/>
+    <w:basedOn w:val="Bekezdsalapbettpusa"/>
+    <w:link w:val="Jegyzetszveg"/>
+    <w:uiPriority w:val="99"/>
+    <w:semiHidden/>
+    <w:rsid w:val="006C3365"/>
+    <w:rPr>
+      <w:sz w:val="20"/>
+      <w:szCs w:val="20"/>
+    </w:rPr>
+  </w:style>
+  <w:style w:type="character" w:customStyle="1" w:styleId="MegjegyzstrgyaChar">
+    <w:name w:val="Megjegyzés tárgya Char"/>
+    <w:basedOn w:val="JegyzetszvegChar"/>
+    <w:link w:val="Megjegyzstrgya"/>
+    <w:uiPriority w:val="99"/>
+    <w:semiHidden/>
+    <w:rsid w:val="006C3365"/>
+    <w:rPr>
+      <w:b/>
+      <w:bCs/>
+      <w:sz w:val="20"/>
+      <w:szCs w:val="20"/>
+    </w:rPr>
+  </w:style>
+  <w:style w:type="character" w:customStyle="1" w:styleId="lfejChar">
+    <w:name w:val="Élőfej Char"/>
+    <w:basedOn w:val="Bekezdsalapbettpusa"/>
+    <w:uiPriority w:val="99"/>
+    <w:rsid w:val="004A1C1D"/>
+  </w:style>
+  <w:style w:type="character" w:customStyle="1" w:styleId="llbChar">
+    <w:name w:val="Élőláb Char"/>
+    <w:basedOn w:val="Bekezdsalapbettpusa"/>
+    <w:uiPriority w:val="99"/>
+    <w:rsid w:val="004A1C1D"/>
+  </w:style>
+  <w:style w:type="character" w:customStyle="1" w:styleId="ListLabel1">
+    <w:name w:val="ListLabel 1"/>
+    <w:rPr>
+      <w:b w:val="0"/>
+      <w:bCs w:val="0"/>
+      <w:shd w:val="clear" w:color="auto" w:fill="000000"/>
+    </w:rPr>
+  </w:style>
+  <w:style w:type="character" w:customStyle="1" w:styleId="ListLabel2">
+    <w:name w:val="ListLabel 2"/>
+    <w:rPr>
+      <w:rFonts w:cs="Symbol"/>
+      <w:shd w:val="clear" w:color="auto" w:fill="000000"/>
+    </w:rPr>
+  </w:style>
+  <w:style w:type="character" w:customStyle="1" w:styleId="ListLabel3">
+    <w:name w:val="ListLabel 3"/>
+    <w:rPr>
+      <w:rFonts w:cs="Courier New"/>
+      <w:shd w:val="clear" w:color="auto" w:fill="000000"/>
+    </w:rPr>
+  </w:style>
+  <w:style w:type="character" w:customStyle="1" w:styleId="ListLabel4">
+    <w:name w:val="ListLabel 4"/>
+    <w:rPr>
+      <w:rFonts w:cs="Wingdings"/>
+      <w:shd w:val="clear" w:color="auto" w:fill="000000"/>
+    </w:rPr>
+  </w:style>
+  <w:style w:type="character" w:customStyle="1" w:styleId="ListLabel5">
+    <w:name w:val="ListLabel 5"/>
+    <w:rPr>
+      <w:rFonts w:cs="Courier New"/>
+    </w:rPr>
+  </w:style>
+  <w:style w:type="character" w:customStyle="1" w:styleId="IndexLink">
+    <w:name w:val="Index Link"/>
+  </w:style>
+  <w:style w:type="paragraph" w:customStyle="1" w:styleId="Heading">
+    <w:name w:val="Heading"/>
+    <w:basedOn w:val="Norml"/>
+    <w:next w:val="TextBody"/>
+    <w:pPr>
+      <w:keepNext/>
+      <w:spacing w:before="240" w:after="120"/>
+    </w:pPr>
+    <w:rPr>
+      <w:rFonts w:ascii="Liberation Sans" w:hAnsi="Liberation Sans" w:cs="FreeSans"/>
+      <w:sz w:val="28"/>
+      <w:szCs w:val="28"/>
+    </w:rPr>
+  </w:style>
+  <w:style w:type="paragraph" w:customStyle="1" w:styleId="TextBody">
+    <w:name w:val="Text Body"/>
+    <w:basedOn w:val="Norml"/>
+    <w:pPr>
+      <w:spacing w:after="140" w:line="288" w:lineRule="auto"/>
+    </w:pPr>
+  </w:style>
+  <w:style w:type="paragraph" w:styleId="Lista">
+    <w:name w:val="List"/>
+    <w:basedOn w:val="TextBody"/>
+    <w:rPr>
+      <w:rFonts w:cs="FreeSans"/>
+    </w:rPr>
+  </w:style>
+  <w:style w:type="paragraph" w:styleId="Kpalrs">
+    <w:name w:val="caption"/>
+    <w:basedOn w:val="Norml"/>
+    <w:pPr>
+      <w:suppressLineNumbers/>
+      <w:spacing w:before="120" w:after="120"/>
+    </w:pPr>
+    <w:rPr>
+      <w:rFonts w:cs="FreeSans"/>
+      <w:i/>
+      <w:iCs/>
+      <w:sz w:val="24"/>
+      <w:szCs w:val="24"/>
+    </w:rPr>
+  </w:style>
+  <w:style w:type="paragraph" w:customStyle="1" w:styleId="Index">
+    <w:name w:val="Index"/>
+    <w:basedOn w:val="Norml"/>
+    <w:pPr>
+      <w:suppressLineNumbers/>
+    </w:pPr>
+    <w:rPr>
+      <w:rFonts w:cs="FreeSans"/>
+    </w:rPr>
+  </w:style>
+  <w:style w:type="paragraph" w:styleId="Cm">
+    <w:name w:val="Title"/>
+    <w:basedOn w:val="Norml"/>
+    <w:link w:val="CmChar"/>
+    <w:uiPriority w:val="10"/>
+    <w:qFormat/>
+    <w:rsid w:val="00CB7ACF"/>
+    <w:pPr>
+      <w:pBdr>
+        <w:top w:val="nil"/>
+        <w:left w:val="nil"/>
+        <w:bottom w:val="single" w:sz="8" w:space="4" w:color="4F81BD"/>
+        <w:right w:val="nil"/>
+      </w:pBdr>
+      <w:spacing w:after="300" w:line="240" w:lineRule="auto"/>
+      <w:contextualSpacing/>
+    </w:pPr>
+    <w:rPr>
+      <w:rFonts w:ascii="Cambria" w:hAnsi="Cambria"/>
+      <w:color w:val="17365D"/>
+      <w:spacing w:val="5"/>
+      <w:sz w:val="52"/>
+      <w:szCs w:val="52"/>
+    </w:rPr>
+  </w:style>
+  <w:style w:type="paragraph" w:styleId="Listaszerbekezds">
+    <w:name w:val="List Paragraph"/>
+    <w:basedOn w:val="Norml"/>
+    <w:uiPriority w:val="34"/>
+    <w:qFormat/>
+    <w:rsid w:val="00CB7ACF"/>
+    <w:pPr>
+      <w:keepLines/>
+      <w:ind w:left="720"/>
+      <w:contextualSpacing/>
+    </w:pPr>
+    <w:rPr>
+      <w:rFonts w:eastAsia="Calibri"/>
+    </w:rPr>
+  </w:style>
+  <w:style w:type="paragraph" w:customStyle="1" w:styleId="ContentsHeading">
+    <w:name w:val="Contents Heading"/>
+    <w:basedOn w:val="Cmsor1"/>
+    <w:uiPriority w:val="39"/>
+    <w:semiHidden/>
+    <w:unhideWhenUsed/>
+    <w:qFormat/>
+    <w:rsid w:val="00CB7ACF"/>
+    <w:pPr>
+      <w:jc w:val="left"/>
+    </w:pPr>
+  </w:style>
+  <w:style w:type="paragraph" w:customStyle="1" w:styleId="Sorszmozott">
+    <w:name w:val="Sorszámozott"/>
+    <w:basedOn w:val="Cmsor2"/>
+    <w:link w:val="SorszmozottChar"/>
+    <w:qFormat/>
+    <w:rsid w:val="00CB7ACF"/>
+    <w:pPr>
+      <w:numPr>
+        <w:numId w:val="1"/>
+      </w:numPr>
+      <w:jc w:val="both"/>
+    </w:pPr>
+  </w:style>
+  <w:style w:type="paragraph" w:customStyle="1" w:styleId="Stlus2">
+    <w:name w:val="Stílus2"/>
+    <w:basedOn w:val="Sorszmozott"/>
+    <w:link w:val="Stlus2Char"/>
+    <w:qFormat/>
+    <w:rsid w:val="00CB7ACF"/>
+    <w:rPr>
+      <w:sz w:val="22"/>
+    </w:rPr>
+  </w:style>
+  <w:style w:type="paragraph" w:styleId="Buborkszveg">
+    <w:name w:val="Balloon Text"/>
+    <w:basedOn w:val="Norml"/>
+    <w:link w:val="BuborkszvegChar"/>
+    <w:uiPriority w:val="99"/>
+    <w:semiHidden/>
+    <w:unhideWhenUsed/>
+    <w:rsid w:val="006C3365"/>
+    <w:pPr>
+      <w:spacing w:after="0" w:line="240" w:lineRule="auto"/>
+    </w:pPr>
+    <w:rPr>
+      <w:rFonts w:ascii="Tahoma" w:hAnsi="Tahoma" w:cs="Tahoma"/>
+      <w:sz w:val="16"/>
+      <w:szCs w:val="16"/>
+    </w:rPr>
+  </w:style>
+  <w:style w:type="paragraph" w:customStyle="1" w:styleId="Contents1">
+    <w:name w:val="Contents 1"/>
+    <w:basedOn w:val="Norml"/>
+    <w:autoRedefine/>
+    <w:uiPriority w:val="39"/>
+    <w:unhideWhenUsed/>
+    <w:rsid w:val="006C3365"/>
+    <w:pPr>
+      <w:spacing w:after="100"/>
+    </w:pPr>
+  </w:style>
+  <w:style w:type="paragraph" w:styleId="Jegyzetszveg">
+    <w:name w:val="annotation text"/>
+    <w:basedOn w:val="Norml"/>
+    <w:link w:val="JegyzetszvegChar"/>
+    <w:uiPriority w:val="99"/>
+    <w:semiHidden/>
+    <w:unhideWhenUsed/>
+    <w:rsid w:val="006C3365"/>
+    <w:pPr>
+      <w:spacing w:line="240" w:lineRule="auto"/>
+    </w:pPr>
+    <w:rPr>
+      <w:sz w:val="20"/>
+      <w:szCs w:val="20"/>
+    </w:rPr>
+  </w:style>
+  <w:style w:type="paragraph" w:styleId="Megjegyzstrgya">
+    <w:name w:val="annotation subject"/>
+    <w:basedOn w:val="Jegyzetszveg"/>
+    <w:link w:val="MegjegyzstrgyaChar"/>
+    <w:uiPriority w:val="99"/>
+    <w:semiHidden/>
+    <w:unhideWhenUsed/>
+    <w:rsid w:val="006C3365"/>
+    <w:rPr>
+      <w:b/>
+      <w:bCs/>
+    </w:rPr>
+  </w:style>
+  <w:style w:type="paragraph" w:styleId="lfej">
+    <w:name w:val="header"/>
+    <w:basedOn w:val="Norml"/>
+    <w:uiPriority w:val="99"/>
+    <w:unhideWhenUsed/>
+    <w:rsid w:val="004A1C1D"/>
+    <w:pPr>
+      <w:tabs>
+        <w:tab w:val="center" w:pos="4536"/>
+        <w:tab w:val="right" w:pos="9072"/>
+      </w:tabs>
+      <w:spacing w:after="0" w:line="240" w:lineRule="auto"/>
+    </w:pPr>
+  </w:style>
+  <w:style w:type="paragraph" w:styleId="llb">
+    <w:name w:val="footer"/>
+    <w:basedOn w:val="Norml"/>
+    <w:uiPriority w:val="99"/>
+    <w:unhideWhenUsed/>
+    <w:rsid w:val="004A1C1D"/>
+    <w:pPr>
+      <w:tabs>
+        <w:tab w:val="center" w:pos="4536"/>
+        <w:tab w:val="right" w:pos="9072"/>
+      </w:tabs>
+      <w:spacing w:after="0" w:line="240" w:lineRule="auto"/>
+    </w:pPr>
+  </w:style>
+  <w:style w:type="paragraph" w:customStyle="1" w:styleId="Contents2">
+    <w:name w:val="Contents 2"/>
+    <w:basedOn w:val="Norml"/>
+    <w:autoRedefine/>
+    <w:uiPriority w:val="39"/>
+    <w:unhideWhenUsed/>
+    <w:rsid w:val="006609AD"/>
+    <w:pPr>
+      <w:spacing w:after="100"/>
+      <w:ind w:left="220"/>
+    </w:pPr>
+  </w:style>
+  <w:style w:type="paragraph" w:customStyle="1" w:styleId="Contents3">
+    <w:name w:val="Contents 3"/>
+    <w:basedOn w:val="Norml"/>
+    <w:autoRedefine/>
+    <w:uiPriority w:val="39"/>
+    <w:unhideWhenUsed/>
+    <w:rsid w:val="006609AD"/>
+    <w:pPr>
+      <w:spacing w:after="100"/>
+      <w:ind w:left="440"/>
+    </w:pPr>
+  </w:style>
+  <w:style w:type="paragraph" w:customStyle="1" w:styleId="TableContents">
+    <w:name w:val="Table Contents"/>
+    <w:basedOn w:val="Norml"/>
+  </w:style>
+  <w:style w:type="paragraph" w:customStyle="1" w:styleId="TableHeading">
+    <w:name w:val="Table Heading"/>
+    <w:basedOn w:val="TableContents"/>
+  </w:style>
+  <w:style w:type="table" w:styleId="Rcsostblzat">
+    <w:name w:val="Table Grid"/>
+    <w:basedOn w:val="Normltblzat"/>
+    <w:uiPriority w:val="59"/>
+    <w:rsid w:val="00266D7E"/>
+    <w:pPr>
+      <w:spacing w:line="240" w:lineRule="auto"/>
+    </w:pPr>
+    <w:tblPr>
+      <w:tblBorders>
+        <w:top w:val="single" w:sz="4" w:space="0" w:color="auto"/>
+        <w:left w:val="single" w:sz="4" w:space="0" w:color="auto"/>
+        <w:bottom w:val="single" w:sz="4" w:space="0" w:color="auto"/>
+        <w:right w:val="single" w:sz="4" w:space="0" w:color="auto"/>
+        <w:insideH w:val="single" w:sz="4" w:space="0" w:color="auto"/>
+        <w:insideV w:val="single" w:sz="4" w:space="0" w:color="auto"/>
+      </w:tblBorders>
+    </w:tblPr>
+  </w:style>
+  <w:style w:type="table" w:styleId="Vilgoslista1jellszn">
+    <w:name w:val="Light List Accent 1"/>
+    <w:basedOn w:val="Normltblzat"/>
+    <w:uiPriority w:val="61"/>
+    <w:rsid w:val="004356F5"/>
+    <w:pPr>
+      <w:spacing w:line="240" w:lineRule="auto"/>
+    </w:pPr>
+    <w:tblPr>
+      <w:tblStyleRowBandSize w:val="1"/>
+      <w:tblStyleColBandSize w:val="1"/>
+      <w:tblBorders>
+        <w:top w:val="single" w:sz="8" w:space="0" w:color="4F81BD" w:themeColor="accent1"/>
+        <w:left w:val="single" w:sz="8" w:space="0" w:color="4F81BD" w:themeColor="accent1"/>
+        <w:bottom w:val="single" w:sz="8" w:space="0" w:color="4F81BD" w:themeColor="accent1"/>
+        <w:right w:val="single" w:sz="8" w:space="0" w:color="4F81BD" w:themeColor="accent1"/>
+      </w:tblBorders>
+    </w:tblPr>
+    <w:tblStylePr w:type="firstRow">
+      <w:pPr>
+        <w:spacing w:before="0" w:after="0" w:line="240" w:lineRule="auto"/>
+      </w:pPr>
+      <w:rPr>
+        <w:b/>
+        <w:bCs/>
+        <w:color w:val="FFFFFF" w:themeColor="background1"/>
+      </w:rPr>
+      <w:tblPr/>
+      <w:tcPr>
+        <w:shd w:val="clear" w:color="auto" w:fill="4F81BD" w:themeFill="accent1"/>
+      </w:tcPr>
+    </w:tblStylePr>
+    <w:tblStylePr w:type="lastRow">
+      <w:pPr>
+        <w:spacing w:before="0" w:after="0" w:line="240" w:lineRule="auto"/>
+      </w:pPr>
+      <w:rPr>
+        <w:b/>
+        <w:bCs/>
+      </w:rPr>
+      <w:tblPr/>
+      <w:tcPr>
+        <w:tcBorders>
+          <w:top w:val="double" w:sz="6" w:space="0" w:color="4F81BD" w:themeColor="accent1"/>
+          <w:left w:val="single" w:sz="8" w:space="0" w:color="4F81BD" w:themeColor="accent1"/>
+          <w:bottom w:val="single" w:sz="8" w:space="0" w:color="4F81BD" w:themeColor="accent1"/>
+          <w:right w:val="single" w:sz="8" w:space="0" w:color="4F81BD" w:themeColor="accent1"/>
+        </w:tcBorders>
+      </w:tcPr>
+    </w:tblStylePr>
+    <w:tblStylePr w:type="firstCol">
+      <w:rPr>
+        <w:b/>
+        <w:bCs/>
+      </w:rPr>
+    </w:tblStylePr>
+    <w:tblStylePr w:type="lastCol">
+      <w:rPr>
+        <w:b/>
+        <w:bCs/>
+      </w:rPr>
+    </w:tblStylePr>
+    <w:tblStylePr w:type="band1Vert">
+      <w:tblPr/>
+      <w:tcPr>
+        <w:tcBorders>
+          <w:top w:val="single" w:sz="8" w:space="0" w:color="4F81BD" w:themeColor="accent1"/>
+          <w:left w:val="single" w:sz="8" w:space="0" w:color="4F81BD" w:themeColor="accent1"/>
+          <w:bottom w:val="single" w:sz="8" w:space="0" w:color="4F81BD" w:themeColor="accent1"/>
+          <w:right w:val="single" w:sz="8" w:space="0" w:color="4F81BD" w:themeColor="accent1"/>
+        </w:tcBorders>
+      </w:tcPr>
+    </w:tblStylePr>
+    <w:tblStylePr w:type="band1Horz">
+      <w:tblPr/>
+      <w:tcPr>
+        <w:tcBorders>
+          <w:top w:val="single" w:sz="8" w:space="0" w:color="4F81BD" w:themeColor="accent1"/>
+          <w:left w:val="single" w:sz="8" w:space="0" w:color="4F81BD" w:themeColor="accent1"/>
+          <w:bottom w:val="single" w:sz="8" w:space="0" w:color="4F81BD" w:themeColor="accent1"/>
+          <w:right w:val="single" w:sz="8" w:space="0" w:color="4F81BD" w:themeColor="accent1"/>
+        </w:tcBorders>
+      </w:tcPr>
+    </w:tblStylePr>
+  </w:style>
+  <w:style w:type="table" w:customStyle="1" w:styleId="Stlus1">
+    <w:name w:val="Stílus1"/>
+    <w:basedOn w:val="Normltblzat"/>
+    <w:uiPriority w:val="99"/>
+    <w:rsid w:val="0003307F"/>
+    <w:pPr>
+      <w:spacing w:line="240" w:lineRule="auto"/>
+    </w:pPr>
+    <w:tblPr/>
   </w:style>
   <w:style w:type="character" w:styleId="Hiperhivatkozs">
     <w:name w:val="Hyperlink"/>
@@ -18130,7 +19502,7 @@
 </file>
 
 <file path=customXml/itemProps1.xml><?xml version="1.0" encoding="utf-8"?>
-<ds:datastoreItem xmlns:ds="http://schemas.openxmlformats.org/officeDocument/2006/customXml" ds:itemID="{C9183FA7-9984-4090-A8F6-8F22F13F61F1}">
+<ds:datastoreItem xmlns:ds="http://schemas.openxmlformats.org/officeDocument/2006/customXml" ds:itemID="{C8E04418-3CBB-448A-9FC9-8B7215470C42}">
   <ds:schemaRefs>
     <ds:schemaRef ds:uri="http://schemas.openxmlformats.org/officeDocument/2006/bibliography"/>
   </ds:schemaRefs>

</xml_diff>